<commit_message>
[MAQ] Tema 8 Full / Tema 9 Full
</commit_message>
<xml_diff>
--- a/fuentes/CF1_51130033_DI.docx
+++ b/fuentes/CF1_51130033_DI.docx
@@ -1,6 +1,6 @@
 
 <file path=word/document.xml><?xml version="1.0" encoding="utf-8"?>
-<w:document xmlns:wpc="http://schemas.microsoft.com/office/word/2010/wordprocessingCanvas" xmlns:cx="http://schemas.microsoft.com/office/drawing/2014/chartex" xmlns:cx1="http://schemas.microsoft.com/office/drawing/2015/9/8/chartex" xmlns:cx2="http://schemas.microsoft.com/office/drawing/2015/10/21/chartex" xmlns:cx3="http://schemas.microsoft.com/office/drawing/2016/5/9/chartex" xmlns:cx4="http://schemas.microsoft.com/office/drawing/2016/5/10/chartex" xmlns:cx5="http://schemas.microsoft.com/office/drawing/2016/5/11/chartex" xmlns:cx6="http://schemas.microsoft.com/office/drawing/2016/5/12/chartex" xmlns:cx7="http://schemas.microsoft.com/office/drawing/2016/5/13/chartex" xmlns:cx8="http://schemas.microsoft.com/office/drawing/2016/5/14/chartex" xmlns:mc="http://schemas.openxmlformats.org/markup-compatibility/2006" xmlns:aink="http://schemas.microsoft.com/office/drawing/2016/ink" xmlns:am3d="http://schemas.microsoft.com/office/drawing/2017/model3d" xmlns:o="urn:schemas-microsoft-com:office:office" xmlns:oel="http://schemas.microsoft.com/office/2019/extlst" xmlns:r="http://schemas.openxmlformats.org/officeDocument/2006/relationships" xmlns:m="http://schemas.openxmlformats.org/officeDocument/2006/math" xmlns:v="urn:schemas-microsoft-com:vml" xmlns:wp14="http://schemas.microsoft.com/office/word/2010/wordprocessingDrawing" xmlns:wp="http://schemas.openxmlformats.org/drawingml/2006/wordprocessingDrawing" xmlns:w10="urn:schemas-microsoft-com:office:word" xmlns:w="http://schemas.openxmlformats.org/wordprocessingml/2006/main" xmlns:w14="http://schemas.microsoft.com/office/word/2010/wordml" xmlns:w15="http://schemas.microsoft.com/office/word/2012/wordml" xmlns:w16cex="http://schemas.microsoft.com/office/word/2018/wordml/cex" xmlns:w16cid="http://schemas.microsoft.com/office/word/2016/wordml/cid" xmlns:w16="http://schemas.microsoft.com/office/word/2018/wordml" xmlns:w16du="http://schemas.microsoft.com/office/word/2023/wordml/word16du" xmlns:w16sdtdh="http://schemas.microsoft.com/office/word/2020/wordml/sdtdatahash" xmlns:w16se="http://schemas.microsoft.com/office/word/2015/wordml/symex" xmlns:wpg="http://schemas.microsoft.com/office/word/2010/wordprocessingGroup" xmlns:wpi="http://schemas.microsoft.com/office/word/2010/wordprocessingInk" xmlns:wne="http://schemas.microsoft.com/office/word/2006/wordml" xmlns:wps="http://schemas.microsoft.com/office/word/2010/wordprocessingShape" mc:Ignorable="w14 w15 w16se w16cid w16 w16cex w16sdtdh w16du wp14">
+<w:document xmlns:wpc="http://schemas.microsoft.com/office/word/2010/wordprocessingCanvas" xmlns:cx="http://schemas.microsoft.com/office/drawing/2014/chartex" xmlns:cx1="http://schemas.microsoft.com/office/drawing/2015/9/8/chartex" xmlns:cx2="http://schemas.microsoft.com/office/drawing/2015/10/21/chartex" xmlns:cx3="http://schemas.microsoft.com/office/drawing/2016/5/9/chartex" xmlns:cx4="http://schemas.microsoft.com/office/drawing/2016/5/10/chartex" xmlns:cx5="http://schemas.microsoft.com/office/drawing/2016/5/11/chartex" xmlns:cx6="http://schemas.microsoft.com/office/drawing/2016/5/12/chartex" xmlns:cx7="http://schemas.microsoft.com/office/drawing/2016/5/13/chartex" xmlns:cx8="http://schemas.microsoft.com/office/drawing/2016/5/14/chartex" xmlns:mc="http://schemas.openxmlformats.org/markup-compatibility/2006" xmlns:aink="http://schemas.microsoft.com/office/drawing/2016/ink" xmlns:am3d="http://schemas.microsoft.com/office/drawing/2017/model3d" xmlns:o="urn:schemas-microsoft-com:office:office" xmlns:oel="http://schemas.microsoft.com/office/2019/extlst" xmlns:r="http://schemas.openxmlformats.org/officeDocument/2006/relationships" xmlns:m="http://schemas.openxmlformats.org/officeDocument/2006/math" xmlns:v="urn:schemas-microsoft-com:vml" xmlns:wp14="http://schemas.microsoft.com/office/word/2010/wordprocessingDrawing" xmlns:wp="http://schemas.openxmlformats.org/drawingml/2006/wordprocessingDrawing" xmlns:w10="urn:schemas-microsoft-com:office:word" xmlns:w="http://schemas.openxmlformats.org/wordprocessingml/2006/main" xmlns:w14="http://schemas.microsoft.com/office/word/2010/wordml" xmlns:w15="http://schemas.microsoft.com/office/word/2012/wordml" xmlns:w16cex="http://schemas.microsoft.com/office/word/2018/wordml/cex" xmlns:w16cid="http://schemas.microsoft.com/office/word/2016/wordml/cid" xmlns:w16="http://schemas.microsoft.com/office/word/2018/wordml" xmlns:w16du="http://schemas.microsoft.com/office/word/2023/wordml/word16du" xmlns:w16sdtdh="http://schemas.microsoft.com/office/word/2020/wordml/sdtdatahash" xmlns:w16se="http://schemas.microsoft.com/office/word/2015/wordml/symex" xmlns:wpg="http://schemas.microsoft.com/office/word/2010/wordprocessingGroup" xmlns:wpi="http://schemas.microsoft.com/office/word/2010/wordprocessingInk" xmlns:wne="http://schemas.microsoft.com/office/word/2006/wordml" xmlns:wps="http://schemas.microsoft.com/office/word/2010/wordprocessingShape" xmlns:a="http://schemas.openxmlformats.org/drawingml/2006/main" xmlns:pic="http://schemas.openxmlformats.org/drawingml/2006/picture" mc:Ignorable="w14 w15 w16se w16cid w16 w16cex w16sdtdh w16du wp14">
   <w:body>
     <w:p>
       <w:pPr>
@@ -39,12 +39,12 @@
         <w:tblW w:w="9962" w:type="dxa"/>
         <w:tblInd w:w="0" w:type="dxa"/>
         <w:tblBorders>
-          <w:top w:val="single" w:sz="4" w:space="0" w:color="000000"/>
-          <w:left w:val="single" w:sz="4" w:space="0" w:color="000000"/>
-          <w:bottom w:val="single" w:sz="4" w:space="0" w:color="000000"/>
-          <w:right w:val="single" w:sz="4" w:space="0" w:color="000000"/>
-          <w:insideH w:val="single" w:sz="4" w:space="0" w:color="000000"/>
-          <w:insideV w:val="single" w:sz="4" w:space="0" w:color="000000"/>
+          <w:top w:val="single" w:color="000000" w:sz="4" w:space="0"/>
+          <w:left w:val="single" w:color="000000" w:sz="4" w:space="0"/>
+          <w:bottom w:val="single" w:color="000000" w:sz="4" w:space="0"/>
+          <w:right w:val="single" w:color="000000" w:sz="4" w:space="0"/>
+          <w:insideH w:val="single" w:color="000000" w:sz="4" w:space="0"/>
+          <w:insideV w:val="single" w:color="000000" w:sz="4" w:space="0"/>
         </w:tblBorders>
         <w:tblLayout w:type="fixed"/>
         <w:tblLook w:val="0400" w:firstRow="0" w:lastRow="0" w:firstColumn="0" w:lastColumn="0" w:noHBand="0" w:noVBand="1"/>
@@ -127,12 +127,12 @@
         <w:tblW w:w="9962" w:type="dxa"/>
         <w:tblInd w:w="0" w:type="dxa"/>
         <w:tblBorders>
-          <w:top w:val="single" w:sz="4" w:space="0" w:color="000000"/>
-          <w:left w:val="single" w:sz="4" w:space="0" w:color="000000"/>
-          <w:bottom w:val="single" w:sz="4" w:space="0" w:color="000000"/>
-          <w:right w:val="single" w:sz="4" w:space="0" w:color="000000"/>
-          <w:insideH w:val="single" w:sz="4" w:space="0" w:color="000000"/>
-          <w:insideV w:val="single" w:sz="4" w:space="0" w:color="000000"/>
+          <w:top w:val="single" w:color="000000" w:sz="4" w:space="0"/>
+          <w:left w:val="single" w:color="000000" w:sz="4" w:space="0"/>
+          <w:bottom w:val="single" w:color="000000" w:sz="4" w:space="0"/>
+          <w:right w:val="single" w:color="000000" w:sz="4" w:space="0"/>
+          <w:insideH w:val="single" w:color="000000" w:sz="4" w:space="0"/>
+          <w:insideV w:val="single" w:color="000000" w:sz="4" w:space="0"/>
         </w:tblBorders>
         <w:tblLayout w:type="fixed"/>
         <w:tblLook w:val="0400" w:firstRow="0" w:lastRow="0" w:firstColumn="0" w:lastColumn="0" w:noHBand="0" w:noVBand="1"/>
@@ -298,12 +298,12 @@
         <w:tblW w:w="9962" w:type="dxa"/>
         <w:tblInd w:w="0" w:type="dxa"/>
         <w:tblBorders>
-          <w:top w:val="single" w:sz="4" w:space="0" w:color="000000"/>
-          <w:left w:val="single" w:sz="4" w:space="0" w:color="000000"/>
-          <w:bottom w:val="single" w:sz="4" w:space="0" w:color="000000"/>
-          <w:right w:val="single" w:sz="4" w:space="0" w:color="000000"/>
-          <w:insideH w:val="single" w:sz="4" w:space="0" w:color="000000"/>
-          <w:insideV w:val="single" w:sz="4" w:space="0" w:color="000000"/>
+          <w:top w:val="single" w:color="000000" w:sz="4" w:space="0"/>
+          <w:left w:val="single" w:color="000000" w:sz="4" w:space="0"/>
+          <w:bottom w:val="single" w:color="000000" w:sz="4" w:space="0"/>
+          <w:right w:val="single" w:color="000000" w:sz="4" w:space="0"/>
+          <w:insideH w:val="single" w:color="000000" w:sz="4" w:space="0"/>
+          <w:insideV w:val="single" w:color="000000" w:sz="4" w:space="0"/>
         </w:tblBorders>
         <w:tblLayout w:type="fixed"/>
         <w:tblLook w:val="0400" w:firstRow="0" w:lastRow="0" w:firstColumn="0" w:lastColumn="0" w:noHBand="0" w:noVBand="1"/>
@@ -597,12 +597,12 @@
         <w:tblW w:w="9962" w:type="dxa"/>
         <w:tblInd w:w="0" w:type="dxa"/>
         <w:tblBorders>
-          <w:top w:val="single" w:sz="4" w:space="0" w:color="000000"/>
-          <w:left w:val="single" w:sz="4" w:space="0" w:color="000000"/>
-          <w:bottom w:val="single" w:sz="4" w:space="0" w:color="000000"/>
-          <w:right w:val="single" w:sz="4" w:space="0" w:color="000000"/>
-          <w:insideH w:val="single" w:sz="4" w:space="0" w:color="000000"/>
-          <w:insideV w:val="single" w:sz="4" w:space="0" w:color="000000"/>
+          <w:top w:val="single" w:color="000000" w:sz="4" w:space="0"/>
+          <w:left w:val="single" w:color="000000" w:sz="4" w:space="0"/>
+          <w:bottom w:val="single" w:color="000000" w:sz="4" w:space="0"/>
+          <w:right w:val="single" w:color="000000" w:sz="4" w:space="0"/>
+          <w:insideH w:val="single" w:color="000000" w:sz="4" w:space="0"/>
+          <w:insideV w:val="single" w:color="000000" w:sz="4" w:space="0"/>
         </w:tblBorders>
         <w:tblLayout w:type="fixed"/>
         <w:tblLook w:val="0400" w:firstRow="0" w:lastRow="0" w:firstColumn="0" w:lastColumn="0" w:noHBand="0" w:noVBand="1"/>
@@ -1413,7 +1413,15 @@
           <w:sz w:val="20"/>
           <w:szCs w:val="20"/>
         </w:rPr>
-        <w:t xml:space="preserve">CLASIFICACIÓN </w:t>
+        <w:t>CLASIFICACIÓN</w:t>
+      </w:r>
+      <w:r>
+        <w:rPr>
+          <w:b/>
+          <w:sz w:val="20"/>
+          <w:szCs w:val="20"/>
+        </w:rPr>
+        <w:t xml:space="preserve"> </w:t>
       </w:r>
       <w:r>
         <w:rPr>
@@ -2096,7 +2104,23 @@
           <w:sz w:val="20"/>
           <w:szCs w:val="20"/>
         </w:rPr>
-        <w:t xml:space="preserve">A partir de dichas culturas se da inicio a la evolución del archivo. Se tiene registro en los siglos XII y XIII de los primeros indicios de documentación con carácter financiero. Hacia el siglo XIV se encuentran archivos bien estructurados y cumpliendo con algunos de los requerimientos que rigen en la actualidad, como por ejemplo su seguridad. Como muestra de ello, se puede referenciar al archivo de la corona Real, el cual acude a otra clase de soportes documentales como planos, mapas y otros hallazgos importantes cronológicamente hablando. </w:t>
+        <w:t xml:space="preserve">A partir de dichas culturas se </w:t>
+      </w:r>
+      <w:proofErr w:type="gramStart"/>
+      <w:r>
+        <w:rPr>
+          <w:sz w:val="20"/>
+          <w:szCs w:val="20"/>
+        </w:rPr>
+        <w:t>da inicio a</w:t>
+      </w:r>
+      <w:proofErr w:type="gramEnd"/>
+      <w:r>
+        <w:rPr>
+          <w:sz w:val="20"/>
+          <w:szCs w:val="20"/>
+        </w:rPr>
+        <w:t xml:space="preserve"> la evolución del archivo. Se tiene registro en los siglos XII y XIII de los primeros indicios de documentación con carácter financiero. Hacia el siglo XIV se encuentran archivos bien estructurados y cumpliendo con algunos de los requerimientos que rigen en la actualidad, como por ejemplo su seguridad. Como muestra de ello, se puede referenciar al archivo de la corona Real, el cual acude a otra clase de soportes documentales como planos, mapas y otros hallazgos importantes cronológicamente hablando. </w:t>
       </w:r>
     </w:p>
     <w:p>
@@ -2432,7 +2456,23 @@
           <w:sz w:val="20"/>
           <w:szCs w:val="20"/>
         </w:rPr>
-        <w:t xml:space="preserve">Los archivos se clasifican de acuerdo al tiempo establecido en cada una de las </w:t>
+        <w:t xml:space="preserve">Los archivos se clasifican </w:t>
+      </w:r>
+      <w:proofErr w:type="gramStart"/>
+      <w:r>
+        <w:rPr>
+          <w:sz w:val="20"/>
+          <w:szCs w:val="20"/>
+        </w:rPr>
+        <w:t>de acuerdo al</w:t>
+      </w:r>
+      <w:proofErr w:type="gramEnd"/>
+      <w:r>
+        <w:rPr>
+          <w:sz w:val="20"/>
+          <w:szCs w:val="20"/>
+        </w:rPr>
+        <w:t xml:space="preserve"> tiempo establecido en cada una de las </w:t>
       </w:r>
       <w:r>
         <w:rPr>
@@ -3873,7 +3913,23 @@
           <w:sz w:val="20"/>
           <w:szCs w:val="20"/>
         </w:rPr>
-        <w:t>Las características esenciales que deben acompañar la acción eficaz del archivista, se resume en los siguientes aspectos.</w:t>
+        <w:t xml:space="preserve">Las características esenciales que deben acompañar la acción eficaz del archivista, se </w:t>
+      </w:r>
+      <w:proofErr w:type="gramStart"/>
+      <w:r>
+        <w:rPr>
+          <w:sz w:val="20"/>
+          <w:szCs w:val="20"/>
+        </w:rPr>
+        <w:t>resume</w:t>
+      </w:r>
+      <w:proofErr w:type="gramEnd"/>
+      <w:r>
+        <w:rPr>
+          <w:sz w:val="20"/>
+          <w:szCs w:val="20"/>
+        </w:rPr>
+        <w:t xml:space="preserve"> en los siguientes aspectos.</w:t>
       </w:r>
     </w:p>
     <w:p>
@@ -4331,7 +4387,23 @@
           <w:sz w:val="20"/>
           <w:szCs w:val="20"/>
         </w:rPr>
-        <w:t xml:space="preserve">Los archivos se clasifican de acuerdo al orden territorial que en ellos se administra, tal y como lo especifica el Archivo General de la Nación, en el artículo 7 de la Ley General de Archivos de Colombia. </w:t>
+        <w:t xml:space="preserve">Los archivos se clasifican </w:t>
+      </w:r>
+      <w:proofErr w:type="gramStart"/>
+      <w:r>
+        <w:rPr>
+          <w:sz w:val="20"/>
+          <w:szCs w:val="20"/>
+        </w:rPr>
+        <w:t>de acuerdo al</w:t>
+      </w:r>
+      <w:proofErr w:type="gramEnd"/>
+      <w:r>
+        <w:rPr>
+          <w:sz w:val="20"/>
+          <w:szCs w:val="20"/>
+        </w:rPr>
+        <w:t xml:space="preserve"> orden territorial que en ellos se administra, tal y como lo especifica el Archivo General de la Nación, en el artículo 7 de la Ley General de Archivos de Colombia. </w:t>
       </w:r>
     </w:p>
     <w:p>
@@ -4425,7 +4497,23 @@
           <w:sz w:val="20"/>
           <w:szCs w:val="20"/>
         </w:rPr>
-        <w:t>Es un ente que regula las sanciones y responsabilidades del archivo, de acuerdo a la pertinencia pública de cada una de sus entidades:</w:t>
+        <w:t xml:space="preserve">Es un ente que regula las sanciones y responsabilidades del archivo, </w:t>
+      </w:r>
+      <w:proofErr w:type="gramStart"/>
+      <w:r>
+        <w:rPr>
+          <w:sz w:val="20"/>
+          <w:szCs w:val="20"/>
+        </w:rPr>
+        <w:t>de acuerdo a</w:t>
+      </w:r>
+      <w:proofErr w:type="gramEnd"/>
+      <w:r>
+        <w:rPr>
+          <w:sz w:val="20"/>
+          <w:szCs w:val="20"/>
+        </w:rPr>
+        <w:t xml:space="preserve"> la pertinencia pública de cada una de sus entidades:</w:t>
       </w:r>
     </w:p>
     <w:p>
@@ -4596,7 +4684,23 @@
           <w:sz w:val="20"/>
           <w:szCs w:val="20"/>
         </w:rPr>
-        <w:t xml:space="preserve">Según el artículo 8 de la Ley General de Archivos de Colombia, los archivos desde el punto de vista territorial, se clasifican en: </w:t>
+        <w:t xml:space="preserve">Según el artículo 8 de la Ley General de Archivos de Colombia, los archivos desde el punto de vista </w:t>
+      </w:r>
+      <w:proofErr w:type="gramStart"/>
+      <w:r>
+        <w:rPr>
+          <w:sz w:val="20"/>
+          <w:szCs w:val="20"/>
+        </w:rPr>
+        <w:t>territorial,</w:t>
+      </w:r>
+      <w:proofErr w:type="gramEnd"/>
+      <w:r>
+        <w:rPr>
+          <w:sz w:val="20"/>
+          <w:szCs w:val="20"/>
+        </w:rPr>
+        <w:t xml:space="preserve"> se clasifican en: </w:t>
       </w:r>
     </w:p>
     <w:p>
@@ -5647,7 +5751,23 @@
           <w:sz w:val="20"/>
           <w:szCs w:val="20"/>
         </w:rPr>
-        <w:t>Es un mueble dinámico, en el cual se acopia gran cantidad de documentos de acuerdo a la clasificación interna de la organización. Debido a su condición física permite de una manera práctica la búsqueda y manipulación de la información contenida en los documentos.</w:t>
+        <w:t xml:space="preserve">Es un mueble dinámico, en el cual se acopia gran cantidad de documentos </w:t>
+      </w:r>
+      <w:proofErr w:type="gramStart"/>
+      <w:r>
+        <w:rPr>
+          <w:sz w:val="20"/>
+          <w:szCs w:val="20"/>
+        </w:rPr>
+        <w:t>de acuerdo a</w:t>
+      </w:r>
+      <w:proofErr w:type="gramEnd"/>
+      <w:r>
+        <w:rPr>
+          <w:sz w:val="20"/>
+          <w:szCs w:val="20"/>
+        </w:rPr>
+        <w:t xml:space="preserve"> la clasificación interna de la organización. Debido a su condición física permite de una manera práctica la búsqueda y manipulación de la información contenida en los documentos.</w:t>
       </w:r>
     </w:p>
     <w:p>
@@ -7382,7 +7502,21 @@
           <w:sz w:val="20"/>
           <w:szCs w:val="20"/>
         </w:rPr>
-        <w:t>Hoy día, la noción de documento rebasa la concepción de un “escrito”, ya que, los medios tecnológicos de información disponibles brindan gran variedad de posibilidades de transporte de información mediante soportes multimediales, archivos informáticos y páginas web, entre otros.</w:t>
+        <w:t xml:space="preserve">Hoy día, la noción de documento rebasa la concepción de un “escrito”, ya que, los medios tecnológicos de información </w:t>
+      </w:r>
+      <w:r>
+        <w:rPr>
+          <w:sz w:val="20"/>
+          <w:szCs w:val="20"/>
+        </w:rPr>
+        <w:t>disponibles</w:t>
+      </w:r>
+      <w:r>
+        <w:rPr>
+          <w:sz w:val="20"/>
+          <w:szCs w:val="20"/>
+        </w:rPr>
+        <w:t xml:space="preserve"> brindan gran variedad de posibilidades de transporte de información mediante soportes multimediales, archivos informáticos y páginas web, entre otros.</w:t>
       </w:r>
     </w:p>
     <w:p>
@@ -7447,7 +7581,21 @@
           <w:sz w:val="20"/>
           <w:szCs w:val="20"/>
         </w:rPr>
-        <w:t>Se considera que el documento por su estructuración es a la vez medio y comunicación de información y conocimiento, de manera que su principal caracterización lo configura en las siguientes dimensiones: su soporte físico o material, el mensaje e información que conlleva y la facultad intrínseca de transmitir y difundir ese conocimiento; de manera que, a grandes rasgos se pueden identificar y resumir dos</w:t>
+        <w:t xml:space="preserve">Se considera que el documento por su </w:t>
+      </w:r>
+      <w:r>
+        <w:rPr>
+          <w:sz w:val="20"/>
+          <w:szCs w:val="20"/>
+        </w:rPr>
+        <w:t>estructuración</w:t>
+      </w:r>
+      <w:r>
+        <w:rPr>
+          <w:sz w:val="20"/>
+          <w:szCs w:val="20"/>
+        </w:rPr>
+        <w:t xml:space="preserve"> es a la vez medio y comunicación de información y conocimiento, de manera que su principal caracterización lo configura en las siguientes dimensiones: su soporte físico o material, el mensaje e información que conlleva y la facultad intrínseca de transmitir y difundir ese conocimiento; de manera que, a grandes rasgos se pueden identificar y resumir dos</w:t>
       </w:r>
       <w:r>
         <w:rPr>
@@ -7498,7 +7646,23 @@
           <w:sz w:val="20"/>
           <w:szCs w:val="20"/>
         </w:rPr>
-        <w:t xml:space="preserve">determinado por el lugar donde se encuentra toda la información producida o recibida por una entidad pública o privada, en razón de sus actividades o funciones. </w:t>
+        <w:t xml:space="preserve">determinado por el lugar donde se encuentra toda la información producida o recibida por una entidad pública o privada, </w:t>
+      </w:r>
+      <w:proofErr w:type="gramStart"/>
+      <w:r>
+        <w:rPr>
+          <w:sz w:val="20"/>
+          <w:szCs w:val="20"/>
+        </w:rPr>
+        <w:t>en razón de</w:t>
+      </w:r>
+      <w:proofErr w:type="gramEnd"/>
+      <w:r>
+        <w:rPr>
+          <w:sz w:val="20"/>
+          <w:szCs w:val="20"/>
+        </w:rPr>
+        <w:t xml:space="preserve"> sus actividades o funciones. </w:t>
       </w:r>
     </w:p>
     <w:p>
@@ -8028,7 +8192,23 @@
           <w:sz w:val="20"/>
           <w:szCs w:val="20"/>
         </w:rPr>
-        <w:t xml:space="preserve">se refiere al tipo de mensaje que se desea trasmitir en el documento, por ejemplo el contenido textual y no textual. </w:t>
+        <w:t xml:space="preserve">se refiere al tipo de mensaje que se desea trasmitir en el documento, por </w:t>
+      </w:r>
+      <w:proofErr w:type="gramStart"/>
+      <w:r>
+        <w:rPr>
+          <w:sz w:val="20"/>
+          <w:szCs w:val="20"/>
+        </w:rPr>
+        <w:t>ejemplo</w:t>
+      </w:r>
+      <w:proofErr w:type="gramEnd"/>
+      <w:r>
+        <w:rPr>
+          <w:sz w:val="20"/>
+          <w:szCs w:val="20"/>
+        </w:rPr>
+        <w:t xml:space="preserve"> el contenido textual y no textual. </w:t>
       </w:r>
     </w:p>
     <w:p>
@@ -8519,7 +8699,23 @@
           <w:sz w:val="20"/>
           <w:szCs w:val="20"/>
         </w:rPr>
-        <w:t xml:space="preserve">el documento bajo ninguna circunstancia puede ser alterado en su forma interna ni externa, por esta razón es necesario que sus especificaciones sean lo suficientemente precisas y claras, para </w:t>
+        <w:t xml:space="preserve">el documento </w:t>
+      </w:r>
+      <w:proofErr w:type="gramStart"/>
+      <w:r>
+        <w:rPr>
+          <w:sz w:val="20"/>
+          <w:szCs w:val="20"/>
+        </w:rPr>
+        <w:t>bajo ninguna circunstancia</w:t>
+      </w:r>
+      <w:proofErr w:type="gramEnd"/>
+      <w:r>
+        <w:rPr>
+          <w:sz w:val="20"/>
+          <w:szCs w:val="20"/>
+        </w:rPr>
+        <w:t xml:space="preserve"> puede ser alterado en su forma interna ni externa, por esta razón es necesario que sus especificaciones sean lo suficientemente precisas y claras, para </w:t>
       </w:r>
       <w:r>
         <w:rPr>
@@ -9054,6 +9250,70 @@
         </w:rPr>
       </w:pPr>
     </w:p>
+    <w:p w14:noSpellErr="1">
+      <w:pPr>
+        <w:pStyle w:val="Normal0"/>
+        <w:rPr>
+          <w:b w:val="1"/>
+          <w:bCs w:val="1"/>
+          <w:sz w:val="20"/>
+          <w:szCs w:val="20"/>
+        </w:rPr>
+      </w:pPr>
+      <w:commentRangeStart w:id="2138759509"/>
+      <w:r>
+        <w:rPr>
+          <w:b w:val="1"/>
+          <w:bCs w:val="1"/>
+          <w:sz w:val="20"/>
+          <w:szCs w:val="20"/>
+        </w:rPr>
+        <w:t>8</w:t>
+      </w:r>
+      <w:r>
+        <w:rPr>
+          <w:b w:val="1"/>
+          <w:bCs w:val="1"/>
+          <w:sz w:val="20"/>
+          <w:szCs w:val="20"/>
+        </w:rPr>
+        <w:t>.</w:t>
+      </w:r>
+      <w:r>
+        <w:rPr>
+          <w:b w:val="1"/>
+          <w:bCs w:val="1"/>
+          <w:sz w:val="20"/>
+          <w:szCs w:val="20"/>
+        </w:rPr>
+        <w:t>1</w:t>
+      </w:r>
+      <w:r>
+        <w:rPr>
+          <w:b w:val="1"/>
+          <w:bCs w:val="1"/>
+          <w:sz w:val="20"/>
+          <w:szCs w:val="20"/>
+        </w:rPr>
+        <w:t xml:space="preserve"> </w:t>
+      </w:r>
+      <w:commentRangeEnd w:id="2138759509"/>
+      <w:r>
+        <w:rPr>
+          <w:rStyle w:val="CommentReference"/>
+        </w:rPr>
+        <w:commentReference w:id="2138759509"/>
+      </w:r>
+      <w:r>
+        <w:rPr>
+          <w:b w:val="1"/>
+          <w:bCs w:val="1"/>
+          <w:sz w:val="20"/>
+          <w:szCs w:val="20"/>
+        </w:rPr>
+        <w:t>CLASIFICACIÓN DE LOS DOCUMENTOS</w:t>
+      </w:r>
+    </w:p>
     <w:p>
       <w:pPr>
         <w:pStyle w:val="Normal0"/>
@@ -9064,99 +9324,75 @@
           <w:szCs w:val="20"/>
         </w:rPr>
       </w:pPr>
-      <w:r>
+    </w:p>
+    <w:p>
+      <w:pPr>
+        <w:pStyle w:val="Normal0"/>
+        <w:rPr>
+          <w:sz w:val="20"/>
+          <w:szCs w:val="20"/>
+        </w:rPr>
+      </w:pPr>
+      <w:r>
+        <w:rPr>
+          <w:sz w:val="20"/>
+          <w:szCs w:val="20"/>
+        </w:rPr>
+        <w:t>Los documentos de archivo se clasifican según la función que cumplen, y el impacto que buscan generar en el destino o destinatarios; su principal objetivo radica en la rápida y efectiva localización de la información que contienen, a partir de los conceptos que los agrupa como reflejo de sus funciones generales, lo que les concede una estructura jerárquica y lógica.</w:t>
+      </w:r>
+    </w:p>
+    <w:p>
+      <w:pPr>
+        <w:pStyle w:val="Normal0"/>
         <w:rPr>
           <w:b/>
           <w:bCs/>
           <w:sz w:val="20"/>
           <w:szCs w:val="20"/>
         </w:rPr>
-        <w:t>8</w:t>
-      </w:r>
-      <w:r>
-        <w:rPr>
-          <w:b/>
-          <w:bCs/>
-          <w:sz w:val="20"/>
-          <w:szCs w:val="20"/>
-        </w:rPr>
-        <w:t>.</w:t>
-      </w:r>
-      <w:r>
-        <w:rPr>
-          <w:b/>
-          <w:bCs/>
-          <w:sz w:val="20"/>
-          <w:szCs w:val="20"/>
-        </w:rPr>
-        <w:t>1</w:t>
-      </w:r>
-      <w:r>
-        <w:rPr>
-          <w:b/>
-          <w:bCs/>
-          <w:sz w:val="20"/>
-          <w:szCs w:val="20"/>
-        </w:rPr>
-        <w:t xml:space="preserve"> CLASIFICACIÓN DE LOS DOCUMENTOS</w:t>
-      </w:r>
-    </w:p>
-    <w:p>
-      <w:pPr>
-        <w:pStyle w:val="Normal0"/>
-        <w:rPr>
-          <w:b/>
-          <w:bCs/>
-          <w:sz w:val="20"/>
-          <w:szCs w:val="20"/>
-        </w:rPr>
-      </w:pPr>
-    </w:p>
-    <w:p>
-      <w:pPr>
-        <w:pStyle w:val="Normal0"/>
-        <w:rPr>
-          <w:sz w:val="20"/>
-          <w:szCs w:val="20"/>
-        </w:rPr>
-      </w:pPr>
-      <w:r>
-        <w:rPr>
-          <w:sz w:val="20"/>
-          <w:szCs w:val="20"/>
-        </w:rPr>
-        <w:t>Los documentos de archivo se clasifican según la función que cumplen, y el impacto que buscan generar en el destino o destinatarios; su principal objetivo radica en la rápida y efectiva localización de la información que contienen, a partir de los conceptos que los agrupa como reflejo de sus funciones generales, lo que les concede una estructura jerárquica y lógica.</w:t>
-      </w:r>
-    </w:p>
-    <w:p>
-      <w:pPr>
-        <w:pStyle w:val="Normal0"/>
-        <w:rPr>
-          <w:b/>
-          <w:bCs/>
-          <w:sz w:val="20"/>
-          <w:szCs w:val="20"/>
-        </w:rPr>
-      </w:pPr>
-    </w:p>
-    <w:p>
-      <w:pPr>
-        <w:pStyle w:val="Normal0"/>
-        <w:rPr>
-          <w:b/>
-          <w:bCs/>
-          <w:i/>
-          <w:iCs/>
-          <w:sz w:val="20"/>
-          <w:szCs w:val="20"/>
-        </w:rPr>
-      </w:pPr>
-      <w:r>
-        <w:rPr>
-          <w:b/>
-          <w:bCs/>
-          <w:i/>
-          <w:iCs/>
+      </w:pPr>
+    </w:p>
+    <w:p>
+      <w:pPr>
+        <w:pStyle w:val="Normal0"/>
+        <w:rPr>
+          <w:b w:val="1"/>
+          <w:bCs w:val="1"/>
+          <w:i w:val="1"/>
+          <w:iCs w:val="1"/>
+          <w:sz w:val="20"/>
+          <w:szCs w:val="20"/>
+        </w:rPr>
+      </w:pPr>
+      <w:r>
+        <w:rPr>
+          <w:b w:val="1"/>
+          <w:bCs w:val="1"/>
+          <w:i w:val="1"/>
+          <w:iCs w:val="1"/>
+          <w:sz w:val="20"/>
+          <w:szCs w:val="20"/>
+          <w:highlight w:val="yellow"/>
+        </w:rPr>
+        <w:t>8.1</w:t>
+      </w:r>
+      <w:r>
+        <w:rPr>
+          <w:b w:val="1"/>
+          <w:bCs w:val="1"/>
+          <w:i w:val="1"/>
+          <w:iCs w:val="1"/>
+          <w:sz w:val="20"/>
+          <w:szCs w:val="20"/>
+        </w:rPr>
+        <w:t xml:space="preserve"> </w:t>
+      </w:r>
+      <w:r>
+        <w:rPr>
+          <w:b w:val="1"/>
+          <w:bCs w:val="1"/>
+          <w:i w:val="1"/>
+          <w:iCs w:val="1"/>
           <w:sz w:val="20"/>
           <w:szCs w:val="20"/>
         </w:rPr>
@@ -9322,18 +9558,41 @@
       <w:pPr>
         <w:pStyle w:val="Normal0"/>
         <w:rPr>
-          <w:i/>
-          <w:iCs/>
-          <w:sz w:val="20"/>
-          <w:szCs w:val="20"/>
-        </w:rPr>
-      </w:pPr>
-      <w:r>
-        <w:rPr>
-          <w:b/>
-          <w:bCs/>
-          <w:i/>
-          <w:iCs/>
+          <w:i w:val="1"/>
+          <w:iCs w:val="1"/>
+          <w:sz w:val="20"/>
+          <w:szCs w:val="20"/>
+        </w:rPr>
+      </w:pPr>
+      <w:r>
+        <w:rPr>
+          <w:b w:val="1"/>
+          <w:bCs w:val="1"/>
+          <w:i w:val="1"/>
+          <w:iCs w:val="1"/>
+          <w:sz w:val="20"/>
+          <w:szCs w:val="20"/>
+          <w:highlight w:val="yellow"/>
+        </w:rPr>
+        <w:t>8.2</w:t>
+      </w:r>
+      <w:r>
+        <w:rPr>
+          <w:b w:val="1"/>
+          <w:bCs w:val="1"/>
+          <w:i w:val="1"/>
+          <w:iCs w:val="1"/>
+          <w:sz w:val="20"/>
+          <w:szCs w:val="20"/>
+        </w:rPr>
+        <w:t xml:space="preserve"> </w:t>
+      </w:r>
+      <w:r>
+        <w:rPr>
+          <w:b w:val="1"/>
+          <w:bCs w:val="1"/>
+          <w:i w:val="1"/>
+          <w:iCs w:val="1"/>
           <w:sz w:val="20"/>
           <w:szCs w:val="20"/>
         </w:rPr>
@@ -9475,18 +9734,41 @@
       <w:pPr>
         <w:pStyle w:val="Normal0"/>
         <w:rPr>
-          <w:i/>
-          <w:iCs/>
-          <w:sz w:val="20"/>
-          <w:szCs w:val="20"/>
-        </w:rPr>
-      </w:pPr>
-      <w:r>
-        <w:rPr>
-          <w:b/>
-          <w:bCs/>
-          <w:i/>
-          <w:iCs/>
+          <w:i w:val="1"/>
+          <w:iCs w:val="1"/>
+          <w:sz w:val="20"/>
+          <w:szCs w:val="20"/>
+        </w:rPr>
+      </w:pPr>
+      <w:r>
+        <w:rPr>
+          <w:b w:val="1"/>
+          <w:bCs w:val="1"/>
+          <w:i w:val="1"/>
+          <w:iCs w:val="1"/>
+          <w:sz w:val="20"/>
+          <w:szCs w:val="20"/>
+          <w:highlight w:val="yellow"/>
+        </w:rPr>
+        <w:t>8.3</w:t>
+      </w:r>
+      <w:r>
+        <w:rPr>
+          <w:b w:val="1"/>
+          <w:bCs w:val="1"/>
+          <w:i w:val="1"/>
+          <w:iCs w:val="1"/>
+          <w:sz w:val="20"/>
+          <w:szCs w:val="20"/>
+        </w:rPr>
+        <w:t xml:space="preserve"> </w:t>
+      </w:r>
+      <w:r>
+        <w:rPr>
+          <w:b w:val="1"/>
+          <w:bCs w:val="1"/>
+          <w:i w:val="1"/>
+          <w:iCs w:val="1"/>
           <w:sz w:val="20"/>
           <w:szCs w:val="20"/>
         </w:rPr>
@@ -9622,7 +9904,23 @@
           <w:sz w:val="20"/>
           <w:szCs w:val="20"/>
         </w:rPr>
-        <w:t>aquellos que sirven como prueba o testimonio, un ejemplo son como los documentos contables, contratos, etc.</w:t>
+        <w:t xml:space="preserve">aquellos que sirven como prueba o testimonio, </w:t>
+      </w:r>
+      <w:proofErr w:type="gramStart"/>
+      <w:r>
+        <w:rPr>
+          <w:sz w:val="20"/>
+          <w:szCs w:val="20"/>
+        </w:rPr>
+        <w:t>un ejemplo son</w:t>
+      </w:r>
+      <w:proofErr w:type="gramEnd"/>
+      <w:r>
+        <w:rPr>
+          <w:sz w:val="20"/>
+          <w:szCs w:val="20"/>
+        </w:rPr>
+        <w:t xml:space="preserve"> como los documentos contables, contratos, etc.</w:t>
       </w:r>
       <w:commentRangeEnd w:id="21"/>
       <w:r>
@@ -9645,18 +9943,41 @@
       <w:pPr>
         <w:pStyle w:val="Normal0"/>
         <w:rPr>
-          <w:i/>
-          <w:iCs/>
-          <w:sz w:val="20"/>
-          <w:szCs w:val="20"/>
-        </w:rPr>
-      </w:pPr>
-      <w:r>
-        <w:rPr>
-          <w:b/>
-          <w:bCs/>
-          <w:i/>
-          <w:iCs/>
+          <w:i w:val="1"/>
+          <w:iCs w:val="1"/>
+          <w:sz w:val="20"/>
+          <w:szCs w:val="20"/>
+        </w:rPr>
+      </w:pPr>
+      <w:r>
+        <w:rPr>
+          <w:b w:val="1"/>
+          <w:bCs w:val="1"/>
+          <w:i w:val="1"/>
+          <w:iCs w:val="1"/>
+          <w:sz w:val="20"/>
+          <w:szCs w:val="20"/>
+          <w:highlight w:val="yellow"/>
+        </w:rPr>
+        <w:t>8.4</w:t>
+      </w:r>
+      <w:r>
+        <w:rPr>
+          <w:b w:val="1"/>
+          <w:bCs w:val="1"/>
+          <w:i w:val="1"/>
+          <w:iCs w:val="1"/>
+          <w:sz w:val="20"/>
+          <w:szCs w:val="20"/>
+        </w:rPr>
+        <w:t xml:space="preserve"> </w:t>
+      </w:r>
+      <w:r>
+        <w:rPr>
+          <w:b w:val="1"/>
+          <w:bCs w:val="1"/>
+          <w:i w:val="1"/>
+          <w:iCs w:val="1"/>
           <w:sz w:val="20"/>
           <w:szCs w:val="20"/>
         </w:rPr>
@@ -9692,18 +10013,41 @@
       <w:pPr>
         <w:pStyle w:val="Normal0"/>
         <w:rPr>
-          <w:i/>
-          <w:iCs/>
-          <w:sz w:val="20"/>
-          <w:szCs w:val="20"/>
-        </w:rPr>
-      </w:pPr>
-      <w:r>
-        <w:rPr>
-          <w:b/>
-          <w:bCs/>
-          <w:i/>
-          <w:iCs/>
+          <w:i w:val="1"/>
+          <w:iCs w:val="1"/>
+          <w:sz w:val="20"/>
+          <w:szCs w:val="20"/>
+        </w:rPr>
+      </w:pPr>
+      <w:r>
+        <w:rPr>
+          <w:b w:val="1"/>
+          <w:bCs w:val="1"/>
+          <w:i w:val="1"/>
+          <w:iCs w:val="1"/>
+          <w:sz w:val="20"/>
+          <w:szCs w:val="20"/>
+          <w:highlight w:val="yellow"/>
+        </w:rPr>
+        <w:t>8.5</w:t>
+      </w:r>
+      <w:r>
+        <w:rPr>
+          <w:b w:val="1"/>
+          <w:bCs w:val="1"/>
+          <w:i w:val="1"/>
+          <w:iCs w:val="1"/>
+          <w:sz w:val="20"/>
+          <w:szCs w:val="20"/>
+        </w:rPr>
+        <w:t xml:space="preserve"> </w:t>
+      </w:r>
+      <w:r>
+        <w:rPr>
+          <w:b w:val="1"/>
+          <w:bCs w:val="1"/>
+          <w:i w:val="1"/>
+          <w:iCs w:val="1"/>
           <w:sz w:val="20"/>
           <w:szCs w:val="20"/>
         </w:rPr>
@@ -9890,7 +10234,23 @@
           <w:sz w:val="20"/>
           <w:szCs w:val="20"/>
         </w:rPr>
-        <w:t xml:space="preserve"> pero cumpliendo las mismas funciones, por ejemplo las nóminas, los libros contables, hojas de vida y control de expedientes del personal.</w:t>
+        <w:t xml:space="preserve"> pero cumpliendo las mismas funciones, por </w:t>
+      </w:r>
+      <w:proofErr w:type="gramStart"/>
+      <w:r>
+        <w:rPr>
+          <w:sz w:val="20"/>
+          <w:szCs w:val="20"/>
+        </w:rPr>
+        <w:t>ejemplo</w:t>
+      </w:r>
+      <w:proofErr w:type="gramEnd"/>
+      <w:r>
+        <w:rPr>
+          <w:sz w:val="20"/>
+          <w:szCs w:val="20"/>
+        </w:rPr>
+        <w:t xml:space="preserve"> las nóminas, los libros contables, hojas de vida y control de expedientes del personal.</w:t>
       </w:r>
       <w:commentRangeEnd w:id="22"/>
       <w:r>
@@ -9928,15 +10288,18 @@
       </w:pPr>
       <w:r>
         <w:rPr>
-          <w:b/>
-          <w:bCs/>
-          <w:sz w:val="20"/>
-          <w:szCs w:val="20"/>
-        </w:rPr>
-        <w:t>8.3</w:t>
-      </w:r>
-      <w:r>
-        <w:rPr>
+          <w:b w:val="1"/>
+          <w:bCs w:val="1"/>
+          <w:sz w:val="20"/>
+          <w:szCs w:val="20"/>
+          <w:highlight w:val="yellow"/>
+        </w:rPr>
+        <w:t>9.</w:t>
+      </w:r>
+      <w:r>
+        <w:rPr>
+          <w:b w:val="1"/>
+          <w:bCs w:val="1"/>
           <w:sz w:val="20"/>
           <w:szCs w:val="20"/>
         </w:rPr>
@@ -9944,8 +10307,8 @@
       </w:r>
       <w:r>
         <w:rPr>
-          <w:b/>
-          <w:bCs/>
+          <w:b w:val="1"/>
+          <w:bCs w:val="1"/>
           <w:sz w:val="20"/>
           <w:szCs w:val="20"/>
         </w:rPr>
@@ -10309,7 +10672,6 @@
       </w:pPr>
       <w:r>
         <w:rPr>
-          <w:noProof/>
           <w:color w:val="948A54"/>
           <w:sz w:val="20"/>
           <w:szCs w:val="20"/>
@@ -10434,12 +10796,12 @@
         <w:tblW w:w="9541" w:type="dxa"/>
         <w:tblInd w:w="421" w:type="dxa"/>
         <w:tblBorders>
-          <w:top w:val="single" w:sz="4" w:space="0" w:color="000000"/>
-          <w:left w:val="single" w:sz="4" w:space="0" w:color="000000"/>
-          <w:bottom w:val="single" w:sz="4" w:space="0" w:color="000000"/>
-          <w:right w:val="single" w:sz="4" w:space="0" w:color="000000"/>
-          <w:insideH w:val="single" w:sz="4" w:space="0" w:color="000000"/>
-          <w:insideV w:val="single" w:sz="4" w:space="0" w:color="000000"/>
+          <w:top w:val="single" w:color="000000" w:sz="4" w:space="0"/>
+          <w:left w:val="single" w:color="000000" w:sz="4" w:space="0"/>
+          <w:bottom w:val="single" w:color="000000" w:sz="4" w:space="0"/>
+          <w:right w:val="single" w:color="000000" w:sz="4" w:space="0"/>
+          <w:insideH w:val="single" w:color="000000" w:sz="4" w:space="0"/>
+          <w:insideV w:val="single" w:color="000000" w:sz="4" w:space="0"/>
         </w:tblBorders>
         <w:tblLayout w:type="fixed"/>
         <w:tblLook w:val="0400" w:firstRow="0" w:lastRow="0" w:firstColumn="0" w:lastColumn="0" w:noHBand="0" w:noVBand="1"/>
@@ -10464,13 +10826,13 @@
               <w:pStyle w:val="Normal0"/>
               <w:jc w:val="center"/>
               <w:rPr>
-                <w:rFonts w:ascii="Calibri" w:eastAsia="Calibri" w:hAnsi="Calibri" w:cs="Calibri"/>
+                <w:rFonts w:ascii="Calibri" w:hAnsi="Calibri" w:eastAsia="Calibri" w:cs="Calibri"/>
                 <w:color w:val="000000"/>
               </w:rPr>
             </w:pPr>
             <w:r>
               <w:rPr>
-                <w:rFonts w:ascii="Calibri" w:eastAsia="Calibri" w:hAnsi="Calibri" w:cs="Calibri"/>
+                <w:rFonts w:ascii="Calibri" w:hAnsi="Calibri" w:eastAsia="Calibri" w:cs="Calibri"/>
                 <w:color w:val="000000"/>
               </w:rPr>
               <w:t>DESCRIPCIÓN DE ACTIVIDAD DIDÁCTICA</w:t>
@@ -10492,13 +10854,13 @@
             <w:pPr>
               <w:pStyle w:val="Normal0"/>
               <w:rPr>
-                <w:rFonts w:ascii="Calibri" w:eastAsia="Calibri" w:hAnsi="Calibri" w:cs="Calibri"/>
+                <w:rFonts w:ascii="Calibri" w:hAnsi="Calibri" w:eastAsia="Calibri" w:cs="Calibri"/>
                 <w:color w:val="000000"/>
               </w:rPr>
             </w:pPr>
             <w:r>
               <w:rPr>
-                <w:rFonts w:ascii="Calibri" w:eastAsia="Calibri" w:hAnsi="Calibri" w:cs="Calibri"/>
+                <w:rFonts w:ascii="Calibri" w:hAnsi="Calibri" w:eastAsia="Calibri" w:cs="Calibri"/>
                 <w:color w:val="000000"/>
               </w:rPr>
               <w:t>Nombre de la Actividad</w:t>
@@ -10515,7 +10877,7 @@
             <w:pPr>
               <w:pStyle w:val="Normal0"/>
               <w:rPr>
-                <w:rFonts w:ascii="Calibri" w:eastAsia="Calibri" w:hAnsi="Calibri" w:cs="Calibri"/>
+                <w:rFonts w:ascii="Calibri" w:hAnsi="Calibri" w:eastAsia="Calibri" w:cs="Calibri"/>
                 <w:color w:val="000000"/>
               </w:rPr>
             </w:pPr>
@@ -10536,13 +10898,13 @@
             <w:pPr>
               <w:pStyle w:val="Normal0"/>
               <w:rPr>
-                <w:rFonts w:ascii="Calibri" w:eastAsia="Calibri" w:hAnsi="Calibri" w:cs="Calibri"/>
+                <w:rFonts w:ascii="Calibri" w:hAnsi="Calibri" w:eastAsia="Calibri" w:cs="Calibri"/>
                 <w:color w:val="000000"/>
               </w:rPr>
             </w:pPr>
             <w:r>
               <w:rPr>
-                <w:rFonts w:ascii="Calibri" w:eastAsia="Calibri" w:hAnsi="Calibri" w:cs="Calibri"/>
+                <w:rFonts w:ascii="Calibri" w:hAnsi="Calibri" w:eastAsia="Calibri" w:cs="Calibri"/>
                 <w:color w:val="000000"/>
               </w:rPr>
               <w:t>Objetivo de la actividad</w:t>
@@ -10559,7 +10921,7 @@
             <w:pPr>
               <w:pStyle w:val="Normal0"/>
               <w:rPr>
-                <w:rFonts w:ascii="Calibri" w:eastAsia="Calibri" w:hAnsi="Calibri" w:cs="Calibri"/>
+                <w:rFonts w:ascii="Calibri" w:hAnsi="Calibri" w:eastAsia="Calibri" w:cs="Calibri"/>
                 <w:color w:val="000000"/>
               </w:rPr>
             </w:pPr>
@@ -10580,13 +10942,13 @@
             <w:pPr>
               <w:pStyle w:val="Normal0"/>
               <w:rPr>
-                <w:rFonts w:ascii="Calibri" w:eastAsia="Calibri" w:hAnsi="Calibri" w:cs="Calibri"/>
+                <w:rFonts w:ascii="Calibri" w:hAnsi="Calibri" w:eastAsia="Calibri" w:cs="Calibri"/>
                 <w:color w:val="000000"/>
               </w:rPr>
             </w:pPr>
             <w:r>
               <w:rPr>
-                <w:rFonts w:ascii="Calibri" w:eastAsia="Calibri" w:hAnsi="Calibri" w:cs="Calibri"/>
+                <w:rFonts w:ascii="Calibri" w:hAnsi="Calibri" w:eastAsia="Calibri" w:cs="Calibri"/>
                 <w:color w:val="000000"/>
               </w:rPr>
               <w:lastRenderedPageBreak/>
@@ -10604,7 +10966,7 @@
             <w:pPr>
               <w:pStyle w:val="Normal0"/>
               <w:rPr>
-                <w:rFonts w:ascii="Calibri" w:eastAsia="Calibri" w:hAnsi="Calibri" w:cs="Calibri"/>
+                <w:rFonts w:ascii="Calibri" w:hAnsi="Calibri" w:eastAsia="Calibri" w:cs="Calibri"/>
                 <w:color w:val="000000"/>
               </w:rPr>
             </w:pPr>
@@ -10666,13 +11028,13 @@
             <w:pPr>
               <w:pStyle w:val="Normal0"/>
               <w:rPr>
-                <w:rFonts w:ascii="Calibri" w:eastAsia="Calibri" w:hAnsi="Calibri" w:cs="Calibri"/>
+                <w:rFonts w:ascii="Calibri" w:hAnsi="Calibri" w:eastAsia="Calibri" w:cs="Calibri"/>
                 <w:color w:val="000000"/>
               </w:rPr>
             </w:pPr>
             <w:r>
               <w:rPr>
-                <w:rFonts w:ascii="Calibri" w:eastAsia="Calibri" w:hAnsi="Calibri" w:cs="Calibri"/>
+                <w:rFonts w:ascii="Calibri" w:hAnsi="Calibri" w:eastAsia="Calibri" w:cs="Calibri"/>
                 <w:color w:val="000000"/>
               </w:rPr>
               <w:t xml:space="preserve">Archivo de la actividad </w:t>
@@ -10682,13 +11044,13 @@
             <w:pPr>
               <w:pStyle w:val="Normal0"/>
               <w:rPr>
-                <w:rFonts w:ascii="Calibri" w:eastAsia="Calibri" w:hAnsi="Calibri" w:cs="Calibri"/>
+                <w:rFonts w:ascii="Calibri" w:hAnsi="Calibri" w:eastAsia="Calibri" w:cs="Calibri"/>
                 <w:color w:val="000000"/>
               </w:rPr>
             </w:pPr>
             <w:r>
               <w:rPr>
-                <w:rFonts w:ascii="Calibri" w:eastAsia="Calibri" w:hAnsi="Calibri" w:cs="Calibri"/>
+                <w:rFonts w:ascii="Calibri" w:hAnsi="Calibri" w:eastAsia="Calibri" w:cs="Calibri"/>
                 <w:color w:val="000000"/>
               </w:rPr>
               <w:t>(Anexo donde se describe la actividad propuesta)</w:t>
@@ -10705,14 +11067,14 @@
             <w:pPr>
               <w:pStyle w:val="Normal0"/>
               <w:rPr>
-                <w:rFonts w:ascii="Calibri" w:eastAsia="Calibri" w:hAnsi="Calibri" w:cs="Calibri"/>
+                <w:rFonts w:ascii="Calibri" w:hAnsi="Calibri" w:eastAsia="Calibri" w:cs="Calibri"/>
                 <w:i/>
                 <w:color w:val="999999"/>
               </w:rPr>
             </w:pPr>
             <w:r>
               <w:rPr>
-                <w:rFonts w:ascii="Calibri" w:eastAsia="Calibri" w:hAnsi="Calibri" w:cs="Calibri"/>
+                <w:rFonts w:ascii="Calibri" w:hAnsi="Calibri" w:eastAsia="Calibri" w:cs="Calibri"/>
                 <w:i/>
                 <w:color w:val="999999"/>
               </w:rPr>
@@ -10836,16 +11198,15 @@
     </w:p>
     <w:tbl>
       <w:tblPr>
-        <w:tblStyle w:val="afb"/>
         <w:tblW w:w="10072" w:type="dxa"/>
         <w:tblInd w:w="0" w:type="dxa"/>
         <w:tblBorders>
-          <w:top w:val="single" w:sz="4" w:space="0" w:color="000000"/>
-          <w:left w:val="single" w:sz="4" w:space="0" w:color="000000"/>
-          <w:bottom w:val="single" w:sz="4" w:space="0" w:color="000000"/>
-          <w:right w:val="single" w:sz="4" w:space="0" w:color="000000"/>
-          <w:insideH w:val="single" w:sz="4" w:space="0" w:color="000000"/>
-          <w:insideV w:val="single" w:sz="4" w:space="0" w:color="000000"/>
+          <w:top w:val="single" w:color="000000" w:themeColor="text1" w:sz="4" w:space="0"/>
+          <w:left w:val="single" w:color="000000" w:themeColor="text1" w:sz="4" w:space="0"/>
+          <w:bottom w:val="single" w:color="000000" w:themeColor="text1" w:sz="4" w:space="0"/>
+          <w:right w:val="single" w:color="000000" w:themeColor="text1" w:sz="4" w:space="0"/>
+          <w:insideH w:val="single" w:color="000000" w:themeColor="text1" w:sz="4" w:space="0"/>
+          <w:insideV w:val="single" w:color="000000" w:themeColor="text1" w:sz="4" w:space="0"/>
         </w:tblBorders>
         <w:tblLayout w:type="fixed"/>
         <w:tblLook w:val="0400" w:firstRow="0" w:lastRow="0" w:firstColumn="0" w:lastColumn="0" w:noHBand="0" w:noVBand="1"/>
@@ -11020,7 +11381,7 @@
       </w:tr>
       <w:tr>
         <w:trPr>
-          <w:trHeight w:val="182"/>
+          <w:trHeight w:val="300"/>
         </w:trPr>
         <w:tc>
           <w:tcPr>
@@ -11040,6 +11401,13 @@
                 <w:szCs w:val="20"/>
               </w:rPr>
             </w:pPr>
+            <w:r>
+              <w:rPr>
+                <w:sz w:val="20"/>
+                <w:szCs w:val="20"/>
+              </w:rPr>
+              <w:t>2.4 Ciclo vital</w:t>
+            </w:r>
           </w:p>
         </w:tc>
         <w:tc>
@@ -11060,15 +11428,13 @@
                 <w:szCs w:val="20"/>
               </w:rPr>
             </w:pPr>
-          </w:p>
-          <w:p>
-            <w:pPr>
-              <w:pStyle w:val="Normal0"/>
+            <w:r>
               <w:rPr>
                 <w:sz w:val="20"/>
                 <w:szCs w:val="20"/>
               </w:rPr>
-            </w:pPr>
+              <w:t>Pineda, M. L. [@maryluzpineda1570]. (s/f). Ciclo Vital de los Documentos - Mary P. Youtube. Recuperado el 21 de noviembre de 2024, de https://www.youtube.com/watch?v=-ACRFQjjQ68</w:t>
+            </w:r>
           </w:p>
         </w:tc>
         <w:tc>
@@ -11089,6 +11455,13 @@
                 <w:szCs w:val="20"/>
               </w:rPr>
             </w:pPr>
+            <w:r>
+              <w:rPr>
+                <w:sz w:val="20"/>
+                <w:szCs w:val="20"/>
+              </w:rPr>
+              <w:t>video</w:t>
+            </w:r>
           </w:p>
         </w:tc>
         <w:tc>
@@ -11109,6 +11482,13 @@
                 <w:szCs w:val="20"/>
               </w:rPr>
             </w:pPr>
+            <w:r>
+              <w:rPr>
+                <w:sz w:val="20"/>
+                <w:szCs w:val="20"/>
+              </w:rPr>
+              <w:t>https://youtu.be/-ACRFQjjQ68</w:t>
+            </w:r>
           </w:p>
         </w:tc>
       </w:tr>
@@ -11134,6 +11514,13 @@
                 <w:szCs w:val="20"/>
               </w:rPr>
             </w:pPr>
+            <w:r>
+              <w:rPr>
+                <w:sz w:val="20"/>
+                <w:szCs w:val="20"/>
+              </w:rPr>
+              <w:t>8. importancia, clasificación de los documentos.</w:t>
+            </w:r>
           </w:p>
         </w:tc>
         <w:tc>
@@ -11146,6 +11533,40 @@
               <w:right w:w="100" w:type="dxa"/>
             </w:tcMar>
           </w:tcPr>
+          <w:p w14:noSpellErr="1">
+            <w:pPr>
+              <w:pStyle w:val="Normal0"/>
+              <w:rPr>
+                <w:sz w:val="20"/>
+                <w:szCs w:val="20"/>
+              </w:rPr>
+            </w:pPr>
+          </w:p>
+          <w:p>
+            <w:pPr>
+              <w:pStyle w:val="Normal0"/>
+              <w:rPr>
+                <w:sz w:val="20"/>
+                <w:szCs w:val="20"/>
+              </w:rPr>
+            </w:pPr>
+            <w:r>
+              <w:rPr>
+                <w:sz w:val="20"/>
+                <w:szCs w:val="20"/>
+              </w:rPr>
+              <w:t>(S/f). https://www.youtube.com/watch?v=DGRZsfzGE9Y</w:t>
+            </w:r>
+          </w:p>
+          <w:p>
+            <w:pPr>
+              <w:pStyle w:val="Normal0"/>
+              <w:rPr>
+                <w:sz w:val="20"/>
+                <w:szCs w:val="20"/>
+              </w:rPr>
+            </w:pPr>
+          </w:p>
           <w:p>
             <w:pPr>
               <w:pStyle w:val="Normal0"/>
@@ -11174,6 +11595,13 @@
                 <w:szCs w:val="20"/>
               </w:rPr>
             </w:pPr>
+            <w:r>
+              <w:rPr>
+                <w:sz w:val="20"/>
+                <w:szCs w:val="20"/>
+              </w:rPr>
+              <w:t>video</w:t>
+            </w:r>
           </w:p>
         </w:tc>
         <w:tc>
@@ -11186,7 +11614,7 @@
               <w:right w:w="100" w:type="dxa"/>
             </w:tcMar>
           </w:tcPr>
-          <w:p>
+          <w:p w14:noSpellErr="1">
             <w:pPr>
               <w:pStyle w:val="Normal0"/>
               <w:rPr>
@@ -11194,6 +11622,13 @@
                 <w:szCs w:val="20"/>
               </w:rPr>
             </w:pPr>
+            <w:r>
+              <w:rPr>
+                <w:sz w:val="20"/>
+                <w:szCs w:val="20"/>
+              </w:rPr>
+              <w:t>https://youtu.be/DGRZsfzGE9Y</w:t>
+            </w:r>
           </w:p>
         </w:tc>
       </w:tr>
@@ -11317,12 +11752,12 @@
         <w:tblW w:w="9962" w:type="dxa"/>
         <w:tblInd w:w="0" w:type="dxa"/>
         <w:tblBorders>
-          <w:top w:val="single" w:sz="4" w:space="0" w:color="000000"/>
-          <w:left w:val="single" w:sz="4" w:space="0" w:color="000000"/>
-          <w:bottom w:val="single" w:sz="4" w:space="0" w:color="000000"/>
-          <w:right w:val="single" w:sz="4" w:space="0" w:color="000000"/>
-          <w:insideH w:val="single" w:sz="4" w:space="0" w:color="000000"/>
-          <w:insideV w:val="single" w:sz="4" w:space="0" w:color="000000"/>
+          <w:top w:val="single" w:color="000000" w:sz="4" w:space="0"/>
+          <w:left w:val="single" w:color="000000" w:sz="4" w:space="0"/>
+          <w:bottom w:val="single" w:color="000000" w:sz="4" w:space="0"/>
+          <w:right w:val="single" w:color="000000" w:sz="4" w:space="0"/>
+          <w:insideH w:val="single" w:color="000000" w:sz="4" w:space="0"/>
+          <w:insideV w:val="single" w:color="000000" w:sz="4" w:space="0"/>
         </w:tblBorders>
         <w:tblLayout w:type="fixed"/>
         <w:tblLook w:val="0400" w:firstRow="0" w:lastRow="0" w:firstColumn="0" w:lastColumn="0" w:noHBand="0" w:noVBand="1"/>
@@ -11963,7 +12398,27 @@
           <w:sz w:val="23"/>
           <w:szCs w:val="23"/>
         </w:rPr>
-        <w:t>Archivo General de la Nación - Colombia. (30 de octubre de 2001). Acuerdo 060 - P</w:t>
+        <w:t xml:space="preserve">ARCHIVO GENEREAL DE LA NACIÓN - COLOMBIA. (30 de </w:t>
+      </w:r>
+      <w:proofErr w:type="gramStart"/>
+      <w:r>
+        <w:rPr>
+          <w:rFonts w:cs="Arial"/>
+          <w:color w:val="221F1F"/>
+          <w:sz w:val="23"/>
+          <w:szCs w:val="23"/>
+        </w:rPr>
+        <w:t>Octubre</w:t>
+      </w:r>
+      <w:proofErr w:type="gramEnd"/>
+      <w:r>
+        <w:rPr>
+          <w:rFonts w:cs="Arial"/>
+          <w:color w:val="221F1F"/>
+          <w:sz w:val="23"/>
+          <w:szCs w:val="23"/>
+        </w:rPr>
+        <w:t xml:space="preserve"> de 2001). ACUERDO 060 - </w:t>
       </w:r>
       <w:r>
         <w:rPr>
@@ -11973,7 +12428,7 @@
           <w:sz w:val="23"/>
           <w:szCs w:val="23"/>
         </w:rPr>
-        <w:t xml:space="preserve">autas para la administración de las comunicaciones oficiales en las </w:t>
+        <w:t xml:space="preserve">PAUTAS PARA LA ADMINISTRACIÓN DE LAS </w:t>
       </w:r>
       <w:r>
         <w:rPr>
@@ -11984,7 +12439,7 @@
           <w:szCs w:val="23"/>
         </w:rPr>
         <w:lastRenderedPageBreak/>
-        <w:t>entidades públicas y las privadas que cumplen funciones públicas</w:t>
+        <w:t>COMUNICACIONES OFICIALES EN LAS ENTIDADES PÚBLICAS Y LAS PRIVADS QUE CUMPLEN FUNCIONES PÚBLICAS</w:t>
       </w:r>
       <w:r>
         <w:rPr>
@@ -11992,37 +12447,53 @@
           <w:sz w:val="23"/>
           <w:szCs w:val="23"/>
         </w:rPr>
-        <w:t xml:space="preserve">. Recuperado el 28 de septiembre de 2016. </w:t>
-      </w:r>
-    </w:p>
-    <w:p>
-      <w:pPr>
-        <w:pStyle w:val="Default"/>
-        <w:ind w:left="720"/>
-        <w:rPr>
-          <w:sz w:val="23"/>
-          <w:szCs w:val="23"/>
-        </w:rPr>
-      </w:pPr>
-    </w:p>
-    <w:p>
-      <w:pPr>
-        <w:pStyle w:val="Default"/>
-        <w:ind w:left="720"/>
+        <w:t xml:space="preserve">. Recuperado el 28 de </w:t>
+      </w:r>
+      <w:r>
         <w:rPr>
           <w:color w:val="221F1F"/>
           <w:sz w:val="23"/>
           <w:szCs w:val="23"/>
         </w:rPr>
-      </w:pPr>
-      <w:proofErr w:type="spellStart"/>
+        <w:t>septiembre</w:t>
+      </w:r>
       <w:r>
         <w:rPr>
           <w:color w:val="221F1F"/>
           <w:sz w:val="23"/>
           <w:szCs w:val="23"/>
         </w:rPr>
-        <w:t>Docslide</w:t>
+        <w:t xml:space="preserve"> de 2016. </w:t>
+      </w:r>
+    </w:p>
+    <w:p>
+      <w:pPr>
+        <w:pStyle w:val="Default"/>
+        <w:ind w:left="720"/>
+        <w:rPr>
+          <w:sz w:val="23"/>
+          <w:szCs w:val="23"/>
+        </w:rPr>
+      </w:pPr>
+    </w:p>
+    <w:p>
+      <w:pPr>
+        <w:pStyle w:val="Default"/>
+        <w:ind w:left="720"/>
+        <w:rPr>
+          <w:color w:val="221F1F"/>
+          <w:sz w:val="23"/>
+          <w:szCs w:val="23"/>
+        </w:rPr>
+      </w:pPr>
+      <w:proofErr w:type="spellStart"/>
+      <w:r>
+        <w:rPr>
+          <w:color w:val="221F1F"/>
+          <w:sz w:val="23"/>
+          <w:szCs w:val="23"/>
+        </w:rPr>
+        <w:t>DocSlide</w:t>
       </w:r>
       <w:proofErr w:type="spellEnd"/>
       <w:r>
@@ -12041,7 +12512,7 @@
           <w:sz w:val="23"/>
           <w:szCs w:val="23"/>
         </w:rPr>
-        <w:t xml:space="preserve">La administración: el origen de la administración. Las organizaciones. </w:t>
+        <w:t xml:space="preserve">La Administración: El Origen de la Administración. Las Organizaciones. </w:t>
       </w:r>
       <w:r>
         <w:rPr>
@@ -12077,15 +12548,7 @@
           <w:sz w:val="23"/>
           <w:szCs w:val="23"/>
         </w:rPr>
-        <w:t>Archivo General de la Nación</w:t>
-      </w:r>
-      <w:r>
-        <w:rPr>
-          <w:color w:val="221F1F"/>
-          <w:sz w:val="23"/>
-          <w:szCs w:val="23"/>
-        </w:rPr>
-        <w:t xml:space="preserve">. (2016). </w:t>
+        <w:t xml:space="preserve">ARCHIVO GENERAL DE LA NACIÓN. (2016). </w:t>
       </w:r>
       <w:r>
         <w:rPr>
@@ -12095,7 +12558,7 @@
           <w:sz w:val="23"/>
           <w:szCs w:val="23"/>
         </w:rPr>
-        <w:t>Banco terminológico</w:t>
+        <w:t>Banco Terminológico</w:t>
       </w:r>
       <w:r>
         <w:rPr>
@@ -12165,12 +12628,12 @@
         <w:tblW w:w="9967" w:type="dxa"/>
         <w:tblInd w:w="0" w:type="dxa"/>
         <w:tblBorders>
-          <w:top w:val="single" w:sz="4" w:space="0" w:color="000000"/>
-          <w:left w:val="single" w:sz="4" w:space="0" w:color="000000"/>
-          <w:bottom w:val="single" w:sz="4" w:space="0" w:color="000000"/>
-          <w:right w:val="single" w:sz="4" w:space="0" w:color="000000"/>
-          <w:insideH w:val="single" w:sz="4" w:space="0" w:color="000000"/>
-          <w:insideV w:val="single" w:sz="4" w:space="0" w:color="000000"/>
+          <w:top w:val="single" w:color="000000" w:sz="4" w:space="0"/>
+          <w:left w:val="single" w:color="000000" w:sz="4" w:space="0"/>
+          <w:bottom w:val="single" w:color="000000" w:sz="4" w:space="0"/>
+          <w:right w:val="single" w:color="000000" w:sz="4" w:space="0"/>
+          <w:insideH w:val="single" w:color="000000" w:sz="4" w:space="0"/>
+          <w:insideV w:val="single" w:color="000000" w:sz="4" w:space="0"/>
         </w:tblBorders>
         <w:tblLayout w:type="fixed"/>
         <w:tblLook w:val="0400" w:firstRow="0" w:lastRow="0" w:firstColumn="0" w:lastColumn="0" w:noHBand="0" w:noVBand="1"/>
@@ -12802,12 +13265,12 @@
         <w:tblW w:w="9967" w:type="dxa"/>
         <w:tblInd w:w="0" w:type="dxa"/>
         <w:tblBorders>
-          <w:top w:val="single" w:sz="4" w:space="0" w:color="000000"/>
-          <w:left w:val="single" w:sz="4" w:space="0" w:color="000000"/>
-          <w:bottom w:val="single" w:sz="4" w:space="0" w:color="000000"/>
-          <w:right w:val="single" w:sz="4" w:space="0" w:color="000000"/>
-          <w:insideH w:val="single" w:sz="4" w:space="0" w:color="000000"/>
-          <w:insideV w:val="single" w:sz="4" w:space="0" w:color="000000"/>
+          <w:top w:val="single" w:color="000000" w:sz="4" w:space="0"/>
+          <w:left w:val="single" w:color="000000" w:sz="4" w:space="0"/>
+          <w:bottom w:val="single" w:color="000000" w:sz="4" w:space="0"/>
+          <w:right w:val="single" w:color="000000" w:sz="4" w:space="0"/>
+          <w:insideH w:val="single" w:color="000000" w:sz="4" w:space="0"/>
+          <w:insideV w:val="single" w:color="000000" w:sz="4" w:space="0"/>
         </w:tblBorders>
         <w:tblLayout w:type="fixed"/>
         <w:tblLook w:val="0400" w:firstRow="0" w:lastRow="0" w:firstColumn="0" w:lastColumn="0" w:noHBand="0" w:noVBand="1"/>
@@ -13188,7 +13651,7 @@
     <w:sectPr>
       <w:headerReference w:type="default" r:id="rId19"/>
       <w:footerReference w:type="default" r:id="rId20"/>
-      <w:pgSz w:w="12240" w:h="15840"/>
+      <w:pgSz w:w="12240" w:h="15840" w:orient="portrait"/>
       <w:pgMar w:top="1701" w:right="1134" w:bottom="1134" w:left="1134" w:header="720" w:footer="0" w:gutter="0"/>
       <w:pgNumType w:start="1"/>
       <w:cols w:space="720"/>
@@ -13199,7 +13662,7 @@
 
 <file path=word/comments.xml><?xml version="1.0" encoding="utf-8"?>
 <w:comments xmlns:wpc="http://schemas.microsoft.com/office/word/2010/wordprocessingCanvas" xmlns:cx="http://schemas.microsoft.com/office/drawing/2014/chartex" xmlns:cx1="http://schemas.microsoft.com/office/drawing/2015/9/8/chartex" xmlns:cx2="http://schemas.microsoft.com/office/drawing/2015/10/21/chartex" xmlns:cx3="http://schemas.microsoft.com/office/drawing/2016/5/9/chartex" xmlns:cx4="http://schemas.microsoft.com/office/drawing/2016/5/10/chartex" xmlns:cx5="http://schemas.microsoft.com/office/drawing/2016/5/11/chartex" xmlns:cx6="http://schemas.microsoft.com/office/drawing/2016/5/12/chartex" xmlns:cx7="http://schemas.microsoft.com/office/drawing/2016/5/13/chartex" xmlns:cx8="http://schemas.microsoft.com/office/drawing/2016/5/14/chartex" xmlns:mc="http://schemas.openxmlformats.org/markup-compatibility/2006" xmlns:aink="http://schemas.microsoft.com/office/drawing/2016/ink" xmlns:am3d="http://schemas.microsoft.com/office/drawing/2017/model3d" xmlns:o="urn:schemas-microsoft-com:office:office" xmlns:oel="http://schemas.microsoft.com/office/2019/extlst" xmlns:r="http://schemas.openxmlformats.org/officeDocument/2006/relationships" xmlns:m="http://schemas.openxmlformats.org/officeDocument/2006/math" xmlns:v="urn:schemas-microsoft-com:vml" xmlns:wp14="http://schemas.microsoft.com/office/word/2010/wordprocessingDrawing" xmlns:wp="http://schemas.openxmlformats.org/drawingml/2006/wordprocessingDrawing" xmlns:w10="urn:schemas-microsoft-com:office:word" xmlns:w="http://schemas.openxmlformats.org/wordprocessingml/2006/main" xmlns:w14="http://schemas.microsoft.com/office/word/2010/wordml" xmlns:w15="http://schemas.microsoft.com/office/word/2012/wordml" xmlns:w16cex="http://schemas.microsoft.com/office/word/2018/wordml/cex" xmlns:w16cid="http://schemas.microsoft.com/office/word/2016/wordml/cid" xmlns:w16="http://schemas.microsoft.com/office/word/2018/wordml" xmlns:w16du="http://schemas.microsoft.com/office/word/2023/wordml/word16du" xmlns:w16sdtdh="http://schemas.microsoft.com/office/word/2020/wordml/sdtdatahash" xmlns:w16se="http://schemas.microsoft.com/office/word/2015/wordml/symex" xmlns:wpg="http://schemas.microsoft.com/office/word/2010/wordprocessingGroup" xmlns:wpi="http://schemas.microsoft.com/office/word/2010/wordprocessingInk" xmlns:wne="http://schemas.microsoft.com/office/word/2006/wordml" xmlns:wps="http://schemas.microsoft.com/office/word/2010/wordprocessingShape" mc:Ignorable="w14 w15 w16se w16cid w16 w16cex w16sdtdh w16du wp14">
-  <w:comment w:id="0" w:author="Carolina" w:date="2024-11-01T13:35:00Z" w:initials="C">
+  <w:comment w:initials="C" w:author="Carolina" w:date="2024-11-01T13:35:00Z" w:id="0">
     <w:p>
       <w:pPr>
         <w:pStyle w:val="Textocomentario"/>
@@ -13218,7 +13681,7 @@
       </w:r>
     </w:p>
   </w:comment>
-  <w:comment w:id="1" w:author="Carolina" w:date="2024-10-25T08:14:00Z" w:initials="C">
+  <w:comment w:initials="C" w:author="Carolina" w:date="2024-10-25T08:14:00Z" w:id="1">
     <w:p>
       <w:pPr>
         <w:pStyle w:val="Textocomentario"/>
@@ -13237,7 +13700,7 @@
       </w:r>
     </w:p>
   </w:comment>
-  <w:comment w:id="2" w:author="Carolina" w:date="2024-10-25T08:14:00Z" w:initials="C">
+  <w:comment w:initials="C" w:author="Carolina" w:date="2024-10-25T08:14:00Z" w:id="2">
     <w:p>
       <w:pPr>
         <w:pStyle w:val="Textocomentario"/>
@@ -13256,7 +13719,7 @@
       </w:r>
     </w:p>
   </w:comment>
-  <w:comment w:id="3" w:author="Carolina" w:date="2024-10-25T08:15:00Z" w:initials="C">
+  <w:comment w:initials="C" w:author="Carolina" w:date="2024-10-25T08:15:00Z" w:id="3">
     <w:p>
       <w:pPr>
         <w:pStyle w:val="Textocomentario"/>
@@ -13275,7 +13738,7 @@
       </w:r>
     </w:p>
   </w:comment>
-  <w:comment w:id="4" w:author="Carolina" w:date="2024-10-25T08:15:00Z" w:initials="C">
+  <w:comment w:initials="C" w:author="Carolina" w:date="2024-10-25T08:15:00Z" w:id="4">
     <w:p>
       <w:pPr>
         <w:pStyle w:val="Textocomentario"/>
@@ -13294,7 +13757,7 @@
       </w:r>
     </w:p>
   </w:comment>
-  <w:comment w:id="5" w:author="Carolina" w:date="2024-10-25T08:15:00Z" w:initials="C">
+  <w:comment w:initials="C" w:author="Carolina" w:date="2024-10-25T08:15:00Z" w:id="5">
     <w:p>
       <w:pPr>
         <w:pStyle w:val="Textocomentario"/>
@@ -13313,7 +13776,7 @@
       </w:r>
     </w:p>
   </w:comment>
-  <w:comment w:id="6" w:author="Carolina" w:date="2024-10-25T08:16:00Z" w:initials="C">
+  <w:comment w:initials="C" w:author="Carolina" w:date="2024-10-25T08:16:00Z" w:id="6">
     <w:p>
       <w:pPr>
         <w:pStyle w:val="Textocomentario"/>
@@ -13332,7 +13795,7 @@
       </w:r>
     </w:p>
   </w:comment>
-  <w:comment w:id="7" w:author="Carolina" w:date="2024-10-25T08:17:00Z" w:initials="C">
+  <w:comment w:initials="C" w:author="Carolina" w:date="2024-10-25T08:17:00Z" w:id="7">
     <w:p>
       <w:pPr>
         <w:pStyle w:val="Textocomentario"/>
@@ -13351,7 +13814,7 @@
       </w:r>
     </w:p>
   </w:comment>
-  <w:comment w:id="8" w:author="Carolina" w:date="2024-10-25T08:17:00Z" w:initials="C">
+  <w:comment w:initials="C" w:author="Carolina" w:date="2024-10-25T08:17:00Z" w:id="8">
     <w:p>
       <w:pPr>
         <w:pStyle w:val="Textocomentario"/>
@@ -13370,7 +13833,7 @@
       </w:r>
     </w:p>
   </w:comment>
-  <w:comment w:id="9" w:author="Carolina" w:date="2024-10-25T08:18:00Z" w:initials="C">
+  <w:comment w:initials="C" w:author="Carolina" w:date="2024-10-25T08:18:00Z" w:id="9">
     <w:p>
       <w:pPr>
         <w:pStyle w:val="Textocomentario"/>
@@ -13389,7 +13852,7 @@
       </w:r>
     </w:p>
   </w:comment>
-  <w:comment w:id="10" w:author="Carolina" w:date="2024-10-25T08:18:00Z" w:initials="C">
+  <w:comment w:initials="C" w:author="Carolina" w:date="2024-10-25T08:18:00Z" w:id="10">
     <w:p>
       <w:pPr>
         <w:pStyle w:val="Textocomentario"/>
@@ -13408,7 +13871,7 @@
       </w:r>
     </w:p>
   </w:comment>
-  <w:comment w:id="11" w:author="Carolina" w:date="2024-10-25T08:19:00Z" w:initials="C">
+  <w:comment w:initials="C" w:author="Carolina" w:date="2024-10-25T08:19:00Z" w:id="11">
     <w:p>
       <w:pPr>
         <w:pStyle w:val="Textocomentario"/>
@@ -13427,7 +13890,7 @@
       </w:r>
     </w:p>
   </w:comment>
-  <w:comment w:id="12" w:author="Carolina" w:date="2024-10-25T08:19:00Z" w:initials="C">
+  <w:comment w:initials="C" w:author="Carolina" w:date="2024-10-25T08:19:00Z" w:id="12">
     <w:p>
       <w:pPr>
         <w:pStyle w:val="Textocomentario"/>
@@ -13446,7 +13909,7 @@
       </w:r>
     </w:p>
   </w:comment>
-  <w:comment w:id="13" w:author="Carolina" w:date="2024-11-01T13:22:00Z" w:initials="C">
+  <w:comment w:initials="C" w:author="Carolina" w:date="2024-11-01T13:22:00Z" w:id="13">
     <w:p>
       <w:pPr>
         <w:pStyle w:val="Textocomentario"/>
@@ -13462,7 +13925,7 @@
       </w:r>
     </w:p>
   </w:comment>
-  <w:comment w:id="14" w:author="Carolina" w:date="2024-11-01T13:23:00Z" w:initials="C">
+  <w:comment w:initials="C" w:author="Carolina" w:date="2024-11-01T13:23:00Z" w:id="14">
     <w:p>
       <w:pPr>
         <w:pStyle w:val="Textocomentario"/>
@@ -13478,7 +13941,7 @@
       </w:r>
     </w:p>
   </w:comment>
-  <w:comment w:id="15" w:author="Carolina" w:date="2024-11-01T13:25:00Z" w:initials="C">
+  <w:comment w:initials="C" w:author="Carolina" w:date="2024-11-01T13:25:00Z" w:id="15">
     <w:p>
       <w:pPr>
         <w:pStyle w:val="Textocomentario"/>
@@ -13494,7 +13957,7 @@
       </w:r>
     </w:p>
   </w:comment>
-  <w:comment w:id="16" w:author="Carolina" w:date="2024-11-01T13:26:00Z" w:initials="C">
+  <w:comment w:initials="C" w:author="Carolina" w:date="2024-11-01T13:26:00Z" w:id="16">
     <w:p>
       <w:pPr>
         <w:pStyle w:val="Textocomentario"/>
@@ -13510,7 +13973,7 @@
       </w:r>
     </w:p>
   </w:comment>
-  <w:comment w:id="17" w:author="Carolina" w:date="2024-11-01T13:26:00Z" w:initials="C">
+  <w:comment w:initials="C" w:author="Carolina" w:date="2024-11-01T13:26:00Z" w:id="17">
     <w:p>
       <w:pPr>
         <w:pStyle w:val="Textocomentario"/>
@@ -13526,7 +13989,7 @@
       </w:r>
     </w:p>
   </w:comment>
-  <w:comment w:id="18" w:author="Carolina" w:date="2024-11-01T13:27:00Z" w:initials="C">
+  <w:comment w:initials="C" w:author="Carolina" w:date="2024-11-01T13:27:00Z" w:id="18">
     <w:p>
       <w:pPr>
         <w:pStyle w:val="Textocomentario"/>
@@ -13542,7 +14005,7 @@
       </w:r>
     </w:p>
   </w:comment>
-  <w:comment w:id="19" w:author="Carolina" w:date="2024-11-01T13:28:00Z" w:initials="C">
+  <w:comment w:initials="C" w:author="Carolina" w:date="2024-11-01T13:28:00Z" w:id="19">
     <w:p>
       <w:pPr>
         <w:pStyle w:val="Textocomentario"/>
@@ -13558,7 +14021,7 @@
       </w:r>
     </w:p>
   </w:comment>
-  <w:comment w:id="20" w:author="Carolina" w:date="2024-11-01T13:28:00Z" w:initials="C">
+  <w:comment w:initials="C" w:author="Carolina" w:date="2024-11-01T13:28:00Z" w:id="20">
     <w:p>
       <w:pPr>
         <w:pStyle w:val="Textocomentario"/>
@@ -13574,7 +14037,7 @@
       </w:r>
     </w:p>
   </w:comment>
-  <w:comment w:id="21" w:author="Carolina" w:date="2024-11-01T13:29:00Z" w:initials="C">
+  <w:comment w:initials="C" w:author="Carolina" w:date="2024-11-01T13:29:00Z" w:id="21">
     <w:p>
       <w:pPr>
         <w:pStyle w:val="Textocomentario"/>
@@ -13590,7 +14053,7 @@
       </w:r>
     </w:p>
   </w:comment>
-  <w:comment w:id="22" w:author="Carolina" w:date="2024-11-01T13:30:00Z" w:initials="C">
+  <w:comment w:initials="C" w:author="Carolina" w:date="2024-11-01T13:30:00Z" w:id="22">
     <w:p>
       <w:pPr>
         <w:pStyle w:val="Textocomentario"/>
@@ -13606,7 +14069,7 @@
       </w:r>
     </w:p>
   </w:comment>
-  <w:comment w:id="23" w:author="Carolina" w:date="2024-11-01T16:17:00Z" w:initials="C">
+  <w:comment w:initials="C" w:author="Carolina" w:date="2024-11-01T16:17:00Z" w:id="23">
     <w:p>
       <w:pPr>
         <w:pStyle w:val="Textocomentario"/>
@@ -13633,6 +14096,25 @@
       </w:pPr>
       <w:r>
         <w:t xml:space="preserve">Conceptualización y normativa archivística, características de los documentos, clasificaciones y definiciones. </w:t>
+      </w:r>
+    </w:p>
+  </w:comment>
+  <w:comment xmlns:w="http://schemas.openxmlformats.org/wordprocessingml/2006/main" w:initials="CS" w:author="Carolina Jiménez Suescún" w:date="2024-11-21T11:17:24" w:id="2138759509">
+    <w:p xmlns:w14="http://schemas.microsoft.com/office/word/2010/wordml" xmlns:w="http://schemas.openxmlformats.org/wordprocessingml/2006/main">
+      <w:pPr>
+        <w:pStyle w:val="CommentText"/>
+      </w:pPr>
+      <w:r>
+        <w:rPr>
+          <w:rStyle w:val="CommentReference"/>
+        </w:rPr>
+        <w:annotationRef/>
+      </w:r>
+      <w:r>
+        <w:rPr>
+          <w:color w:val="8064a2"/>
+        </w:rPr>
+        <w:t>eliminar numeración</w:t>
       </w:r>
     </w:p>
   </w:comment>
@@ -13640,36 +14122,37 @@
 </file>
 
 <file path=word/commentsExtended.xml><?xml version="1.0" encoding="utf-8"?>
-<w15:commentsEx xmlns:wpc="http://schemas.microsoft.com/office/word/2010/wordprocessingCanvas" xmlns:cx="http://schemas.microsoft.com/office/drawing/2014/chartex" xmlns:cx1="http://schemas.microsoft.com/office/drawing/2015/9/8/chartex" xmlns:cx2="http://schemas.microsoft.com/office/drawing/2015/10/21/chartex" xmlns:cx3="http://schemas.microsoft.com/office/drawing/2016/5/9/chartex" xmlns:cx4="http://schemas.microsoft.com/office/drawing/2016/5/10/chartex" xmlns:cx5="http://schemas.microsoft.com/office/drawing/2016/5/11/chartex" xmlns:cx6="http://schemas.microsoft.com/office/drawing/2016/5/12/chartex" xmlns:cx7="http://schemas.microsoft.com/office/drawing/2016/5/13/chartex" xmlns:cx8="http://schemas.microsoft.com/office/drawing/2016/5/14/chartex" xmlns:mc="http://schemas.openxmlformats.org/markup-compatibility/2006" xmlns:aink="http://schemas.microsoft.com/office/drawing/2016/ink" xmlns:am3d="http://schemas.microsoft.com/office/drawing/2017/model3d" xmlns:o="urn:schemas-microsoft-com:office:office" xmlns:oel="http://schemas.microsoft.com/office/2019/extlst" xmlns:r="http://schemas.openxmlformats.org/officeDocument/2006/relationships" xmlns:m="http://schemas.openxmlformats.org/officeDocument/2006/math" xmlns:v="urn:schemas-microsoft-com:vml" xmlns:wp14="http://schemas.microsoft.com/office/word/2010/wordprocessingDrawing" xmlns:wp="http://schemas.openxmlformats.org/drawingml/2006/wordprocessingDrawing" xmlns:w10="urn:schemas-microsoft-com:office:word" xmlns:w="http://schemas.openxmlformats.org/wordprocessingml/2006/main" xmlns:w14="http://schemas.microsoft.com/office/word/2010/wordml" xmlns:w15="http://schemas.microsoft.com/office/word/2012/wordml" xmlns:w16cex="http://schemas.microsoft.com/office/word/2018/wordml/cex" xmlns:w16cid="http://schemas.microsoft.com/office/word/2016/wordml/cid" xmlns:w16="http://schemas.microsoft.com/office/word/2018/wordml" xmlns:w16du="http://schemas.microsoft.com/office/word/2023/wordml/word16du" xmlns:w16sdtdh="http://schemas.microsoft.com/office/word/2020/wordml/sdtdatahash" xmlns:w16se="http://schemas.microsoft.com/office/word/2015/wordml/symex" xmlns:wpg="http://schemas.microsoft.com/office/word/2010/wordprocessingGroup" xmlns:wpi="http://schemas.microsoft.com/office/word/2010/wordprocessingInk" xmlns:wne="http://schemas.microsoft.com/office/word/2006/wordml" xmlns:wps="http://schemas.microsoft.com/office/word/2010/wordprocessingShape" mc:Ignorable="w14 w15 w16se w16cid w16 w16cex w16sdtdh w16du wp14">
-  <w15:commentEx w15:paraId="259197BD" w15:done="0"/>
-  <w15:commentEx w15:paraId="145940E1" w15:done="0"/>
-  <w15:commentEx w15:paraId="360149CE" w15:done="0"/>
-  <w15:commentEx w15:paraId="4054F588" w15:done="0"/>
-  <w15:commentEx w15:paraId="44114F39" w15:done="0"/>
-  <w15:commentEx w15:paraId="77836C3A" w15:done="0"/>
-  <w15:commentEx w15:paraId="3F1A0114" w15:done="0"/>
-  <w15:commentEx w15:paraId="5306F235" w15:done="0"/>
-  <w15:commentEx w15:paraId="72F928B6" w15:done="0"/>
-  <w15:commentEx w15:paraId="5773CB1C" w15:done="0"/>
-  <w15:commentEx w15:paraId="77F5BD98" w15:done="0"/>
-  <w15:commentEx w15:paraId="1F379310" w15:done="0"/>
-  <w15:commentEx w15:paraId="77C5C9EE" w15:done="0"/>
-  <w15:commentEx w15:paraId="070D2C74" w15:done="0"/>
-  <w15:commentEx w15:paraId="142A16AA" w15:done="0"/>
-  <w15:commentEx w15:paraId="6DF21AD9" w15:done="0"/>
-  <w15:commentEx w15:paraId="7816A948" w15:done="0"/>
-  <w15:commentEx w15:paraId="70D659B1" w15:done="0"/>
-  <w15:commentEx w15:paraId="4A1AE399" w15:done="0"/>
-  <w15:commentEx w15:paraId="363CF176" w15:done="0"/>
-  <w15:commentEx w15:paraId="5DADBD88" w15:done="0"/>
-  <w15:commentEx w15:paraId="139F3A58" w15:done="0"/>
-  <w15:commentEx w15:paraId="54EFC289" w15:done="0"/>
-  <w15:commentEx w15:paraId="7CE15BCF" w15:done="0"/>
+<w15:commentsEx xmlns:mc="http://schemas.openxmlformats.org/markup-compatibility/2006" xmlns:w15="http://schemas.microsoft.com/office/word/2012/wordml" mc:Ignorable="w15">
+  <w15:commentEx w15:done="0" w15:paraId="259197BD"/>
+  <w15:commentEx w15:done="0" w15:paraId="145940E1"/>
+  <w15:commentEx w15:done="0" w15:paraId="360149CE"/>
+  <w15:commentEx w15:done="0" w15:paraId="4054F588"/>
+  <w15:commentEx w15:done="0" w15:paraId="44114F39"/>
+  <w15:commentEx w15:done="0" w15:paraId="77836C3A"/>
+  <w15:commentEx w15:done="0" w15:paraId="3F1A0114"/>
+  <w15:commentEx w15:done="0" w15:paraId="5306F235"/>
+  <w15:commentEx w15:done="0" w15:paraId="72F928B6"/>
+  <w15:commentEx w15:done="0" w15:paraId="5773CB1C"/>
+  <w15:commentEx w15:done="0" w15:paraId="77F5BD98"/>
+  <w15:commentEx w15:done="0" w15:paraId="1F379310"/>
+  <w15:commentEx w15:done="0" w15:paraId="77C5C9EE"/>
+  <w15:commentEx w15:done="0" w15:paraId="070D2C74"/>
+  <w15:commentEx w15:done="0" w15:paraId="142A16AA"/>
+  <w15:commentEx w15:done="0" w15:paraId="6DF21AD9"/>
+  <w15:commentEx w15:done="0" w15:paraId="7816A948"/>
+  <w15:commentEx w15:done="0" w15:paraId="70D659B1"/>
+  <w15:commentEx w15:done="0" w15:paraId="4A1AE399"/>
+  <w15:commentEx w15:done="0" w15:paraId="363CF176"/>
+  <w15:commentEx w15:done="0" w15:paraId="5DADBD88"/>
+  <w15:commentEx w15:done="0" w15:paraId="139F3A58"/>
+  <w15:commentEx w15:done="0" w15:paraId="54EFC289"/>
+  <w15:commentEx w15:done="0" w15:paraId="7CE15BCF"/>
+  <w15:commentEx w15:done="0" w15:paraId="62367DAA"/>
 </w15:commentsEx>
 </file>
 
 <file path=word/commentsExtensible.xml><?xml version="1.0" encoding="utf-8"?>
-<w16cex:commentsExtensible xmlns:wpc="http://schemas.microsoft.com/office/word/2010/wordprocessingCanvas" xmlns:cx="http://schemas.microsoft.com/office/drawing/2014/chartex" xmlns:cx1="http://schemas.microsoft.com/office/drawing/2015/9/8/chartex" xmlns:cx2="http://schemas.microsoft.com/office/drawing/2015/10/21/chartex" xmlns:cx3="http://schemas.microsoft.com/office/drawing/2016/5/9/chartex" xmlns:cx4="http://schemas.microsoft.com/office/drawing/2016/5/10/chartex" xmlns:cx5="http://schemas.microsoft.com/office/drawing/2016/5/11/chartex" xmlns:cx6="http://schemas.microsoft.com/office/drawing/2016/5/12/chartex" xmlns:cx7="http://schemas.microsoft.com/office/drawing/2016/5/13/chartex" xmlns:cx8="http://schemas.microsoft.com/office/drawing/2016/5/14/chartex" xmlns:cr="http://schemas.microsoft.com/office/comments/2020/reactions" xmlns:mc="http://schemas.openxmlformats.org/markup-compatibility/2006" xmlns:aink="http://schemas.microsoft.com/office/drawing/2016/ink" xmlns:am3d="http://schemas.microsoft.com/office/drawing/2017/model3d" xmlns:o="urn:schemas-microsoft-com:office:office" xmlns:oel="http://schemas.microsoft.com/office/2019/extlst" xmlns:r="http://schemas.openxmlformats.org/officeDocument/2006/relationships" xmlns:m="http://schemas.openxmlformats.org/officeDocument/2006/math" xmlns:v="urn:schemas-microsoft-com:vml" xmlns:wp14="http://schemas.microsoft.com/office/word/2010/wordprocessingDrawing" xmlns:wp="http://schemas.openxmlformats.org/drawingml/2006/wordprocessingDrawing" xmlns:w10="urn:schemas-microsoft-com:office:word" xmlns:w="http://schemas.openxmlformats.org/wordprocessingml/2006/main" xmlns:w14="http://schemas.microsoft.com/office/word/2010/wordml" xmlns:w15="http://schemas.microsoft.com/office/word/2012/wordml" xmlns:w16cex="http://schemas.microsoft.com/office/word/2018/wordml/cex" xmlns:w16cid="http://schemas.microsoft.com/office/word/2016/wordml/cid" xmlns:w16="http://schemas.microsoft.com/office/word/2018/wordml" xmlns:w16du="http://schemas.microsoft.com/office/word/2023/wordml/word16du" xmlns:w16sdtdh="http://schemas.microsoft.com/office/word/2020/wordml/sdtdatahash" xmlns:w16se="http://schemas.microsoft.com/office/word/2015/wordml/symex" xmlns:wpg="http://schemas.microsoft.com/office/word/2010/wordprocessingGroup" xmlns:wpi="http://schemas.microsoft.com/office/word/2010/wordprocessingInk" xmlns:wne="http://schemas.microsoft.com/office/word/2006/wordml" xmlns:wps="http://schemas.microsoft.com/office/word/2010/wordprocessingShape" mc:Ignorable="w14 w15 w16se w16cid w16 w16cex w16sdtdh cr w16du wp14">
+<w16cex:commentsExtensible xmlns:w16="http://schemas.microsoft.com/office/word/2018/wordml" xmlns:w16cex="http://schemas.microsoft.com/office/word/2018/wordml/cex" xmlns:mc="http://schemas.openxmlformats.org/markup-compatibility/2006" mc:Ignorable="w16 w16cex">
   <w16cex:commentExtensible w16cex:durableId="1306E939" w16cex:dateUtc="2024-11-01T18:35:00Z"/>
   <w16cex:commentExtensible w16cex:durableId="75867D08" w16cex:dateUtc="2024-10-25T13:14:00Z"/>
   <w16cex:commentExtensible w16cex:durableId="100C15A2" w16cex:dateUtc="2024-10-25T13:14:00Z"/>
@@ -13694,11 +14177,12 @@
   <w16cex:commentExtensible w16cex:durableId="4DEC0DA9" w16cex:dateUtc="2024-11-01T18:29:00Z"/>
   <w16cex:commentExtensible w16cex:durableId="05E4AF57" w16cex:dateUtc="2024-11-01T18:30:00Z"/>
   <w16cex:commentExtensible w16cex:durableId="142AFFAE" w16cex:dateUtc="2024-11-01T21:17:00Z"/>
+  <w16cex:commentExtensible w16cex:durableId="481FC95F" w16cex:dateUtc="2024-11-21T16:17:24.284Z"/>
 </w16cex:commentsExtensible>
 </file>
 
 <file path=word/commentsIds.xml><?xml version="1.0" encoding="utf-8"?>
-<w16cid:commentsIds xmlns:wpc="http://schemas.microsoft.com/office/word/2010/wordprocessingCanvas" xmlns:cx="http://schemas.microsoft.com/office/drawing/2014/chartex" xmlns:cx1="http://schemas.microsoft.com/office/drawing/2015/9/8/chartex" xmlns:cx2="http://schemas.microsoft.com/office/drawing/2015/10/21/chartex" xmlns:cx3="http://schemas.microsoft.com/office/drawing/2016/5/9/chartex" xmlns:cx4="http://schemas.microsoft.com/office/drawing/2016/5/10/chartex" xmlns:cx5="http://schemas.microsoft.com/office/drawing/2016/5/11/chartex" xmlns:cx6="http://schemas.microsoft.com/office/drawing/2016/5/12/chartex" xmlns:cx7="http://schemas.microsoft.com/office/drawing/2016/5/13/chartex" xmlns:cx8="http://schemas.microsoft.com/office/drawing/2016/5/14/chartex" xmlns:mc="http://schemas.openxmlformats.org/markup-compatibility/2006" xmlns:aink="http://schemas.microsoft.com/office/drawing/2016/ink" xmlns:am3d="http://schemas.microsoft.com/office/drawing/2017/model3d" xmlns:o="urn:schemas-microsoft-com:office:office" xmlns:oel="http://schemas.microsoft.com/office/2019/extlst" xmlns:r="http://schemas.openxmlformats.org/officeDocument/2006/relationships" xmlns:m="http://schemas.openxmlformats.org/officeDocument/2006/math" xmlns:v="urn:schemas-microsoft-com:vml" xmlns:wp14="http://schemas.microsoft.com/office/word/2010/wordprocessingDrawing" xmlns:wp="http://schemas.openxmlformats.org/drawingml/2006/wordprocessingDrawing" xmlns:w10="urn:schemas-microsoft-com:office:word" xmlns:w="http://schemas.openxmlformats.org/wordprocessingml/2006/main" xmlns:w14="http://schemas.microsoft.com/office/word/2010/wordml" xmlns:w15="http://schemas.microsoft.com/office/word/2012/wordml" xmlns:w16cex="http://schemas.microsoft.com/office/word/2018/wordml/cex" xmlns:w16cid="http://schemas.microsoft.com/office/word/2016/wordml/cid" xmlns:w16="http://schemas.microsoft.com/office/word/2018/wordml" xmlns:w16du="http://schemas.microsoft.com/office/word/2023/wordml/word16du" xmlns:w16sdtdh="http://schemas.microsoft.com/office/word/2020/wordml/sdtdatahash" xmlns:w16se="http://schemas.microsoft.com/office/word/2015/wordml/symex" xmlns:wpg="http://schemas.microsoft.com/office/word/2010/wordprocessingGroup" xmlns:wpi="http://schemas.microsoft.com/office/word/2010/wordprocessingInk" xmlns:wne="http://schemas.microsoft.com/office/word/2006/wordml" xmlns:wps="http://schemas.microsoft.com/office/word/2010/wordprocessingShape" mc:Ignorable="w14 w15 w16se w16cid w16 w16cex w16sdtdh w16du wp14">
+<w16cid:commentsIds xmlns:mc="http://schemas.openxmlformats.org/markup-compatibility/2006" xmlns:w16cid="http://schemas.microsoft.com/office/word/2016/wordml/cid" mc:Ignorable="w16cid">
   <w16cid:commentId w16cid:paraId="259197BD" w16cid:durableId="1306E939"/>
   <w16cid:commentId w16cid:paraId="145940E1" w16cid:durableId="75867D08"/>
   <w16cid:commentId w16cid:paraId="360149CE" w16cid:durableId="100C15A2"/>
@@ -13723,6 +14207,7 @@
   <w16cid:commentId w16cid:paraId="139F3A58" w16cid:durableId="4DEC0DA9"/>
   <w16cid:commentId w16cid:paraId="54EFC289" w16cid:durableId="05E4AF57"/>
   <w16cid:commentId w16cid:paraId="7CE15BCF" w16cid:durableId="142AFFAE"/>
+  <w16cid:commentId w16cid:paraId="62367DAA" w16cid:durableId="481FC95F"/>
 </w16cid:commentsIds>
 </file>
 
@@ -13785,7 +14270,7 @@
       <w:ind w:left="-2" w:hanging="2"/>
       <w:jc w:val="right"/>
       <w:rPr>
-        <w:rFonts w:ascii="Times New Roman" w:eastAsia="Times New Roman" w:hAnsi="Times New Roman" w:cs="Times New Roman"/>
+        <w:rFonts w:ascii="Times New Roman" w:hAnsi="Times New Roman" w:eastAsia="Times New Roman" w:cs="Times New Roman"/>
         <w:sz w:val="24"/>
         <w:szCs w:val="24"/>
       </w:rPr>
@@ -13796,7 +14281,7 @@
       <w:pStyle w:val="Normal0"/>
       <w:spacing w:line="240" w:lineRule="auto"/>
       <w:rPr>
-        <w:rFonts w:ascii="Times New Roman" w:eastAsia="Times New Roman" w:hAnsi="Times New Roman" w:cs="Times New Roman"/>
+        <w:rFonts w:ascii="Times New Roman" w:hAnsi="Times New Roman" w:eastAsia="Times New Roman" w:cs="Times New Roman"/>
         <w:sz w:val="24"/>
         <w:szCs w:val="24"/>
       </w:rPr>
@@ -13881,7 +14366,7 @@
 </file>
 
 <file path=word/header1.xml><?xml version="1.0" encoding="utf-8"?>
-<w:hdr xmlns:wpc="http://schemas.microsoft.com/office/word/2010/wordprocessingCanvas" xmlns:cx="http://schemas.microsoft.com/office/drawing/2014/chartex" xmlns:cx1="http://schemas.microsoft.com/office/drawing/2015/9/8/chartex" xmlns:cx2="http://schemas.microsoft.com/office/drawing/2015/10/21/chartex" xmlns:cx3="http://schemas.microsoft.com/office/drawing/2016/5/9/chartex" xmlns:cx4="http://schemas.microsoft.com/office/drawing/2016/5/10/chartex" xmlns:cx5="http://schemas.microsoft.com/office/drawing/2016/5/11/chartex" xmlns:cx6="http://schemas.microsoft.com/office/drawing/2016/5/12/chartex" xmlns:cx7="http://schemas.microsoft.com/office/drawing/2016/5/13/chartex" xmlns:cx8="http://schemas.microsoft.com/office/drawing/2016/5/14/chartex" xmlns:mc="http://schemas.openxmlformats.org/markup-compatibility/2006" xmlns:aink="http://schemas.microsoft.com/office/drawing/2016/ink" xmlns:am3d="http://schemas.microsoft.com/office/drawing/2017/model3d" xmlns:o="urn:schemas-microsoft-com:office:office" xmlns:oel="http://schemas.microsoft.com/office/2019/extlst" xmlns:r="http://schemas.openxmlformats.org/officeDocument/2006/relationships" xmlns:m="http://schemas.openxmlformats.org/officeDocument/2006/math" xmlns:v="urn:schemas-microsoft-com:vml" xmlns:wp14="http://schemas.microsoft.com/office/word/2010/wordprocessingDrawing" xmlns:wp="http://schemas.openxmlformats.org/drawingml/2006/wordprocessingDrawing" xmlns:w10="urn:schemas-microsoft-com:office:word" xmlns:w="http://schemas.openxmlformats.org/wordprocessingml/2006/main" xmlns:w14="http://schemas.microsoft.com/office/word/2010/wordml" xmlns:w15="http://schemas.microsoft.com/office/word/2012/wordml" xmlns:w16cex="http://schemas.microsoft.com/office/word/2018/wordml/cex" xmlns:w16cid="http://schemas.microsoft.com/office/word/2016/wordml/cid" xmlns:w16="http://schemas.microsoft.com/office/word/2018/wordml" xmlns:w16du="http://schemas.microsoft.com/office/word/2023/wordml/word16du" xmlns:w16sdtdh="http://schemas.microsoft.com/office/word/2020/wordml/sdtdatahash" xmlns:w16se="http://schemas.microsoft.com/office/word/2015/wordml/symex" xmlns:wpg="http://schemas.microsoft.com/office/word/2010/wordprocessingGroup" xmlns:wpi="http://schemas.microsoft.com/office/word/2010/wordprocessingInk" xmlns:wne="http://schemas.microsoft.com/office/word/2006/wordml" xmlns:wps="http://schemas.microsoft.com/office/word/2010/wordprocessingShape" mc:Ignorable="w14 w15 w16se w16cid w16 w16cex w16sdtdh w16du wp14">
+<w:hdr xmlns:wpc="http://schemas.microsoft.com/office/word/2010/wordprocessingCanvas" xmlns:cx="http://schemas.microsoft.com/office/drawing/2014/chartex" xmlns:cx1="http://schemas.microsoft.com/office/drawing/2015/9/8/chartex" xmlns:cx2="http://schemas.microsoft.com/office/drawing/2015/10/21/chartex" xmlns:cx3="http://schemas.microsoft.com/office/drawing/2016/5/9/chartex" xmlns:cx4="http://schemas.microsoft.com/office/drawing/2016/5/10/chartex" xmlns:cx5="http://schemas.microsoft.com/office/drawing/2016/5/11/chartex" xmlns:cx6="http://schemas.microsoft.com/office/drawing/2016/5/12/chartex" xmlns:cx7="http://schemas.microsoft.com/office/drawing/2016/5/13/chartex" xmlns:cx8="http://schemas.microsoft.com/office/drawing/2016/5/14/chartex" xmlns:mc="http://schemas.openxmlformats.org/markup-compatibility/2006" xmlns:aink="http://schemas.microsoft.com/office/drawing/2016/ink" xmlns:am3d="http://schemas.microsoft.com/office/drawing/2017/model3d" xmlns:o="urn:schemas-microsoft-com:office:office" xmlns:oel="http://schemas.microsoft.com/office/2019/extlst" xmlns:r="http://schemas.openxmlformats.org/officeDocument/2006/relationships" xmlns:m="http://schemas.openxmlformats.org/officeDocument/2006/math" xmlns:v="urn:schemas-microsoft-com:vml" xmlns:wp14="http://schemas.microsoft.com/office/word/2010/wordprocessingDrawing" xmlns:wp="http://schemas.openxmlformats.org/drawingml/2006/wordprocessingDrawing" xmlns:w10="urn:schemas-microsoft-com:office:word" xmlns:w="http://schemas.openxmlformats.org/wordprocessingml/2006/main" xmlns:w14="http://schemas.microsoft.com/office/word/2010/wordml" xmlns:w15="http://schemas.microsoft.com/office/word/2012/wordml" xmlns:w16cex="http://schemas.microsoft.com/office/word/2018/wordml/cex" xmlns:w16cid="http://schemas.microsoft.com/office/word/2016/wordml/cid" xmlns:w16="http://schemas.microsoft.com/office/word/2018/wordml" xmlns:w16du="http://schemas.microsoft.com/office/word/2023/wordml/word16du" xmlns:w16sdtdh="http://schemas.microsoft.com/office/word/2020/wordml/sdtdatahash" xmlns:w16se="http://schemas.microsoft.com/office/word/2015/wordml/symex" xmlns:wpg="http://schemas.microsoft.com/office/word/2010/wordprocessingGroup" xmlns:wpi="http://schemas.microsoft.com/office/word/2010/wordprocessingInk" xmlns:wne="http://schemas.microsoft.com/office/word/2006/wordml" xmlns:wps="http://schemas.microsoft.com/office/word/2010/wordprocessingShape" xmlns:a="http://schemas.openxmlformats.org/drawingml/2006/main" xmlns:pic="http://schemas.openxmlformats.org/drawingml/2006/picture" xmlns:a14="http://schemas.microsoft.com/office/drawing/2010/main" mc:Ignorable="w14 w15 w16se w16cid w16 w16cex w16sdtdh w16du wp14">
   <w:p>
     <w:pPr>
       <w:pStyle w:val="Normal0"/>
@@ -13985,7 +14470,7 @@
       <w:lvlText w:val=""/>
       <w:lvlJc w:val="left"/>
       <w:rPr>
-        <w:rFonts w:ascii="Symbol" w:hAnsi="Symbol" w:hint="default"/>
+        <w:rFonts w:hint="default" w:ascii="Symbol" w:hAnsi="Symbol"/>
       </w:rPr>
     </w:lvl>
     <w:lvl w:ilvl="1" w:tplc="FFFFFFFF">
@@ -14214,7 +14699,7 @@
         <w:ind w:left="1440" w:hanging="360"/>
       </w:pPr>
       <w:rPr>
-        <w:rFonts w:ascii="Symbol" w:hAnsi="Symbol" w:hint="default"/>
+        <w:rFonts w:hint="default" w:ascii="Symbol" w:hAnsi="Symbol"/>
       </w:rPr>
     </w:lvl>
     <w:lvl w:ilvl="1" w:tplc="240A0003" w:tentative="1">
@@ -14226,7 +14711,7 @@
         <w:ind w:left="2160" w:hanging="360"/>
       </w:pPr>
       <w:rPr>
-        <w:rFonts w:ascii="Courier New" w:hAnsi="Courier New" w:cs="Courier New" w:hint="default"/>
+        <w:rFonts w:hint="default" w:ascii="Courier New" w:hAnsi="Courier New" w:cs="Courier New"/>
       </w:rPr>
     </w:lvl>
     <w:lvl w:ilvl="2" w:tplc="240A0005" w:tentative="1">
@@ -14238,7 +14723,7 @@
         <w:ind w:left="2880" w:hanging="360"/>
       </w:pPr>
       <w:rPr>
-        <w:rFonts w:ascii="Wingdings" w:hAnsi="Wingdings" w:hint="default"/>
+        <w:rFonts w:hint="default" w:ascii="Wingdings" w:hAnsi="Wingdings"/>
       </w:rPr>
     </w:lvl>
     <w:lvl w:ilvl="3" w:tplc="240A0001" w:tentative="1">
@@ -14250,7 +14735,7 @@
         <w:ind w:left="3600" w:hanging="360"/>
       </w:pPr>
       <w:rPr>
-        <w:rFonts w:ascii="Symbol" w:hAnsi="Symbol" w:hint="default"/>
+        <w:rFonts w:hint="default" w:ascii="Symbol" w:hAnsi="Symbol"/>
       </w:rPr>
     </w:lvl>
     <w:lvl w:ilvl="4" w:tplc="240A0003" w:tentative="1">
@@ -14262,7 +14747,7 @@
         <w:ind w:left="4320" w:hanging="360"/>
       </w:pPr>
       <w:rPr>
-        <w:rFonts w:ascii="Courier New" w:hAnsi="Courier New" w:cs="Courier New" w:hint="default"/>
+        <w:rFonts w:hint="default" w:ascii="Courier New" w:hAnsi="Courier New" w:cs="Courier New"/>
       </w:rPr>
     </w:lvl>
     <w:lvl w:ilvl="5" w:tplc="240A0005" w:tentative="1">
@@ -14274,7 +14759,7 @@
         <w:ind w:left="5040" w:hanging="360"/>
       </w:pPr>
       <w:rPr>
-        <w:rFonts w:ascii="Wingdings" w:hAnsi="Wingdings" w:hint="default"/>
+        <w:rFonts w:hint="default" w:ascii="Wingdings" w:hAnsi="Wingdings"/>
       </w:rPr>
     </w:lvl>
     <w:lvl w:ilvl="6" w:tplc="240A0001" w:tentative="1">
@@ -14286,7 +14771,7 @@
         <w:ind w:left="5760" w:hanging="360"/>
       </w:pPr>
       <w:rPr>
-        <w:rFonts w:ascii="Symbol" w:hAnsi="Symbol" w:hint="default"/>
+        <w:rFonts w:hint="default" w:ascii="Symbol" w:hAnsi="Symbol"/>
       </w:rPr>
     </w:lvl>
     <w:lvl w:ilvl="7" w:tplc="240A0003" w:tentative="1">
@@ -14298,7 +14783,7 @@
         <w:ind w:left="6480" w:hanging="360"/>
       </w:pPr>
       <w:rPr>
-        <w:rFonts w:ascii="Courier New" w:hAnsi="Courier New" w:cs="Courier New" w:hint="default"/>
+        <w:rFonts w:hint="default" w:ascii="Courier New" w:hAnsi="Courier New" w:cs="Courier New"/>
       </w:rPr>
     </w:lvl>
     <w:lvl w:ilvl="8" w:tplc="240A0005" w:tentative="1">
@@ -14310,7 +14795,7 @@
         <w:ind w:left="7200" w:hanging="360"/>
       </w:pPr>
       <w:rPr>
-        <w:rFonts w:ascii="Wingdings" w:hAnsi="Wingdings" w:hint="default"/>
+        <w:rFonts w:hint="default" w:ascii="Wingdings" w:hAnsi="Wingdings"/>
       </w:rPr>
     </w:lvl>
   </w:abstractNum>
@@ -14417,7 +14902,7 @@
         <w:ind w:left="720" w:hanging="360"/>
       </w:pPr>
       <w:rPr>
-        <w:rFonts w:ascii="Symbol" w:hAnsi="Symbol" w:hint="default"/>
+        <w:rFonts w:hint="default" w:ascii="Symbol" w:hAnsi="Symbol"/>
       </w:rPr>
     </w:lvl>
     <w:lvl w:ilvl="1" w:tplc="240A0003" w:tentative="1">
@@ -14429,7 +14914,7 @@
         <w:ind w:left="1440" w:hanging="360"/>
       </w:pPr>
       <w:rPr>
-        <w:rFonts w:ascii="Courier New" w:hAnsi="Courier New" w:cs="Courier New" w:hint="default"/>
+        <w:rFonts w:hint="default" w:ascii="Courier New" w:hAnsi="Courier New" w:cs="Courier New"/>
       </w:rPr>
     </w:lvl>
     <w:lvl w:ilvl="2" w:tplc="240A0005" w:tentative="1">
@@ -14441,7 +14926,7 @@
         <w:ind w:left="2160" w:hanging="360"/>
       </w:pPr>
       <w:rPr>
-        <w:rFonts w:ascii="Wingdings" w:hAnsi="Wingdings" w:hint="default"/>
+        <w:rFonts w:hint="default" w:ascii="Wingdings" w:hAnsi="Wingdings"/>
       </w:rPr>
     </w:lvl>
     <w:lvl w:ilvl="3" w:tplc="240A0001" w:tentative="1">
@@ -14453,7 +14938,7 @@
         <w:ind w:left="2880" w:hanging="360"/>
       </w:pPr>
       <w:rPr>
-        <w:rFonts w:ascii="Symbol" w:hAnsi="Symbol" w:hint="default"/>
+        <w:rFonts w:hint="default" w:ascii="Symbol" w:hAnsi="Symbol"/>
       </w:rPr>
     </w:lvl>
     <w:lvl w:ilvl="4" w:tplc="240A0003" w:tentative="1">
@@ -14465,7 +14950,7 @@
         <w:ind w:left="3600" w:hanging="360"/>
       </w:pPr>
       <w:rPr>
-        <w:rFonts w:ascii="Courier New" w:hAnsi="Courier New" w:cs="Courier New" w:hint="default"/>
+        <w:rFonts w:hint="default" w:ascii="Courier New" w:hAnsi="Courier New" w:cs="Courier New"/>
       </w:rPr>
     </w:lvl>
     <w:lvl w:ilvl="5" w:tplc="240A0005" w:tentative="1">
@@ -14477,7 +14962,7 @@
         <w:ind w:left="4320" w:hanging="360"/>
       </w:pPr>
       <w:rPr>
-        <w:rFonts w:ascii="Wingdings" w:hAnsi="Wingdings" w:hint="default"/>
+        <w:rFonts w:hint="default" w:ascii="Wingdings" w:hAnsi="Wingdings"/>
       </w:rPr>
     </w:lvl>
     <w:lvl w:ilvl="6" w:tplc="240A0001" w:tentative="1">
@@ -14489,7 +14974,7 @@
         <w:ind w:left="5040" w:hanging="360"/>
       </w:pPr>
       <w:rPr>
-        <w:rFonts w:ascii="Symbol" w:hAnsi="Symbol" w:hint="default"/>
+        <w:rFonts w:hint="default" w:ascii="Symbol" w:hAnsi="Symbol"/>
       </w:rPr>
     </w:lvl>
     <w:lvl w:ilvl="7" w:tplc="240A0003" w:tentative="1">
@@ -14501,7 +14986,7 @@
         <w:ind w:left="5760" w:hanging="360"/>
       </w:pPr>
       <w:rPr>
-        <w:rFonts w:ascii="Courier New" w:hAnsi="Courier New" w:cs="Courier New" w:hint="default"/>
+        <w:rFonts w:hint="default" w:ascii="Courier New" w:hAnsi="Courier New" w:cs="Courier New"/>
       </w:rPr>
     </w:lvl>
     <w:lvl w:ilvl="8" w:tplc="240A0005" w:tentative="1">
@@ -14513,7 +14998,7 @@
         <w:ind w:left="6480" w:hanging="360"/>
       </w:pPr>
       <w:rPr>
-        <w:rFonts w:ascii="Wingdings" w:hAnsi="Wingdings" w:hint="default"/>
+        <w:rFonts w:hint="default" w:ascii="Wingdings" w:hAnsi="Wingdings"/>
       </w:rPr>
     </w:lvl>
   </w:abstractNum>
@@ -14643,7 +15128,7 @@
         <w:ind w:left="720" w:hanging="360"/>
       </w:pPr>
       <w:rPr>
-        <w:rFonts w:ascii="Symbol" w:hAnsi="Symbol" w:hint="default"/>
+        <w:rFonts w:hint="default" w:ascii="Symbol" w:hAnsi="Symbol"/>
       </w:rPr>
     </w:lvl>
     <w:lvl w:ilvl="1" w:tplc="240A0003" w:tentative="1">
@@ -14655,7 +15140,7 @@
         <w:ind w:left="1440" w:hanging="360"/>
       </w:pPr>
       <w:rPr>
-        <w:rFonts w:ascii="Courier New" w:hAnsi="Courier New" w:cs="Courier New" w:hint="default"/>
+        <w:rFonts w:hint="default" w:ascii="Courier New" w:hAnsi="Courier New" w:cs="Courier New"/>
       </w:rPr>
     </w:lvl>
     <w:lvl w:ilvl="2" w:tplc="240A0005" w:tentative="1">
@@ -14667,7 +15152,7 @@
         <w:ind w:left="2160" w:hanging="360"/>
       </w:pPr>
       <w:rPr>
-        <w:rFonts w:ascii="Wingdings" w:hAnsi="Wingdings" w:hint="default"/>
+        <w:rFonts w:hint="default" w:ascii="Wingdings" w:hAnsi="Wingdings"/>
       </w:rPr>
     </w:lvl>
     <w:lvl w:ilvl="3" w:tplc="240A0001" w:tentative="1">
@@ -14679,7 +15164,7 @@
         <w:ind w:left="2880" w:hanging="360"/>
       </w:pPr>
       <w:rPr>
-        <w:rFonts w:ascii="Symbol" w:hAnsi="Symbol" w:hint="default"/>
+        <w:rFonts w:hint="default" w:ascii="Symbol" w:hAnsi="Symbol"/>
       </w:rPr>
     </w:lvl>
     <w:lvl w:ilvl="4" w:tplc="240A0003" w:tentative="1">
@@ -14691,7 +15176,7 @@
         <w:ind w:left="3600" w:hanging="360"/>
       </w:pPr>
       <w:rPr>
-        <w:rFonts w:ascii="Courier New" w:hAnsi="Courier New" w:cs="Courier New" w:hint="default"/>
+        <w:rFonts w:hint="default" w:ascii="Courier New" w:hAnsi="Courier New" w:cs="Courier New"/>
       </w:rPr>
     </w:lvl>
     <w:lvl w:ilvl="5" w:tplc="240A0005" w:tentative="1">
@@ -14703,7 +15188,7 @@
         <w:ind w:left="4320" w:hanging="360"/>
       </w:pPr>
       <w:rPr>
-        <w:rFonts w:ascii="Wingdings" w:hAnsi="Wingdings" w:hint="default"/>
+        <w:rFonts w:hint="default" w:ascii="Wingdings" w:hAnsi="Wingdings"/>
       </w:rPr>
     </w:lvl>
     <w:lvl w:ilvl="6" w:tplc="240A0001" w:tentative="1">
@@ -14715,7 +15200,7 @@
         <w:ind w:left="5040" w:hanging="360"/>
       </w:pPr>
       <w:rPr>
-        <w:rFonts w:ascii="Symbol" w:hAnsi="Symbol" w:hint="default"/>
+        <w:rFonts w:hint="default" w:ascii="Symbol" w:hAnsi="Symbol"/>
       </w:rPr>
     </w:lvl>
     <w:lvl w:ilvl="7" w:tplc="240A0003" w:tentative="1">
@@ -14727,7 +15212,7 @@
         <w:ind w:left="5760" w:hanging="360"/>
       </w:pPr>
       <w:rPr>
-        <w:rFonts w:ascii="Courier New" w:hAnsi="Courier New" w:cs="Courier New" w:hint="default"/>
+        <w:rFonts w:hint="default" w:ascii="Courier New" w:hAnsi="Courier New" w:cs="Courier New"/>
       </w:rPr>
     </w:lvl>
     <w:lvl w:ilvl="8" w:tplc="240A0005" w:tentative="1">
@@ -14739,7 +15224,7 @@
         <w:ind w:left="6480" w:hanging="360"/>
       </w:pPr>
       <w:rPr>
-        <w:rFonts w:ascii="Wingdings" w:hAnsi="Wingdings" w:hint="default"/>
+        <w:rFonts w:hint="default" w:ascii="Wingdings" w:hAnsi="Wingdings"/>
       </w:rPr>
     </w:lvl>
   </w:abstractNum>
@@ -14869,7 +15354,7 @@
         <w:ind w:left="720" w:hanging="360"/>
       </w:pPr>
       <w:rPr>
-        <w:rFonts w:ascii="Arial" w:eastAsia="Arial" w:hAnsi="Arial" w:cs="Arial"/>
+        <w:rFonts w:ascii="Arial" w:hAnsi="Arial" w:eastAsia="Arial" w:cs="Arial"/>
       </w:rPr>
     </w:lvl>
     <w:lvl w:ilvl="1">
@@ -14881,7 +15366,7 @@
         <w:ind w:left="1440" w:hanging="360"/>
       </w:pPr>
       <w:rPr>
-        <w:rFonts w:ascii="Courier New" w:eastAsia="Courier New" w:hAnsi="Courier New" w:cs="Courier New"/>
+        <w:rFonts w:ascii="Courier New" w:hAnsi="Courier New" w:eastAsia="Courier New" w:cs="Courier New"/>
       </w:rPr>
     </w:lvl>
     <w:lvl w:ilvl="2">
@@ -14893,7 +15378,7 @@
         <w:ind w:left="2160" w:hanging="360"/>
       </w:pPr>
       <w:rPr>
-        <w:rFonts w:ascii="Noto Sans Symbols" w:eastAsia="Noto Sans Symbols" w:hAnsi="Noto Sans Symbols" w:cs="Noto Sans Symbols"/>
+        <w:rFonts w:ascii="Noto Sans Symbols" w:hAnsi="Noto Sans Symbols" w:eastAsia="Noto Sans Symbols" w:cs="Noto Sans Symbols"/>
       </w:rPr>
     </w:lvl>
     <w:lvl w:ilvl="3">
@@ -14905,7 +15390,7 @@
         <w:ind w:left="2880" w:hanging="360"/>
       </w:pPr>
       <w:rPr>
-        <w:rFonts w:ascii="Noto Sans Symbols" w:eastAsia="Noto Sans Symbols" w:hAnsi="Noto Sans Symbols" w:cs="Noto Sans Symbols"/>
+        <w:rFonts w:ascii="Noto Sans Symbols" w:hAnsi="Noto Sans Symbols" w:eastAsia="Noto Sans Symbols" w:cs="Noto Sans Symbols"/>
       </w:rPr>
     </w:lvl>
     <w:lvl w:ilvl="4">
@@ -14917,7 +15402,7 @@
         <w:ind w:left="3600" w:hanging="360"/>
       </w:pPr>
       <w:rPr>
-        <w:rFonts w:ascii="Courier New" w:eastAsia="Courier New" w:hAnsi="Courier New" w:cs="Courier New"/>
+        <w:rFonts w:ascii="Courier New" w:hAnsi="Courier New" w:eastAsia="Courier New" w:cs="Courier New"/>
       </w:rPr>
     </w:lvl>
     <w:lvl w:ilvl="5">
@@ -14929,7 +15414,7 @@
         <w:ind w:left="4320" w:hanging="360"/>
       </w:pPr>
       <w:rPr>
-        <w:rFonts w:ascii="Noto Sans Symbols" w:eastAsia="Noto Sans Symbols" w:hAnsi="Noto Sans Symbols" w:cs="Noto Sans Symbols"/>
+        <w:rFonts w:ascii="Noto Sans Symbols" w:hAnsi="Noto Sans Symbols" w:eastAsia="Noto Sans Symbols" w:cs="Noto Sans Symbols"/>
       </w:rPr>
     </w:lvl>
     <w:lvl w:ilvl="6">
@@ -14941,7 +15426,7 @@
         <w:ind w:left="5040" w:hanging="360"/>
       </w:pPr>
       <w:rPr>
-        <w:rFonts w:ascii="Noto Sans Symbols" w:eastAsia="Noto Sans Symbols" w:hAnsi="Noto Sans Symbols" w:cs="Noto Sans Symbols"/>
+        <w:rFonts w:ascii="Noto Sans Symbols" w:hAnsi="Noto Sans Symbols" w:eastAsia="Noto Sans Symbols" w:cs="Noto Sans Symbols"/>
       </w:rPr>
     </w:lvl>
     <w:lvl w:ilvl="7">
@@ -14953,7 +15438,7 @@
         <w:ind w:left="5760" w:hanging="360"/>
       </w:pPr>
       <w:rPr>
-        <w:rFonts w:ascii="Courier New" w:eastAsia="Courier New" w:hAnsi="Courier New" w:cs="Courier New"/>
+        <w:rFonts w:ascii="Courier New" w:hAnsi="Courier New" w:eastAsia="Courier New" w:cs="Courier New"/>
       </w:rPr>
     </w:lvl>
     <w:lvl w:ilvl="8">
@@ -14965,7 +15450,7 @@
         <w:ind w:left="6480" w:hanging="360"/>
       </w:pPr>
       <w:rPr>
-        <w:rFonts w:ascii="Noto Sans Symbols" w:eastAsia="Noto Sans Symbols" w:hAnsi="Noto Sans Symbols" w:cs="Noto Sans Symbols"/>
+        <w:rFonts w:ascii="Noto Sans Symbols" w:hAnsi="Noto Sans Symbols" w:eastAsia="Noto Sans Symbols" w:cs="Noto Sans Symbols"/>
       </w:rPr>
     </w:lvl>
   </w:abstractNum>
@@ -15241,7 +15726,7 @@
         <w:ind w:left="720" w:hanging="360"/>
       </w:pPr>
       <w:rPr>
-        <w:rFonts w:ascii="Symbol" w:hAnsi="Symbol" w:hint="default"/>
+        <w:rFonts w:hint="default" w:ascii="Symbol" w:hAnsi="Symbol"/>
       </w:rPr>
     </w:lvl>
     <w:lvl w:ilvl="1" w:tplc="240A0003" w:tentative="1">
@@ -15253,7 +15738,7 @@
         <w:ind w:left="1440" w:hanging="360"/>
       </w:pPr>
       <w:rPr>
-        <w:rFonts w:ascii="Courier New" w:hAnsi="Courier New" w:cs="Courier New" w:hint="default"/>
+        <w:rFonts w:hint="default" w:ascii="Courier New" w:hAnsi="Courier New" w:cs="Courier New"/>
       </w:rPr>
     </w:lvl>
     <w:lvl w:ilvl="2" w:tplc="240A0005" w:tentative="1">
@@ -15265,7 +15750,7 @@
         <w:ind w:left="2160" w:hanging="360"/>
       </w:pPr>
       <w:rPr>
-        <w:rFonts w:ascii="Wingdings" w:hAnsi="Wingdings" w:hint="default"/>
+        <w:rFonts w:hint="default" w:ascii="Wingdings" w:hAnsi="Wingdings"/>
       </w:rPr>
     </w:lvl>
     <w:lvl w:ilvl="3" w:tplc="240A0001" w:tentative="1">
@@ -15277,7 +15762,7 @@
         <w:ind w:left="2880" w:hanging="360"/>
       </w:pPr>
       <w:rPr>
-        <w:rFonts w:ascii="Symbol" w:hAnsi="Symbol" w:hint="default"/>
+        <w:rFonts w:hint="default" w:ascii="Symbol" w:hAnsi="Symbol"/>
       </w:rPr>
     </w:lvl>
     <w:lvl w:ilvl="4" w:tplc="240A0003" w:tentative="1">
@@ -15289,7 +15774,7 @@
         <w:ind w:left="3600" w:hanging="360"/>
       </w:pPr>
       <w:rPr>
-        <w:rFonts w:ascii="Courier New" w:hAnsi="Courier New" w:cs="Courier New" w:hint="default"/>
+        <w:rFonts w:hint="default" w:ascii="Courier New" w:hAnsi="Courier New" w:cs="Courier New"/>
       </w:rPr>
     </w:lvl>
     <w:lvl w:ilvl="5" w:tplc="240A0005" w:tentative="1">
@@ -15301,7 +15786,7 @@
         <w:ind w:left="4320" w:hanging="360"/>
       </w:pPr>
       <w:rPr>
-        <w:rFonts w:ascii="Wingdings" w:hAnsi="Wingdings" w:hint="default"/>
+        <w:rFonts w:hint="default" w:ascii="Wingdings" w:hAnsi="Wingdings"/>
       </w:rPr>
     </w:lvl>
     <w:lvl w:ilvl="6" w:tplc="240A0001" w:tentative="1">
@@ -15313,7 +15798,7 @@
         <w:ind w:left="5040" w:hanging="360"/>
       </w:pPr>
       <w:rPr>
-        <w:rFonts w:ascii="Symbol" w:hAnsi="Symbol" w:hint="default"/>
+        <w:rFonts w:hint="default" w:ascii="Symbol" w:hAnsi="Symbol"/>
       </w:rPr>
     </w:lvl>
     <w:lvl w:ilvl="7" w:tplc="240A0003" w:tentative="1">
@@ -15325,7 +15810,7 @@
         <w:ind w:left="5760" w:hanging="360"/>
       </w:pPr>
       <w:rPr>
-        <w:rFonts w:ascii="Courier New" w:hAnsi="Courier New" w:cs="Courier New" w:hint="default"/>
+        <w:rFonts w:hint="default" w:ascii="Courier New" w:hAnsi="Courier New" w:cs="Courier New"/>
       </w:rPr>
     </w:lvl>
     <w:lvl w:ilvl="8" w:tplc="240A0005" w:tentative="1">
@@ -15337,7 +15822,7 @@
         <w:ind w:left="6480" w:hanging="360"/>
       </w:pPr>
       <w:rPr>
-        <w:rFonts w:ascii="Wingdings" w:hAnsi="Wingdings" w:hint="default"/>
+        <w:rFonts w:hint="default" w:ascii="Wingdings" w:hAnsi="Wingdings"/>
       </w:rPr>
     </w:lvl>
   </w:abstractNum>
@@ -15354,7 +15839,7 @@
         <w:ind w:left="720" w:hanging="360"/>
       </w:pPr>
       <w:rPr>
-        <w:rFonts w:ascii="Symbol" w:hAnsi="Symbol" w:hint="default"/>
+        <w:rFonts w:hint="default" w:ascii="Symbol" w:hAnsi="Symbol"/>
       </w:rPr>
     </w:lvl>
     <w:lvl w:ilvl="1" w:tplc="240A0003" w:tentative="1">
@@ -15366,7 +15851,7 @@
         <w:ind w:left="1440" w:hanging="360"/>
       </w:pPr>
       <w:rPr>
-        <w:rFonts w:ascii="Courier New" w:hAnsi="Courier New" w:cs="Courier New" w:hint="default"/>
+        <w:rFonts w:hint="default" w:ascii="Courier New" w:hAnsi="Courier New" w:cs="Courier New"/>
       </w:rPr>
     </w:lvl>
     <w:lvl w:ilvl="2" w:tplc="240A0005" w:tentative="1">
@@ -15378,7 +15863,7 @@
         <w:ind w:left="2160" w:hanging="360"/>
       </w:pPr>
       <w:rPr>
-        <w:rFonts w:ascii="Wingdings" w:hAnsi="Wingdings" w:hint="default"/>
+        <w:rFonts w:hint="default" w:ascii="Wingdings" w:hAnsi="Wingdings"/>
       </w:rPr>
     </w:lvl>
     <w:lvl w:ilvl="3" w:tplc="240A0001" w:tentative="1">
@@ -15390,7 +15875,7 @@
         <w:ind w:left="2880" w:hanging="360"/>
       </w:pPr>
       <w:rPr>
-        <w:rFonts w:ascii="Symbol" w:hAnsi="Symbol" w:hint="default"/>
+        <w:rFonts w:hint="default" w:ascii="Symbol" w:hAnsi="Symbol"/>
       </w:rPr>
     </w:lvl>
     <w:lvl w:ilvl="4" w:tplc="240A0003" w:tentative="1">
@@ -15402,7 +15887,7 @@
         <w:ind w:left="3600" w:hanging="360"/>
       </w:pPr>
       <w:rPr>
-        <w:rFonts w:ascii="Courier New" w:hAnsi="Courier New" w:cs="Courier New" w:hint="default"/>
+        <w:rFonts w:hint="default" w:ascii="Courier New" w:hAnsi="Courier New" w:cs="Courier New"/>
       </w:rPr>
     </w:lvl>
     <w:lvl w:ilvl="5" w:tplc="240A0005" w:tentative="1">
@@ -15414,7 +15899,7 @@
         <w:ind w:left="4320" w:hanging="360"/>
       </w:pPr>
       <w:rPr>
-        <w:rFonts w:ascii="Wingdings" w:hAnsi="Wingdings" w:hint="default"/>
+        <w:rFonts w:hint="default" w:ascii="Wingdings" w:hAnsi="Wingdings"/>
       </w:rPr>
     </w:lvl>
     <w:lvl w:ilvl="6" w:tplc="240A0001" w:tentative="1">
@@ -15426,7 +15911,7 @@
         <w:ind w:left="5040" w:hanging="360"/>
       </w:pPr>
       <w:rPr>
-        <w:rFonts w:ascii="Symbol" w:hAnsi="Symbol" w:hint="default"/>
+        <w:rFonts w:hint="default" w:ascii="Symbol" w:hAnsi="Symbol"/>
       </w:rPr>
     </w:lvl>
     <w:lvl w:ilvl="7" w:tplc="240A0003" w:tentative="1">
@@ -15438,7 +15923,7 @@
         <w:ind w:left="5760" w:hanging="360"/>
       </w:pPr>
       <w:rPr>
-        <w:rFonts w:ascii="Courier New" w:hAnsi="Courier New" w:cs="Courier New" w:hint="default"/>
+        <w:rFonts w:hint="default" w:ascii="Courier New" w:hAnsi="Courier New" w:cs="Courier New"/>
       </w:rPr>
     </w:lvl>
     <w:lvl w:ilvl="8" w:tplc="240A0005" w:tentative="1">
@@ -15450,7 +15935,7 @@
         <w:ind w:left="6480" w:hanging="360"/>
       </w:pPr>
       <w:rPr>
-        <w:rFonts w:ascii="Wingdings" w:hAnsi="Wingdings" w:hint="default"/>
+        <w:rFonts w:hint="default" w:ascii="Wingdings" w:hAnsi="Wingdings"/>
       </w:rPr>
     </w:lvl>
   </w:abstractNum>
@@ -15503,8 +15988,14 @@
 </file>
 
 <file path=word/people.xml><?xml version="1.0" encoding="utf-8"?>
-<w15:people xmlns:wpc="http://schemas.microsoft.com/office/word/2010/wordprocessingCanvas" xmlns:cx="http://schemas.microsoft.com/office/drawing/2014/chartex" xmlns:cx1="http://schemas.microsoft.com/office/drawing/2015/9/8/chartex" xmlns:cx2="http://schemas.microsoft.com/office/drawing/2015/10/21/chartex" xmlns:cx3="http://schemas.microsoft.com/office/drawing/2016/5/9/chartex" xmlns:cx4="http://schemas.microsoft.com/office/drawing/2016/5/10/chartex" xmlns:cx5="http://schemas.microsoft.com/office/drawing/2016/5/11/chartex" xmlns:cx6="http://schemas.microsoft.com/office/drawing/2016/5/12/chartex" xmlns:cx7="http://schemas.microsoft.com/office/drawing/2016/5/13/chartex" xmlns:cx8="http://schemas.microsoft.com/office/drawing/2016/5/14/chartex" xmlns:mc="http://schemas.openxmlformats.org/markup-compatibility/2006" xmlns:aink="http://schemas.microsoft.com/office/drawing/2016/ink" xmlns:am3d="http://schemas.microsoft.com/office/drawing/2017/model3d" xmlns:o="urn:schemas-microsoft-com:office:office" xmlns:oel="http://schemas.microsoft.com/office/2019/extlst" xmlns:r="http://schemas.openxmlformats.org/officeDocument/2006/relationships" xmlns:m="http://schemas.openxmlformats.org/officeDocument/2006/math" xmlns:v="urn:schemas-microsoft-com:vml" xmlns:wp14="http://schemas.microsoft.com/office/word/2010/wordprocessingDrawing" xmlns:wp="http://schemas.openxmlformats.org/drawingml/2006/wordprocessingDrawing" xmlns:w10="urn:schemas-microsoft-com:office:word" xmlns:w="http://schemas.openxmlformats.org/wordprocessingml/2006/main" xmlns:w14="http://schemas.microsoft.com/office/word/2010/wordml" xmlns:w15="http://schemas.microsoft.com/office/word/2012/wordml" xmlns:w16cex="http://schemas.microsoft.com/office/word/2018/wordml/cex" xmlns:w16cid="http://schemas.microsoft.com/office/word/2016/wordml/cid" xmlns:w16="http://schemas.microsoft.com/office/word/2018/wordml" xmlns:w16du="http://schemas.microsoft.com/office/word/2023/wordml/word16du" xmlns:w16sdtdh="http://schemas.microsoft.com/office/word/2020/wordml/sdtdatahash" xmlns:w16se="http://schemas.microsoft.com/office/word/2015/wordml/symex" xmlns:wpg="http://schemas.microsoft.com/office/word/2010/wordprocessingGroup" xmlns:wpi="http://schemas.microsoft.com/office/word/2010/wordprocessingInk" xmlns:wne="http://schemas.microsoft.com/office/word/2006/wordml" xmlns:wps="http://schemas.microsoft.com/office/word/2010/wordprocessingShape" mc:Ignorable="w14 w15 w16se w16cid w16 w16cex w16sdtdh w16du wp14">
+<w15:people xmlns:mc="http://schemas.openxmlformats.org/markup-compatibility/2006" xmlns:w15="http://schemas.microsoft.com/office/word/2012/wordml" mc:Ignorable="w15">
   <w15:person w15:author="Carolina">
+    <w15:presenceInfo w15:providerId="AD" w15:userId="S::cjimenezs@sena.edu.co::3cfa265c-d4ff-4840-b426-36d1ac024410"/>
+  </w15:person>
+  <w15:person w15:author="Carolina Jiménez Suescún">
+    <w15:presenceInfo w15:providerId="AD" w15:userId="S::cjimenezs@sena.edu.co::3cfa265c-d4ff-4840-b426-36d1ac024410"/>
+  </w15:person>
+  <w15:person w15:author="Carolina Jiménez Suescún">
     <w15:presenceInfo w15:providerId="AD" w15:userId="S::cjimenezs@sena.edu.co::3cfa265c-d4ff-4840-b426-36d1ac024410"/>
   </w15:person>
 </w15:people>
@@ -15515,7 +16006,7 @@
   <w:docDefaults>
     <w:rPrDefault>
       <w:rPr>
-        <w:rFonts w:ascii="Arial" w:eastAsia="Arial" w:hAnsi="Arial" w:cs="Arial"/>
+        <w:rFonts w:ascii="Arial" w:hAnsi="Arial" w:eastAsia="Arial" w:cs="Arial"/>
         <w:sz w:val="22"/>
         <w:szCs w:val="22"/>
         <w:lang w:val="es-CO" w:eastAsia="ja-JP" w:bidi="ar-SA"/>
@@ -15530,14 +16021,14 @@
   <w:latentStyles w:defLockedState="0" w:defUIPriority="99" w:defSemiHidden="0" w:defUnhideWhenUsed="0" w:defQFormat="0" w:count="376">
     <w:lsdException w:name="Normal" w:uiPriority="0" w:qFormat="1"/>
     <w:lsdException w:name="heading 1" w:uiPriority="9" w:qFormat="1"/>
-    <w:lsdException w:name="heading 2" w:semiHidden="1" w:uiPriority="9" w:unhideWhenUsed="1" w:qFormat="1"/>
-    <w:lsdException w:name="heading 3" w:semiHidden="1" w:uiPriority="9" w:unhideWhenUsed="1" w:qFormat="1"/>
-    <w:lsdException w:name="heading 4" w:semiHidden="1" w:uiPriority="9" w:unhideWhenUsed="1" w:qFormat="1"/>
-    <w:lsdException w:name="heading 5" w:semiHidden="1" w:uiPriority="9" w:unhideWhenUsed="1" w:qFormat="1"/>
-    <w:lsdException w:name="heading 6" w:semiHidden="1" w:uiPriority="9" w:unhideWhenUsed="1" w:qFormat="1"/>
-    <w:lsdException w:name="heading 7" w:semiHidden="1" w:uiPriority="9" w:unhideWhenUsed="1" w:qFormat="1"/>
-    <w:lsdException w:name="heading 8" w:semiHidden="1" w:uiPriority="9" w:unhideWhenUsed="1" w:qFormat="1"/>
-    <w:lsdException w:name="heading 9" w:semiHidden="1" w:uiPriority="9" w:unhideWhenUsed="1" w:qFormat="1"/>
+    <w:lsdException w:name="heading 2" w:uiPriority="9" w:semiHidden="1" w:unhideWhenUsed="1" w:qFormat="1"/>
+    <w:lsdException w:name="heading 3" w:uiPriority="9" w:semiHidden="1" w:unhideWhenUsed="1" w:qFormat="1"/>
+    <w:lsdException w:name="heading 4" w:uiPriority="9" w:semiHidden="1" w:unhideWhenUsed="1" w:qFormat="1"/>
+    <w:lsdException w:name="heading 5" w:uiPriority="9" w:semiHidden="1" w:unhideWhenUsed="1" w:qFormat="1"/>
+    <w:lsdException w:name="heading 6" w:uiPriority="9" w:semiHidden="1" w:unhideWhenUsed="1" w:qFormat="1"/>
+    <w:lsdException w:name="heading 7" w:uiPriority="9" w:semiHidden="1" w:unhideWhenUsed="1" w:qFormat="1"/>
+    <w:lsdException w:name="heading 8" w:uiPriority="9" w:semiHidden="1" w:unhideWhenUsed="1" w:qFormat="1"/>
+    <w:lsdException w:name="heading 9" w:uiPriority="9" w:semiHidden="1" w:unhideWhenUsed="1" w:qFormat="1"/>
     <w:lsdException w:name="index 1" w:semiHidden="1" w:unhideWhenUsed="1"/>
     <w:lsdException w:name="index 2" w:semiHidden="1" w:unhideWhenUsed="1"/>
     <w:lsdException w:name="index 3" w:semiHidden="1" w:unhideWhenUsed="1"/>
@@ -15547,22 +16038,22 @@
     <w:lsdException w:name="index 7" w:semiHidden="1" w:unhideWhenUsed="1"/>
     <w:lsdException w:name="index 8" w:semiHidden="1" w:unhideWhenUsed="1"/>
     <w:lsdException w:name="index 9" w:semiHidden="1" w:unhideWhenUsed="1"/>
-    <w:lsdException w:name="toc 1" w:semiHidden="1" w:uiPriority="39" w:unhideWhenUsed="1"/>
-    <w:lsdException w:name="toc 2" w:semiHidden="1" w:uiPriority="39" w:unhideWhenUsed="1"/>
-    <w:lsdException w:name="toc 3" w:semiHidden="1" w:uiPriority="39" w:unhideWhenUsed="1"/>
-    <w:lsdException w:name="toc 4" w:semiHidden="1" w:uiPriority="39" w:unhideWhenUsed="1"/>
-    <w:lsdException w:name="toc 5" w:semiHidden="1" w:uiPriority="39" w:unhideWhenUsed="1"/>
-    <w:lsdException w:name="toc 6" w:semiHidden="1" w:uiPriority="39" w:unhideWhenUsed="1"/>
-    <w:lsdException w:name="toc 7" w:semiHidden="1" w:uiPriority="39" w:unhideWhenUsed="1"/>
-    <w:lsdException w:name="toc 8" w:semiHidden="1" w:uiPriority="39" w:unhideWhenUsed="1"/>
-    <w:lsdException w:name="toc 9" w:semiHidden="1" w:uiPriority="39" w:unhideWhenUsed="1"/>
+    <w:lsdException w:name="toc 1" w:uiPriority="39" w:semiHidden="1" w:unhideWhenUsed="1"/>
+    <w:lsdException w:name="toc 2" w:uiPriority="39" w:semiHidden="1" w:unhideWhenUsed="1"/>
+    <w:lsdException w:name="toc 3" w:uiPriority="39" w:semiHidden="1" w:unhideWhenUsed="1"/>
+    <w:lsdException w:name="toc 4" w:uiPriority="39" w:semiHidden="1" w:unhideWhenUsed="1"/>
+    <w:lsdException w:name="toc 5" w:uiPriority="39" w:semiHidden="1" w:unhideWhenUsed="1"/>
+    <w:lsdException w:name="toc 6" w:uiPriority="39" w:semiHidden="1" w:unhideWhenUsed="1"/>
+    <w:lsdException w:name="toc 7" w:uiPriority="39" w:semiHidden="1" w:unhideWhenUsed="1"/>
+    <w:lsdException w:name="toc 8" w:uiPriority="39" w:semiHidden="1" w:unhideWhenUsed="1"/>
+    <w:lsdException w:name="toc 9" w:uiPriority="39" w:semiHidden="1" w:unhideWhenUsed="1"/>
     <w:lsdException w:name="Normal Indent" w:semiHidden="1" w:unhideWhenUsed="1"/>
     <w:lsdException w:name="footnote text" w:semiHidden="1" w:unhideWhenUsed="1"/>
     <w:lsdException w:name="annotation text" w:semiHidden="1" w:unhideWhenUsed="1"/>
     <w:lsdException w:name="header" w:semiHidden="1" w:unhideWhenUsed="1"/>
     <w:lsdException w:name="footer" w:semiHidden="1" w:unhideWhenUsed="1"/>
     <w:lsdException w:name="index heading" w:semiHidden="1" w:unhideWhenUsed="1"/>
-    <w:lsdException w:name="caption" w:semiHidden="1" w:uiPriority="35" w:unhideWhenUsed="1" w:qFormat="1"/>
+    <w:lsdException w:name="caption" w:uiPriority="35" w:semiHidden="1" w:unhideWhenUsed="1" w:qFormat="1"/>
     <w:lsdException w:name="table of figures" w:semiHidden="1" w:unhideWhenUsed="1"/>
     <w:lsdException w:name="envelope address" w:semiHidden="1" w:unhideWhenUsed="1"/>
     <w:lsdException w:name="envelope return" w:semiHidden="1" w:unhideWhenUsed="1"/>
@@ -15593,7 +16084,7 @@
     <w:lsdException w:name="Title" w:uiPriority="10" w:qFormat="1"/>
     <w:lsdException w:name="Closing" w:semiHidden="1" w:unhideWhenUsed="1"/>
     <w:lsdException w:name="Signature" w:semiHidden="1" w:unhideWhenUsed="1"/>
-    <w:lsdException w:name="Default Paragraph Font" w:semiHidden="1" w:uiPriority="1" w:unhideWhenUsed="1"/>
+    <w:lsdException w:name="Default Paragraph Font" w:uiPriority="1" w:semiHidden="1" w:unhideWhenUsed="1"/>
     <w:lsdException w:name="Body Text" w:semiHidden="1" w:unhideWhenUsed="1"/>
     <w:lsdException w:name="Body Text Indent" w:semiHidden="1" w:unhideWhenUsed="1"/>
     <w:lsdException w:name="List Continue" w:semiHidden="1" w:unhideWhenUsed="1"/>
@@ -15793,8 +16284,8 @@
     <w:lsdException w:name="Subtle Reference" w:uiPriority="31" w:qFormat="1"/>
     <w:lsdException w:name="Intense Reference" w:uiPriority="32" w:qFormat="1"/>
     <w:lsdException w:name="Book Title" w:uiPriority="33" w:qFormat="1"/>
-    <w:lsdException w:name="Bibliography" w:semiHidden="1" w:uiPriority="37" w:unhideWhenUsed="1"/>
-    <w:lsdException w:name="TOC Heading" w:semiHidden="1" w:uiPriority="39" w:unhideWhenUsed="1" w:qFormat="1"/>
+    <w:lsdException w:name="Bibliography" w:uiPriority="37" w:semiHidden="1" w:unhideWhenUsed="1"/>
+    <w:lsdException w:name="TOC Heading" w:uiPriority="39" w:semiHidden="1" w:unhideWhenUsed="1" w:qFormat="1"/>
     <w:lsdException w:name="Plain Table 1" w:uiPriority="41"/>
     <w:lsdException w:name="Plain Table 2" w:uiPriority="42"/>
     <w:lsdException w:name="Plain Table 3" w:uiPriority="43"/>
@@ -15905,7 +16396,7 @@
     <w:lsdException w:name="Unresolved Mention" w:semiHidden="1" w:unhideWhenUsed="1"/>
     <w:lsdException w:name="Smart Link" w:semiHidden="1" w:unhideWhenUsed="1"/>
   </w:latentStyles>
-  <w:style w:type="paragraph" w:default="1" w:styleId="Normal">
+  <w:style w:type="paragraph" w:styleId="Normal" w:default="1">
     <w:name w:val="Normal"/>
     <w:qFormat/>
   </w:style>
@@ -16022,13 +16513,12 @@
       <w:color w:val="666666"/>
     </w:rPr>
   </w:style>
-  <w:style w:type="character" w:default="1" w:styleId="Fuentedeprrafopredeter">
+  <w:style w:type="character" w:styleId="Fuentedeprrafopredeter" w:default="1">
     <w:name w:val="Default Paragraph Font"/>
     <w:uiPriority w:val="1"/>
-    <w:semiHidden/>
     <w:unhideWhenUsed/>
   </w:style>
-  <w:style w:type="table" w:default="1" w:styleId="Tablanormal">
+  <w:style w:type="table" w:styleId="Tablanormal" w:default="1">
     <w:name w:val="Normal Table"/>
     <w:uiPriority w:val="99"/>
     <w:semiHidden/>
@@ -16043,7 +16533,7 @@
       </w:tblCellMar>
     </w:tblPr>
   </w:style>
-  <w:style w:type="numbering" w:default="1" w:styleId="Sinlista">
+  <w:style w:type="numbering" w:styleId="Sinlista" w:default="1">
     <w:name w:val="No List"/>
     <w:uiPriority w:val="99"/>
     <w:semiHidden/>
@@ -16065,11 +16555,11 @@
       <w:szCs w:val="52"/>
     </w:rPr>
   </w:style>
-  <w:style w:type="paragraph" w:customStyle="1" w:styleId="Normal0">
+  <w:style w:type="paragraph" w:styleId="Normal0" w:customStyle="1">
     <w:name w:val="Normal0"/>
     <w:qFormat/>
   </w:style>
-  <w:style w:type="paragraph" w:customStyle="1" w:styleId="heading10">
+  <w:style w:type="paragraph" w:styleId="heading10" w:customStyle="1">
     <w:name w:val="heading 10"/>
     <w:basedOn w:val="Normal0"/>
     <w:next w:val="Normal0"/>
@@ -16086,7 +16576,7 @@
       <w:szCs w:val="40"/>
     </w:rPr>
   </w:style>
-  <w:style w:type="paragraph" w:customStyle="1" w:styleId="heading20">
+  <w:style w:type="paragraph" w:styleId="heading20" w:customStyle="1">
     <w:name w:val="heading 20"/>
     <w:basedOn w:val="Normal0"/>
     <w:next w:val="Normal0"/>
@@ -16105,7 +16595,7 @@
       <w:szCs w:val="32"/>
     </w:rPr>
   </w:style>
-  <w:style w:type="paragraph" w:customStyle="1" w:styleId="heading30">
+  <w:style w:type="paragraph" w:styleId="heading30" w:customStyle="1">
     <w:name w:val="heading 30"/>
     <w:basedOn w:val="Normal0"/>
     <w:next w:val="Normal0"/>
@@ -16125,7 +16615,7 @@
       <w:szCs w:val="28"/>
     </w:rPr>
   </w:style>
-  <w:style w:type="paragraph" w:customStyle="1" w:styleId="heading40">
+  <w:style w:type="paragraph" w:styleId="heading40" w:customStyle="1">
     <w:name w:val="heading 40"/>
     <w:basedOn w:val="Normal0"/>
     <w:next w:val="Normal0"/>
@@ -16145,7 +16635,7 @@
       <w:szCs w:val="24"/>
     </w:rPr>
   </w:style>
-  <w:style w:type="paragraph" w:customStyle="1" w:styleId="heading50">
+  <w:style w:type="paragraph" w:styleId="heading50" w:customStyle="1">
     <w:name w:val="heading 50"/>
     <w:basedOn w:val="Normal0"/>
     <w:next w:val="Normal0"/>
@@ -16163,7 +16653,7 @@
       <w:color w:val="666666"/>
     </w:rPr>
   </w:style>
-  <w:style w:type="paragraph" w:customStyle="1" w:styleId="heading60">
+  <w:style w:type="paragraph" w:styleId="heading60" w:customStyle="1">
     <w:name w:val="heading 60"/>
     <w:basedOn w:val="Normal0"/>
     <w:next w:val="Normal0"/>
@@ -16182,7 +16672,7 @@
       <w:color w:val="666666"/>
     </w:rPr>
   </w:style>
-  <w:style w:type="table" w:customStyle="1" w:styleId="NormalTable0">
+  <w:style w:type="table" w:styleId="NormalTable0" w:customStyle="1">
     <w:name w:val="Normal Table0"/>
     <w:uiPriority w:val="99"/>
     <w:semiHidden/>
@@ -16197,7 +16687,7 @@
       </w:tblCellMar>
     </w:tblPr>
   </w:style>
-  <w:style w:type="table" w:customStyle="1" w:styleId="NormalTable1">
+  <w:style w:type="table" w:styleId="NormalTable1" w:customStyle="1">
     <w:name w:val="Normal Table1"/>
     <w:tblPr>
       <w:tblCellMar>
@@ -16208,7 +16698,7 @@
       </w:tblCellMar>
     </w:tblPr>
   </w:style>
-  <w:style w:type="paragraph" w:customStyle="1" w:styleId="Title0">
+  <w:style w:type="paragraph" w:styleId="Title0" w:customStyle="1">
     <w:name w:val="Title0"/>
     <w:basedOn w:val="Normal0"/>
     <w:next w:val="Normal0"/>
@@ -16224,7 +16714,7 @@
       <w:szCs w:val="52"/>
     </w:rPr>
   </w:style>
-  <w:style w:type="table" w:customStyle="1" w:styleId="TableNormal">
+  <w:style w:type="table" w:styleId="TableNormal" w:customStyle="1">
     <w:name w:val="Table Normal"/>
     <w:tblPr>
       <w:tblCellMar>
@@ -16252,7 +16742,7 @@
       <w:szCs w:val="30"/>
     </w:rPr>
   </w:style>
-  <w:style w:type="table" w:customStyle="1" w:styleId="a">
+  <w:style w:type="table" w:styleId="a" w:customStyle="1">
     <w:basedOn w:val="NormalTable0"/>
     <w:tblPr>
       <w:tblStyleRowBandSize w:val="1"/>
@@ -16265,7 +16755,7 @@
       </w:tblCellMar>
     </w:tblPr>
   </w:style>
-  <w:style w:type="table" w:customStyle="1" w:styleId="a0">
+  <w:style w:type="table" w:styleId="a0" w:customStyle="1">
     <w:basedOn w:val="NormalTable0"/>
     <w:tblPr>
       <w:tblStyleRowBandSize w:val="1"/>
@@ -16278,7 +16768,7 @@
       </w:tblCellMar>
     </w:tblPr>
   </w:style>
-  <w:style w:type="table" w:customStyle="1" w:styleId="a1">
+  <w:style w:type="table" w:styleId="a1" w:customStyle="1">
     <w:basedOn w:val="NormalTable0"/>
     <w:tblPr>
       <w:tblStyleRowBandSize w:val="1"/>
@@ -16301,12 +16791,12 @@
     </w:pPr>
     <w:tblPr>
       <w:tblBorders>
-        <w:top w:val="single" w:sz="4" w:space="0" w:color="auto"/>
-        <w:left w:val="single" w:sz="4" w:space="0" w:color="auto"/>
-        <w:bottom w:val="single" w:sz="4" w:space="0" w:color="auto"/>
-        <w:right w:val="single" w:sz="4" w:space="0" w:color="auto"/>
-        <w:insideH w:val="single" w:sz="4" w:space="0" w:color="auto"/>
-        <w:insideV w:val="single" w:sz="4" w:space="0" w:color="auto"/>
+        <w:top w:val="single" w:color="auto" w:sz="4" w:space="0"/>
+        <w:left w:val="single" w:color="auto" w:sz="4" w:space="0"/>
+        <w:bottom w:val="single" w:color="auto" w:sz="4" w:space="0"/>
+        <w:right w:val="single" w:color="auto" w:sz="4" w:space="0"/>
+        <w:insideH w:val="single" w:color="auto" w:sz="4" w:space="0"/>
+        <w:insideV w:val="single" w:color="auto" w:sz="4" w:space="0"/>
       </w:tblBorders>
     </w:tblPr>
   </w:style>
@@ -16325,7 +16815,7 @@
       <w:spacing w:line="240" w:lineRule="auto"/>
     </w:pPr>
   </w:style>
-  <w:style w:type="character" w:customStyle="1" w:styleId="EncabezadoCar">
+  <w:style w:type="character" w:styleId="EncabezadoCar" w:customStyle="1">
     <w:name w:val="Encabezado Car"/>
     <w:basedOn w:val="Fuentedeprrafopredeter"/>
     <w:link w:val="Encabezado"/>
@@ -16347,7 +16837,7 @@
       <w:spacing w:line="240" w:lineRule="auto"/>
     </w:pPr>
   </w:style>
-  <w:style w:type="character" w:customStyle="1" w:styleId="PiedepginaCar">
+  <w:style w:type="character" w:styleId="PiedepginaCar" w:customStyle="1">
     <w:name w:val="Pie de página Car"/>
     <w:basedOn w:val="Fuentedeprrafopredeter"/>
     <w:link w:val="Piedepgina"/>
@@ -16365,12 +16855,12 @@
       <w:spacing w:before="100" w:beforeAutospacing="1" w:after="100" w:afterAutospacing="1" w:line="240" w:lineRule="auto"/>
     </w:pPr>
     <w:rPr>
-      <w:rFonts w:ascii="Times New Roman" w:eastAsia="Times New Roman" w:hAnsi="Times New Roman" w:cs="Times New Roman"/>
+      <w:rFonts w:ascii="Times New Roman" w:hAnsi="Times New Roman" w:eastAsia="Times New Roman" w:cs="Times New Roman"/>
       <w:sz w:val="24"/>
       <w:szCs w:val="24"/>
     </w:rPr>
   </w:style>
-  <w:style w:type="character" w:customStyle="1" w:styleId="Listavistosa-nfasis1Car">
+  <w:style w:type="character" w:styleId="Listavistosa-nfasis1Car" w:customStyle="1">
     <w:name w:val="Lista vistosa - Énfasis 1 Car"/>
     <w:link w:val="Listavistosa-nfasis1"/>
     <w:uiPriority w:val="34"/>
@@ -16411,7 +16901,7 @@
       <w:tblPr/>
       <w:tcPr>
         <w:tcBorders>
-          <w:bottom w:val="single" w:sz="12" w:space="0" w:color="FFFFFF" w:themeColor="background1"/>
+          <w:bottom w:val="single" w:color="FFFFFF" w:themeColor="background1" w:sz="12" w:space="0"/>
         </w:tcBorders>
         <w:shd w:val="clear" w:color="auto" w:fill="9E3A38" w:themeFill="accent2" w:themeFillShade="CC"/>
       </w:tcPr>
@@ -16420,7 +16910,7 @@
       <w:tblPr/>
       <w:tcPr>
         <w:tcBorders>
-          <w:top w:val="single" w:sz="12" w:space="0" w:color="000000" w:themeColor="text1"/>
+          <w:top w:val="single" w:color="000000" w:themeColor="text1" w:sz="12" w:space="0"/>
         </w:tcBorders>
         <w:shd w:val="clear" w:color="auto" w:fill="FFFFFF" w:themeFill="background1"/>
       </w:tcPr>
@@ -16468,7 +16958,7 @@
       <w:u w:val="single"/>
     </w:rPr>
   </w:style>
-  <w:style w:type="character" w:customStyle="1" w:styleId="Mencinsinresolver1">
+  <w:style w:type="character" w:styleId="Mencinsinresolver1" w:customStyle="1">
     <w:name w:val="Mención sin resolver1"/>
     <w:basedOn w:val="Fuentedeprrafopredeter"/>
     <w:uiPriority w:val="99"/>
@@ -16509,7 +16999,7 @@
       <w:szCs w:val="18"/>
     </w:rPr>
   </w:style>
-  <w:style w:type="character" w:customStyle="1" w:styleId="TextodegloboCar">
+  <w:style w:type="character" w:styleId="TextodegloboCar" w:customStyle="1">
     <w:name w:val="Texto de globo Car"/>
     <w:basedOn w:val="Fuentedeprrafopredeter"/>
     <w:link w:val="Textodeglobo"/>
@@ -16549,7 +17039,7 @@
       <w:szCs w:val="20"/>
     </w:rPr>
   </w:style>
-  <w:style w:type="character" w:customStyle="1" w:styleId="TextocomentarioCar">
+  <w:style w:type="character" w:styleId="TextocomentarioCar" w:customStyle="1">
     <w:name w:val="Texto comentario Car"/>
     <w:basedOn w:val="Fuentedeprrafopredeter"/>
     <w:link w:val="Textocomentario"/>
@@ -16574,7 +17064,7 @@
       <w:bCs/>
     </w:rPr>
   </w:style>
-  <w:style w:type="character" w:customStyle="1" w:styleId="AsuntodelcomentarioCar">
+  <w:style w:type="character" w:styleId="AsuntodelcomentarioCar" w:customStyle="1">
     <w:name w:val="Asunto del comentario Car"/>
     <w:basedOn w:val="TextocomentarioCar"/>
     <w:link w:val="Asuntodelcomentario"/>
@@ -16588,7 +17078,7 @@
       <w:szCs w:val="20"/>
     </w:rPr>
   </w:style>
-  <w:style w:type="table" w:customStyle="1" w:styleId="a2">
+  <w:style w:type="table" w:styleId="a2" w:customStyle="1">
     <w:basedOn w:val="TableNormal"/>
     <w:pPr>
       <w:spacing w:line="240" w:lineRule="auto"/>
@@ -16610,7 +17100,7 @@
       <w:shd w:val="clear" w:color="auto" w:fill="EDF2F8"/>
     </w:tcPr>
   </w:style>
-  <w:style w:type="table" w:customStyle="1" w:styleId="a3">
+  <w:style w:type="table" w:styleId="a3" w:customStyle="1">
     <w:basedOn w:val="TableNormal"/>
     <w:pPr>
       <w:spacing w:line="240" w:lineRule="auto"/>
@@ -16632,7 +17122,7 @@
       <w:shd w:val="clear" w:color="auto" w:fill="EDF2F8"/>
     </w:tcPr>
   </w:style>
-  <w:style w:type="table" w:customStyle="1" w:styleId="a4">
+  <w:style w:type="table" w:styleId="a4" w:customStyle="1">
     <w:basedOn w:val="TableNormal"/>
     <w:pPr>
       <w:spacing w:line="240" w:lineRule="auto"/>
@@ -16654,7 +17144,7 @@
       <w:shd w:val="clear" w:color="auto" w:fill="EDF2F8"/>
     </w:tcPr>
   </w:style>
-  <w:style w:type="table" w:customStyle="1" w:styleId="a5">
+  <w:style w:type="table" w:styleId="a5" w:customStyle="1">
     <w:basedOn w:val="TableNormal"/>
     <w:pPr>
       <w:spacing w:line="240" w:lineRule="auto"/>
@@ -16676,7 +17166,7 @@
       <w:shd w:val="clear" w:color="auto" w:fill="EDF2F8"/>
     </w:tcPr>
   </w:style>
-  <w:style w:type="table" w:customStyle="1" w:styleId="a6">
+  <w:style w:type="table" w:styleId="a6" w:customStyle="1">
     <w:basedOn w:val="TableNormal"/>
     <w:tblPr>
       <w:tblStyleRowBandSize w:val="1"/>
@@ -16687,7 +17177,7 @@
       </w:tblCellMar>
     </w:tblPr>
   </w:style>
-  <w:style w:type="table" w:customStyle="1" w:styleId="a7">
+  <w:style w:type="table" w:styleId="a7" w:customStyle="1">
     <w:basedOn w:val="TableNormal"/>
     <w:tblPr>
       <w:tblStyleRowBandSize w:val="1"/>
@@ -16700,7 +17190,7 @@
       </w:tblCellMar>
     </w:tblPr>
   </w:style>
-  <w:style w:type="table" w:customStyle="1" w:styleId="a8">
+  <w:style w:type="table" w:styleId="a8" w:customStyle="1">
     <w:basedOn w:val="TableNormal"/>
     <w:tblPr>
       <w:tblStyleRowBandSize w:val="1"/>
@@ -16713,7 +17203,7 @@
       </w:tblCellMar>
     </w:tblPr>
   </w:style>
-  <w:style w:type="table" w:customStyle="1" w:styleId="a9">
+  <w:style w:type="table" w:styleId="a9" w:customStyle="1">
     <w:basedOn w:val="TableNormal"/>
     <w:tblPr>
       <w:tblStyleRowBandSize w:val="1"/>
@@ -16724,7 +17214,7 @@
       </w:tblCellMar>
     </w:tblPr>
   </w:style>
-  <w:style w:type="table" w:customStyle="1" w:styleId="aa">
+  <w:style w:type="table" w:styleId="aa" w:customStyle="1">
     <w:basedOn w:val="TableNormal"/>
     <w:tblPr>
       <w:tblStyleRowBandSize w:val="1"/>
@@ -16735,7 +17225,7 @@
       </w:tblCellMar>
     </w:tblPr>
   </w:style>
-  <w:style w:type="table" w:customStyle="1" w:styleId="ab">
+  <w:style w:type="table" w:styleId="ab" w:customStyle="1">
     <w:basedOn w:val="TableNormal"/>
     <w:pPr>
       <w:spacing w:line="240" w:lineRule="auto"/>
@@ -16757,7 +17247,7 @@
       <w:shd w:val="clear" w:color="auto" w:fill="EDF2F8"/>
     </w:tcPr>
   </w:style>
-  <w:style w:type="table" w:customStyle="1" w:styleId="ac">
+  <w:style w:type="table" w:styleId="ac" w:customStyle="1">
     <w:basedOn w:val="TableNormal"/>
     <w:pPr>
       <w:spacing w:line="240" w:lineRule="auto"/>
@@ -16779,7 +17269,7 @@
       <w:shd w:val="clear" w:color="auto" w:fill="EDF2F8"/>
     </w:tcPr>
   </w:style>
-  <w:style w:type="table" w:customStyle="1" w:styleId="ad">
+  <w:style w:type="table" w:styleId="ad" w:customStyle="1">
     <w:basedOn w:val="TableNormal"/>
     <w:pPr>
       <w:spacing w:line="240" w:lineRule="auto"/>
@@ -16801,7 +17291,7 @@
       <w:shd w:val="clear" w:color="auto" w:fill="EDF2F8"/>
     </w:tcPr>
   </w:style>
-  <w:style w:type="table" w:customStyle="1" w:styleId="ae">
+  <w:style w:type="table" w:styleId="ae" w:customStyle="1">
     <w:basedOn w:val="TableNormal"/>
     <w:pPr>
       <w:spacing w:line="240" w:lineRule="auto"/>
@@ -16823,7 +17313,7 @@
       <w:shd w:val="clear" w:color="auto" w:fill="EDF2F8"/>
     </w:tcPr>
   </w:style>
-  <w:style w:type="table" w:customStyle="1" w:styleId="af">
+  <w:style w:type="table" w:styleId="af" w:customStyle="1">
     <w:basedOn w:val="TableNormal"/>
     <w:pPr>
       <w:spacing w:line="240" w:lineRule="auto"/>
@@ -16845,7 +17335,7 @@
       <w:shd w:val="clear" w:color="auto" w:fill="EDF2F8"/>
     </w:tcPr>
   </w:style>
-  <w:style w:type="table" w:customStyle="1" w:styleId="af0">
+  <w:style w:type="table" w:styleId="af0" w:customStyle="1">
     <w:basedOn w:val="TableNormal"/>
     <w:pPr>
       <w:spacing w:line="240" w:lineRule="auto"/>
@@ -16867,7 +17357,7 @@
       <w:shd w:val="clear" w:color="auto" w:fill="EDF2F8"/>
     </w:tcPr>
   </w:style>
-  <w:style w:type="table" w:customStyle="1" w:styleId="af1">
+  <w:style w:type="table" w:styleId="af1" w:customStyle="1">
     <w:basedOn w:val="TableNormal"/>
     <w:pPr>
       <w:spacing w:line="240" w:lineRule="auto"/>
@@ -16889,7 +17379,7 @@
       <w:shd w:val="clear" w:color="auto" w:fill="EDF2F8"/>
     </w:tcPr>
   </w:style>
-  <w:style w:type="table" w:customStyle="1" w:styleId="af2">
+  <w:style w:type="table" w:styleId="af2" w:customStyle="1">
     <w:basedOn w:val="TableNormal"/>
     <w:pPr>
       <w:spacing w:line="240" w:lineRule="auto"/>
@@ -16911,7 +17401,7 @@
       <w:shd w:val="clear" w:color="auto" w:fill="EDF2F8"/>
     </w:tcPr>
   </w:style>
-  <w:style w:type="table" w:customStyle="1" w:styleId="af3">
+  <w:style w:type="table" w:styleId="af3" w:customStyle="1">
     <w:basedOn w:val="TableNormal"/>
     <w:pPr>
       <w:spacing w:line="240" w:lineRule="auto"/>
@@ -16933,7 +17423,7 @@
       <w:shd w:val="clear" w:color="auto" w:fill="EDF2F8"/>
     </w:tcPr>
   </w:style>
-  <w:style w:type="character" w:customStyle="1" w:styleId="Mencinsinresolver2">
+  <w:style w:type="character" w:styleId="Mencinsinresolver2" w:customStyle="1">
     <w:name w:val="Mención sin resolver2"/>
     <w:basedOn w:val="Fuentedeprrafopredeter"/>
     <w:uiPriority w:val="99"/>
@@ -16945,7 +17435,7 @@
       <w:shd w:val="clear" w:color="auto" w:fill="E1DFDD"/>
     </w:rPr>
   </w:style>
-  <w:style w:type="paragraph" w:customStyle="1" w:styleId="Subtitle0">
+  <w:style w:type="paragraph" w:styleId="Subtitle0" w:customStyle="1">
     <w:name w:val="Subtitle0"/>
     <w:basedOn w:val="Normal0"/>
     <w:next w:val="Normal0"/>
@@ -16960,7 +17450,7 @@
       <w:szCs w:val="30"/>
     </w:rPr>
   </w:style>
-  <w:style w:type="table" w:customStyle="1" w:styleId="af4">
+  <w:style w:type="table" w:styleId="af4" w:customStyle="1">
     <w:basedOn w:val="NormalTable1"/>
     <w:pPr>
       <w:spacing w:line="240" w:lineRule="auto"/>
@@ -16982,7 +17472,7 @@
       <w:shd w:val="clear" w:color="auto" w:fill="EDF2F8"/>
     </w:tcPr>
   </w:style>
-  <w:style w:type="table" w:customStyle="1" w:styleId="af5">
+  <w:style w:type="table" w:styleId="af5" w:customStyle="1">
     <w:basedOn w:val="NormalTable1"/>
     <w:pPr>
       <w:spacing w:line="240" w:lineRule="auto"/>
@@ -17004,7 +17494,7 @@
       <w:shd w:val="clear" w:color="auto" w:fill="EDF2F8"/>
     </w:tcPr>
   </w:style>
-  <w:style w:type="table" w:customStyle="1" w:styleId="af6">
+  <w:style w:type="table" w:styleId="af6" w:customStyle="1">
     <w:basedOn w:val="NormalTable1"/>
     <w:pPr>
       <w:spacing w:line="240" w:lineRule="auto"/>
@@ -17026,7 +17516,7 @@
       <w:shd w:val="clear" w:color="auto" w:fill="EDF2F8"/>
     </w:tcPr>
   </w:style>
-  <w:style w:type="table" w:customStyle="1" w:styleId="af7">
+  <w:style w:type="table" w:styleId="af7" w:customStyle="1">
     <w:basedOn w:val="NormalTable1"/>
     <w:pPr>
       <w:spacing w:line="240" w:lineRule="auto"/>
@@ -17048,7 +17538,7 @@
       <w:shd w:val="clear" w:color="auto" w:fill="EDF2F8"/>
     </w:tcPr>
   </w:style>
-  <w:style w:type="table" w:customStyle="1" w:styleId="af8">
+  <w:style w:type="table" w:styleId="af8" w:customStyle="1">
     <w:basedOn w:val="NormalTable1"/>
     <w:tblPr>
       <w:tblStyleRowBandSize w:val="1"/>
@@ -17061,7 +17551,7 @@
       </w:tblCellMar>
     </w:tblPr>
   </w:style>
-  <w:style w:type="table" w:customStyle="1" w:styleId="af9">
+  <w:style w:type="table" w:styleId="af9" w:customStyle="1">
     <w:basedOn w:val="NormalTable1"/>
     <w:tblPr>
       <w:tblStyleRowBandSize w:val="1"/>
@@ -17074,7 +17564,7 @@
       </w:tblCellMar>
     </w:tblPr>
   </w:style>
-  <w:style w:type="table" w:customStyle="1" w:styleId="afa">
+  <w:style w:type="table" w:styleId="afa" w:customStyle="1">
     <w:basedOn w:val="NormalTable1"/>
     <w:pPr>
       <w:spacing w:line="240" w:lineRule="auto"/>
@@ -17096,7 +17586,7 @@
       <w:shd w:val="clear" w:color="auto" w:fill="EDF2F8"/>
     </w:tcPr>
   </w:style>
-  <w:style w:type="table" w:customStyle="1" w:styleId="afb">
+  <w:style w:type="table" w:styleId="afb" w:customStyle="1">
     <w:basedOn w:val="NormalTable1"/>
     <w:pPr>
       <w:spacing w:line="240" w:lineRule="auto"/>
@@ -17118,7 +17608,7 @@
       <w:shd w:val="clear" w:color="auto" w:fill="EDF2F8"/>
     </w:tcPr>
   </w:style>
-  <w:style w:type="table" w:customStyle="1" w:styleId="afc">
+  <w:style w:type="table" w:styleId="afc" w:customStyle="1">
     <w:basedOn w:val="NormalTable1"/>
     <w:pPr>
       <w:spacing w:line="240" w:lineRule="auto"/>
@@ -17140,7 +17630,7 @@
       <w:shd w:val="clear" w:color="auto" w:fill="EDF2F8"/>
     </w:tcPr>
   </w:style>
-  <w:style w:type="table" w:customStyle="1" w:styleId="afd">
+  <w:style w:type="table" w:styleId="afd" w:customStyle="1">
     <w:basedOn w:val="NormalTable1"/>
     <w:pPr>
       <w:spacing w:line="240" w:lineRule="auto"/>
@@ -17162,7 +17652,7 @@
       <w:shd w:val="clear" w:color="auto" w:fill="EDF2F8"/>
     </w:tcPr>
   </w:style>
-  <w:style w:type="table" w:customStyle="1" w:styleId="afe">
+  <w:style w:type="table" w:styleId="afe" w:customStyle="1">
     <w:basedOn w:val="NormalTable1"/>
     <w:pPr>
       <w:spacing w:line="240" w:lineRule="auto"/>
@@ -17184,7 +17674,7 @@
       <w:shd w:val="clear" w:color="auto" w:fill="EDF2F8"/>
     </w:tcPr>
   </w:style>
-  <w:style w:type="paragraph" w:customStyle="1" w:styleId="Default">
+  <w:style w:type="paragraph" w:styleId="Default" w:customStyle="1">
     <w:name w:val="Default"/>
     <w:rsid w:val="00FB6208"/>
     <w:pPr>
@@ -17524,26 +18014,12 @@
 </file>
 
 <file path=customXml/item1.xml><?xml version="1.0" encoding="utf-8"?>
-<p:properties xmlns:p="http://schemas.microsoft.com/office/2006/metadata/properties" xmlns:xsi="http://www.w3.org/2001/XMLSchema-instance" xmlns:pc="http://schemas.microsoft.com/office/infopath/2007/PartnerControls">
-  <documentManagement>
-    <TaxCatchAll xmlns="cb45339b-ced9-4d0d-8f64-77573914d53b" xsi:nil="true"/>
-    <lcf76f155ced4ddcb4097134ff3c332f xmlns="43a3ca16-9c26-4813-b83f-4aec9927b43f">
-      <Terms xmlns="http://schemas.microsoft.com/office/infopath/2007/PartnerControls"/>
-    </lcf76f155ced4ddcb4097134ff3c332f>
-  </documentManagement>
-</p:properties>
+<go:gDocsCustomXmlDataStorage xmlns:go="http://customooxmlschemas.google.com/" xmlns:r="http://schemas.openxmlformats.org/officeDocument/2006/relationships">
+  <go:docsCustomData xmlns:go="http://customooxmlschemas.google.com/" roundtripDataSignature="AMtx7mh3w1sXrKwdjzYCxjbwPkf7wsIk5w==">AMUW2mWhRc/xLonLdtoI8dz4BVu2GREgE7++Eme5Ko+W5/2G+QfXPKxV7NwLPPaJ77IM2LrlHDguxVZnDKcg4iQIvJIe+zJ9DBWjUaWFI+z0k4HbdiCFsJo=</go:docsCustomData>
+</go:gDocsCustomXmlDataStorage>
 </file>
 
 <file path=customXml/item2.xml><?xml version="1.0" encoding="utf-8"?>
-<?mso-contentType ?>
-<FormTemplates xmlns="http://schemas.microsoft.com/sharepoint/v3/contenttype/forms">
-  <Display>DocumentLibraryForm</Display>
-  <Edit>DocumentLibraryForm</Edit>
-  <New>DocumentLibraryForm</New>
-</FormTemplates>
-</file>
-
-<file path=customXml/item3.xml><?xml version="1.0" encoding="utf-8"?>
 <ct:contentTypeSchema xmlns:ct="http://schemas.microsoft.com/office/2006/metadata/contentType" xmlns:ma="http://schemas.microsoft.com/office/2006/metadata/properties/metaAttributes" ct:_="" ma:_="" ma:contentTypeName="Documento" ma:contentTypeID="0x01010049282E1EDBE9234EA9E6D38F720E265F" ma:contentTypeVersion="15" ma:contentTypeDescription="Crear nuevo documento." ma:contentTypeScope="" ma:versionID="b31c7aa9eaf043a08b87120b3c4916e3">
   <xsd:schema xmlns:xsd="http://www.w3.org/2001/XMLSchema" xmlns:xs="http://www.w3.org/2001/XMLSchema" xmlns:p="http://schemas.microsoft.com/office/2006/metadata/properties" xmlns:ns2="cb45339b-ced9-4d0d-8f64-77573914d53b" xmlns:ns3="43a3ca16-9c26-4813-b83f-4aec9927b43f" targetNamespace="http://schemas.microsoft.com/office/2006/metadata/properties" ma:root="true" ma:fieldsID="3533d065b04d75c457075bc55f1f5315" ns2:_="" ns3:_="">
     <xsd:import namespace="cb45339b-ced9-4d0d-8f64-77573914d53b"/>
@@ -17778,24 +18254,40 @@
 </ct:contentTypeSchema>
 </file>
 
+<file path=customXml/item3.xml><?xml version="1.0" encoding="utf-8"?>
+<?mso-contentType ?>
+<FormTemplates xmlns="http://schemas.microsoft.com/sharepoint/v3/contenttype/forms">
+  <Display>DocumentLibraryForm</Display>
+  <Edit>DocumentLibraryForm</Edit>
+  <New>DocumentLibraryForm</New>
+</FormTemplates>
+</file>
+
 <file path=customXml/item4.xml><?xml version="1.0" encoding="utf-8"?>
-<go:gDocsCustomXmlDataStorage xmlns:go="http://customooxmlschemas.google.com/" xmlns:r="http://schemas.openxmlformats.org/officeDocument/2006/relationships">
-  <go:docsCustomData xmlns:go="http://customooxmlschemas.google.com/" roundtripDataSignature="AMtx7mh3w1sXrKwdjzYCxjbwPkf7wsIk5w==">AMUW2mWhRc/xLonLdtoI8dz4BVu2GREgE7++Eme5Ko+W5/2G+QfXPKxV7NwLPPaJ77IM2LrlHDguxVZnDKcg4iQIvJIe+zJ9DBWjUaWFI+z0k4HbdiCFsJo=</go:docsCustomData>
-</go:gDocsCustomXmlDataStorage>
+<p:properties xmlns:p="http://schemas.microsoft.com/office/2006/metadata/properties" xmlns:xsi="http://www.w3.org/2001/XMLSchema-instance" xmlns:pc="http://schemas.microsoft.com/office/infopath/2007/PartnerControls">
+  <documentManagement>
+    <TaxCatchAll xmlns="cb45339b-ced9-4d0d-8f64-77573914d53b" xsi:nil="true"/>
+    <lcf76f155ced4ddcb4097134ff3c332f xmlns="43a3ca16-9c26-4813-b83f-4aec9927b43f">
+      <Terms xmlns="http://schemas.microsoft.com/office/infopath/2007/PartnerControls"/>
+    </lcf76f155ced4ddcb4097134ff3c332f>
+  </documentManagement>
+</p:properties>
 </file>
 
 <file path=customXml/itemProps1.xml><?xml version="1.0" encoding="utf-8"?>
-<ds:datastoreItem xmlns:ds="http://schemas.openxmlformats.org/officeDocument/2006/customXml" ds:itemID="{9D9B1A75-0210-4935-8179-95DF20A26AD1}">
+<ds:datastoreItem xmlns:ds="http://schemas.openxmlformats.org/officeDocument/2006/customXml" ds:itemID="{11111111-1234-1234-1234-123412341234}">
   <ds:schemaRefs>
-    <ds:schemaRef ds:uri="http://schemas.microsoft.com/office/2006/metadata/properties"/>
-    <ds:schemaRef ds:uri="http://schemas.microsoft.com/office/infopath/2007/PartnerControls"/>
-    <ds:schemaRef ds:uri="cb45339b-ced9-4d0d-8f64-77573914d53b"/>
-    <ds:schemaRef ds:uri="43a3ca16-9c26-4813-b83f-4aec9927b43f"/>
+    <ds:schemaRef ds:uri="http://customooxmlschemas.google.com/"/>
+    <ds:schemaRef ds:uri="http://schemas.openxmlformats.org/officeDocument/2006/relationships"/>
   </ds:schemaRefs>
 </ds:datastoreItem>
 </file>
 
 <file path=customXml/itemProps2.xml><?xml version="1.0" encoding="utf-8"?>
+<ds:datastoreItem xmlns:ds="http://schemas.openxmlformats.org/officeDocument/2006/customXml" ds:itemID="{513C954A-9AF9-49D3-9F6E-B52D7ABDC79F}"/>
+</file>
+
+<file path=customXml/itemProps3.xml><?xml version="1.0" encoding="utf-8"?>
 <ds:datastoreItem xmlns:ds="http://schemas.openxmlformats.org/officeDocument/2006/customXml" ds:itemID="{83102ECF-E44F-4F73-A78F-FE313D1BFB9A}">
   <ds:schemaRefs>
     <ds:schemaRef ds:uri="http://schemas.microsoft.com/sharepoint/v3/contenttype/forms"/>
@@ -17803,30 +18295,13 @@
 </ds:datastoreItem>
 </file>
 
-<file path=customXml/itemProps3.xml><?xml version="1.0" encoding="utf-8"?>
-<ds:datastoreItem xmlns:ds="http://schemas.openxmlformats.org/officeDocument/2006/customXml" ds:itemID="{513C954A-9AF9-49D3-9F6E-B52D7ABDC79F}">
+<file path=customXml/itemProps4.xml><?xml version="1.0" encoding="utf-8"?>
+<ds:datastoreItem xmlns:ds="http://schemas.openxmlformats.org/officeDocument/2006/customXml" ds:itemID="{9D9B1A75-0210-4935-8179-95DF20A26AD1}">
   <ds:schemaRefs>
-    <ds:schemaRef ds:uri="http://schemas.microsoft.com/office/2006/metadata/contentType"/>
-    <ds:schemaRef ds:uri="http://schemas.microsoft.com/office/2006/metadata/properties/metaAttributes"/>
-    <ds:schemaRef ds:uri="http://www.w3.org/2001/XMLSchema"/>
     <ds:schemaRef ds:uri="http://schemas.microsoft.com/office/2006/metadata/properties"/>
-    <ds:schemaRef ds:uri="cb45339b-ced9-4d0d-8f64-77573914d53b"/>
-    <ds:schemaRef ds:uri="43a3ca16-9c26-4813-b83f-4aec9927b43f"/>
-    <ds:schemaRef ds:uri="http://schemas.microsoft.com/office/2006/documentManagement/types"/>
     <ds:schemaRef ds:uri="http://schemas.microsoft.com/office/infopath/2007/PartnerControls"/>
-    <ds:schemaRef ds:uri="http://schemas.openxmlformats.org/package/2006/metadata/core-properties"/>
-    <ds:schemaRef ds:uri="http://purl.org/dc/elements/1.1/"/>
-    <ds:schemaRef ds:uri="http://purl.org/dc/terms/"/>
-    <ds:schemaRef ds:uri="http://schemas.microsoft.com/internal/obd"/>
-  </ds:schemaRefs>
-</ds:datastoreItem>
-</file>
-
-<file path=customXml/itemProps4.xml><?xml version="1.0" encoding="utf-8"?>
-<ds:datastoreItem xmlns:ds="http://schemas.openxmlformats.org/officeDocument/2006/customXml" ds:itemID="{11111111-1234-1234-1234-123412341234}">
-  <ds:schemaRefs>
-    <ds:schemaRef ds:uri="http://customooxmlschemas.google.com/"/>
-    <ds:schemaRef ds:uri="http://schemas.openxmlformats.org/officeDocument/2006/relationships"/>
+    <ds:schemaRef ds:uri="1d52d4bc-3f95-4709-b359-1b96840d7671"/>
+    <ds:schemaRef ds:uri="8d1bea48-6525-4b05-8cf5-c6ad0dd5b02f"/>
   </ds:schemaRefs>
 </ds:datastoreItem>
 </file>
</xml_diff>

<commit_message>
[FIX] Validacion REPO v1.0 Generales
</commit_message>
<xml_diff>
--- a/fuentes/CF1_51130033_DI.docx
+++ b/fuentes/CF1_51130033_DI.docx
@@ -1,6 +1,6 @@
 
 <file path=word/document.xml><?xml version="1.0" encoding="utf-8"?>
-<w:document xmlns:wpc="http://schemas.microsoft.com/office/word/2010/wordprocessingCanvas" xmlns:cx="http://schemas.microsoft.com/office/drawing/2014/chartex" xmlns:cx1="http://schemas.microsoft.com/office/drawing/2015/9/8/chartex" xmlns:cx2="http://schemas.microsoft.com/office/drawing/2015/10/21/chartex" xmlns:cx3="http://schemas.microsoft.com/office/drawing/2016/5/9/chartex" xmlns:cx4="http://schemas.microsoft.com/office/drawing/2016/5/10/chartex" xmlns:cx5="http://schemas.microsoft.com/office/drawing/2016/5/11/chartex" xmlns:cx6="http://schemas.microsoft.com/office/drawing/2016/5/12/chartex" xmlns:cx7="http://schemas.microsoft.com/office/drawing/2016/5/13/chartex" xmlns:cx8="http://schemas.microsoft.com/office/drawing/2016/5/14/chartex" xmlns:mc="http://schemas.openxmlformats.org/markup-compatibility/2006" xmlns:aink="http://schemas.microsoft.com/office/drawing/2016/ink" xmlns:am3d="http://schemas.microsoft.com/office/drawing/2017/model3d" xmlns:o="urn:schemas-microsoft-com:office:office" xmlns:oel="http://schemas.microsoft.com/office/2019/extlst" xmlns:r="http://schemas.openxmlformats.org/officeDocument/2006/relationships" xmlns:m="http://schemas.openxmlformats.org/officeDocument/2006/math" xmlns:v="urn:schemas-microsoft-com:vml" xmlns:wp14="http://schemas.microsoft.com/office/word/2010/wordprocessingDrawing" xmlns:wp="http://schemas.openxmlformats.org/drawingml/2006/wordprocessingDrawing" xmlns:w10="urn:schemas-microsoft-com:office:word" xmlns:w="http://schemas.openxmlformats.org/wordprocessingml/2006/main" xmlns:w14="http://schemas.microsoft.com/office/word/2010/wordml" xmlns:w15="http://schemas.microsoft.com/office/word/2012/wordml" xmlns:w16cex="http://schemas.microsoft.com/office/word/2018/wordml/cex" xmlns:w16cid="http://schemas.microsoft.com/office/word/2016/wordml/cid" xmlns:w16="http://schemas.microsoft.com/office/word/2018/wordml" xmlns:w16du="http://schemas.microsoft.com/office/word/2023/wordml/word16du" xmlns:w16sdtdh="http://schemas.microsoft.com/office/word/2020/wordml/sdtdatahash" xmlns:w16se="http://schemas.microsoft.com/office/word/2015/wordml/symex" xmlns:wpg="http://schemas.microsoft.com/office/word/2010/wordprocessingGroup" xmlns:wpi="http://schemas.microsoft.com/office/word/2010/wordprocessingInk" xmlns:wne="http://schemas.microsoft.com/office/word/2006/wordml" xmlns:wps="http://schemas.microsoft.com/office/word/2010/wordprocessingShape" xmlns:a="http://schemas.openxmlformats.org/drawingml/2006/main" xmlns:pic="http://schemas.openxmlformats.org/drawingml/2006/picture" mc:Ignorable="w14 w15 w16se w16cid w16 w16cex w16sdtdh w16du wp14">
+<w:document xmlns:wpc="http://schemas.microsoft.com/office/word/2010/wordprocessingCanvas" xmlns:cx="http://schemas.microsoft.com/office/drawing/2014/chartex" xmlns:cx1="http://schemas.microsoft.com/office/drawing/2015/9/8/chartex" xmlns:cx2="http://schemas.microsoft.com/office/drawing/2015/10/21/chartex" xmlns:cx3="http://schemas.microsoft.com/office/drawing/2016/5/9/chartex" xmlns:cx4="http://schemas.microsoft.com/office/drawing/2016/5/10/chartex" xmlns:cx5="http://schemas.microsoft.com/office/drawing/2016/5/11/chartex" xmlns:cx6="http://schemas.microsoft.com/office/drawing/2016/5/12/chartex" xmlns:cx7="http://schemas.microsoft.com/office/drawing/2016/5/13/chartex" xmlns:cx8="http://schemas.microsoft.com/office/drawing/2016/5/14/chartex" xmlns:mc="http://schemas.openxmlformats.org/markup-compatibility/2006" xmlns:aink="http://schemas.microsoft.com/office/drawing/2016/ink" xmlns:am3d="http://schemas.microsoft.com/office/drawing/2017/model3d" xmlns:o="urn:schemas-microsoft-com:office:office" xmlns:oel="http://schemas.microsoft.com/office/2019/extlst" xmlns:r="http://schemas.openxmlformats.org/officeDocument/2006/relationships" xmlns:m="http://schemas.openxmlformats.org/officeDocument/2006/math" xmlns:v="urn:schemas-microsoft-com:vml" xmlns:wp14="http://schemas.microsoft.com/office/word/2010/wordprocessingDrawing" xmlns:wp="http://schemas.openxmlformats.org/drawingml/2006/wordprocessingDrawing" xmlns:w10="urn:schemas-microsoft-com:office:word" xmlns:w="http://schemas.openxmlformats.org/wordprocessingml/2006/main" xmlns:w14="http://schemas.microsoft.com/office/word/2010/wordml" xmlns:w15="http://schemas.microsoft.com/office/word/2012/wordml" xmlns:w16cex="http://schemas.microsoft.com/office/word/2018/wordml/cex" xmlns:w16cid="http://schemas.microsoft.com/office/word/2016/wordml/cid" xmlns:w16="http://schemas.microsoft.com/office/word/2018/wordml" xmlns:w16du="http://schemas.microsoft.com/office/word/2023/wordml/word16du" xmlns:w16sdtdh="http://schemas.microsoft.com/office/word/2020/wordml/sdtdatahash" xmlns:w16se="http://schemas.microsoft.com/office/word/2015/wordml/symex" xmlns:wpg="http://schemas.microsoft.com/office/word/2010/wordprocessingGroup" xmlns:wpi="http://schemas.microsoft.com/office/word/2010/wordprocessingInk" xmlns:wne="http://schemas.microsoft.com/office/word/2006/wordml" xmlns:wps="http://schemas.microsoft.com/office/word/2010/wordprocessingShape" xmlns:a="http://schemas.openxmlformats.org/drawingml/2006/main" xmlns:pic="http://schemas.openxmlformats.org/drawingml/2006/picture" xmlns:a14="http://schemas.microsoft.com/office/drawing/2010/main" mc:Ignorable="w14 w15 w16se w16cid w16 w16cex w16sdtdh w16du wp14">
   <w:body>
     <w:p>
       <w:pPr>
@@ -1189,33 +1189,48 @@
       <w:pPr>
         <w:pStyle w:val="Normal0"/>
         <w:pBdr>
-          <w:top w:val="nil"/>
-          <w:left w:val="nil"/>
-          <w:bottom w:val="nil"/>
-          <w:right w:val="nil"/>
-          <w:between w:val="nil"/>
-        </w:pBdr>
-        <w:rPr>
-          <w:b/>
-          <w:sz w:val="20"/>
-          <w:szCs w:val="20"/>
-        </w:rPr>
-      </w:pPr>
-      <w:r>
-        <w:rPr>
-          <w:b/>
-          <w:sz w:val="20"/>
-          <w:szCs w:val="20"/>
+          <w:top w:val="nil" w:color="000000" w:sz="0" w:space="0"/>
+          <w:left w:val="nil" w:color="000000" w:sz="0" w:space="0"/>
+          <w:bottom w:val="nil" w:color="000000" w:sz="0" w:space="0"/>
+          <w:right w:val="nil" w:color="000000" w:sz="0" w:space="0"/>
+          <w:between w:val="nil" w:color="000000" w:sz="0" w:space="0"/>
+        </w:pBdr>
+        <w:rPr>
+          <w:b w:val="1"/>
+          <w:bCs w:val="1"/>
+          <w:sz w:val="20"/>
+          <w:szCs w:val="20"/>
+          <w:highlight w:val="yellow"/>
+        </w:rPr>
+      </w:pPr>
+      <w:r>
+        <w:rPr>
+          <w:b w:val="1"/>
+          <w:bCs w:val="1"/>
+          <w:sz w:val="20"/>
+          <w:szCs w:val="20"/>
+          <w:highlight w:val="yellow"/>
         </w:rPr>
         <w:t xml:space="preserve">7.1 </w:t>
       </w:r>
       <w:r>
         <w:rPr>
-          <w:b/>
-          <w:sz w:val="20"/>
-          <w:szCs w:val="20"/>
-        </w:rPr>
-        <w:t xml:space="preserve">EL DOCUMENTO: SU DEFINICIÓN </w:t>
+          <w:b w:val="1"/>
+          <w:bCs w:val="1"/>
+          <w:sz w:val="20"/>
+          <w:szCs w:val="20"/>
+          <w:highlight w:val="yellow"/>
+        </w:rPr>
+        <w:t>EL DOCUMENTO: SU DEFINICIÓN</w:t>
+      </w:r>
+      <w:r>
+        <w:rPr>
+          <w:b w:val="1"/>
+          <w:bCs w:val="1"/>
+          <w:sz w:val="20"/>
+          <w:szCs w:val="20"/>
+        </w:rPr>
+        <w:t xml:space="preserve"> </w:t>
       </w:r>
     </w:p>
     <w:p>
@@ -3237,50 +3252,52 @@
       <w:pPr>
         <w:pStyle w:val="Normal0"/>
         <w:pBdr>
-          <w:top w:val="nil"/>
-          <w:left w:val="nil"/>
-          <w:bottom w:val="nil"/>
-          <w:right w:val="nil"/>
-          <w:between w:val="nil"/>
-        </w:pBdr>
-        <w:ind w:left="426"/>
-        <w:jc w:val="both"/>
-        <w:rPr>
-          <w:sz w:val="20"/>
-          <w:szCs w:val="20"/>
-        </w:rPr>
-      </w:pPr>
-      <w:r>
-        <w:rPr>
-          <w:noProof/>
-          <w:sz w:val="20"/>
-          <w:szCs w:val="20"/>
-        </w:rPr>
+          <w:top w:val="nil" w:color="000000" w:sz="0" w:space="0"/>
+          <w:left w:val="nil" w:color="000000" w:sz="0" w:space="0"/>
+          <w:bottom w:val="nil" w:color="000000" w:sz="0" w:space="0"/>
+          <w:right w:val="nil" w:color="000000" w:sz="0" w:space="0"/>
+          <w:between w:val="nil" w:color="000000" w:sz="0" w:space="0"/>
+        </w:pBdr>
+        <w:ind w:left="426"/>
+        <w:jc w:val="both"/>
+        <w:rPr>
+          <w:sz w:val="20"/>
+          <w:szCs w:val="20"/>
+        </w:rPr>
+      </w:pPr>
+      <w:commentRangeStart w:id="520409104"/>
+      <w:r>
         <w:drawing>
-          <wp:inline distT="0" distB="0" distL="0" distR="0" wp14:anchorId="58F5F980" wp14:editId="6F717ED6">
-            <wp:extent cx="6287377" cy="2429214"/>
+          <wp:inline wp14:editId="1BCB2A80" wp14:anchorId="58F5F980">
+            <wp:extent cx="6287378" cy="2429214"/>
             <wp:effectExtent l="0" t="0" r="0" b="9525"/>
-            <wp:docPr id="1542757831" name="Imagen 1"/>
+            <wp:docPr id="1542757831" name="Imagen 1" title=""/>
             <wp:cNvGraphicFramePr>
-              <a:graphicFrameLocks xmlns:a="http://schemas.openxmlformats.org/drawingml/2006/main" noChangeAspect="1"/>
+              <a:graphicFrameLocks noChangeAspect="1"/>
             </wp:cNvGraphicFramePr>
-            <a:graphic xmlns:a="http://schemas.openxmlformats.org/drawingml/2006/main">
+            <a:graphic>
               <a:graphicData uri="http://schemas.openxmlformats.org/drawingml/2006/picture">
-                <pic:pic xmlns:pic="http://schemas.openxmlformats.org/drawingml/2006/picture">
+                <pic:pic>
                   <pic:nvPicPr>
-                    <pic:cNvPr id="1542757831" name=""/>
+                    <pic:cNvPr id="0" name="Imagen 1"/>
                     <pic:cNvPicPr/>
                   </pic:nvPicPr>
                   <pic:blipFill>
-                    <a:blip r:embed="rId15"/>
+                    <a:blip r:embed="R14217ced186f4b86">
+                      <a:extLst>
+                        <a:ext xmlns:a="http://schemas.openxmlformats.org/drawingml/2006/main" uri="{28A0092B-C50C-407E-A947-70E740481C1C}">
+                          <a14:useLocalDpi val="0"/>
+                        </a:ext>
+                      </a:extLst>
+                    </a:blip>
                     <a:stretch>
                       <a:fillRect/>
                     </a:stretch>
                   </pic:blipFill>
                   <pic:spPr>
-                    <a:xfrm>
+                    <a:xfrm rot="0" flipH="0" flipV="0">
                       <a:off x="0" y="0"/>
-                      <a:ext cx="6287377" cy="2429214"/>
+                      <a:ext cx="6287378" cy="2429214"/>
                     </a:xfrm>
                     <a:prstGeom prst="rect">
                       <a:avLst/>
@@ -3292,6 +3309,13 @@
           </wp:inline>
         </w:drawing>
       </w:r>
+      <w:commentRangeEnd w:id="520409104"/>
+      <w:r>
+        <w:rPr>
+          <w:rStyle w:val="CommentReference"/>
+        </w:rPr>
+        <w:commentReference w:id="520409104"/>
+      </w:r>
     </w:p>
     <w:p>
       <w:pPr>
@@ -3732,30 +3756,44 @@
       <w:pPr>
         <w:pStyle w:val="Normal0"/>
         <w:pBdr>
-          <w:top w:val="nil"/>
-          <w:left w:val="nil"/>
-          <w:bottom w:val="nil"/>
-          <w:right w:val="nil"/>
-          <w:between w:val="nil"/>
-        </w:pBdr>
-        <w:ind w:left="426"/>
-        <w:jc w:val="both"/>
-        <w:rPr>
-          <w:sz w:val="20"/>
-          <w:szCs w:val="20"/>
-        </w:rPr>
-      </w:pPr>
-      <w:r>
-        <w:rPr>
-          <w:sz w:val="20"/>
-          <w:szCs w:val="20"/>
-        </w:rPr>
-        <w:t>Se registra las situaciones en la toma de decisión del responsable, para no delegar equivocadamente al personal técnico de archivo.</w:t>
+          <w:top w:val="nil" w:color="000000" w:sz="0" w:space="0"/>
+          <w:left w:val="nil" w:color="000000" w:sz="0" w:space="0"/>
+          <w:bottom w:val="nil" w:color="000000" w:sz="0" w:space="0"/>
+          <w:right w:val="nil" w:color="000000" w:sz="0" w:space="0"/>
+          <w:between w:val="nil" w:color="000000" w:sz="0" w:space="0"/>
+        </w:pBdr>
+        <w:ind w:left="426"/>
+        <w:jc w:val="both"/>
+        <w:rPr>
+          <w:sz w:val="20"/>
+          <w:szCs w:val="20"/>
+        </w:rPr>
+      </w:pPr>
+      <w:r>
+        <w:rPr>
+          <w:sz w:val="20"/>
+          <w:szCs w:val="20"/>
+        </w:rPr>
+        <w:t>Se registra</w:t>
+      </w:r>
+      <w:r>
+        <w:rPr>
+          <w:sz w:val="20"/>
+          <w:szCs w:val="20"/>
+        </w:rPr>
+        <w:t>n</w:t>
+      </w:r>
+      <w:r>
+        <w:rPr>
+          <w:sz w:val="20"/>
+          <w:szCs w:val="20"/>
+        </w:rPr>
+        <w:t xml:space="preserve"> las situaciones en la toma de decisión del responsable, para no delegar equivocadamente al personal técnico de archivo.</w:t>
       </w:r>
       <w:commentRangeEnd w:id="6"/>
       <w:r>
         <w:rPr>
-          <w:rStyle w:val="Refdecomentario"/>
+          <w:rStyle w:val="CommentReference"/>
         </w:rPr>
         <w:commentReference w:id="6"/>
       </w:r>
@@ -5187,39 +5225,130 @@
       </w:pPr>
       <w:r>
         <w:rPr>
+          <w:b w:val="1"/>
+          <w:bCs w:val="1"/>
+          <w:sz w:val="20"/>
+          <w:szCs w:val="20"/>
+        </w:rPr>
+        <w:t xml:space="preserve">6. ELEMENTOS DE ARCHIVO </w:t>
+      </w:r>
+    </w:p>
+    <w:p>
+      <w:pPr>
+        <w:pStyle w:val="Normal0"/>
+        <w:pBdr>
+          <w:top w:val="nil" w:color="000000" w:sz="0" w:space="0"/>
+          <w:left w:val="nil" w:color="000000" w:sz="0" w:space="0"/>
+          <w:bottom w:val="nil" w:color="000000" w:sz="0" w:space="0"/>
+          <w:right w:val="nil" w:color="000000" w:sz="0" w:space="0"/>
+          <w:between w:val="nil" w:color="000000" w:sz="0" w:space="0"/>
+        </w:pBdr>
+        <w:ind w:left="426"/>
+        <w:jc w:val="both"/>
+        <w:rPr>
+          <w:b w:val="1"/>
+          <w:bCs w:val="1"/>
+          <w:sz w:val="20"/>
+          <w:szCs w:val="20"/>
+        </w:rPr>
+      </w:pPr>
+    </w:p>
+    <w:p>
+      <w:pPr>
+        <w:pStyle w:val="Normal0"/>
+        <w:pBdr>
+          <w:top w:val="nil" w:color="000000" w:sz="0" w:space="0"/>
+          <w:left w:val="nil" w:color="000000" w:sz="0" w:space="0"/>
+          <w:bottom w:val="nil" w:color="000000" w:sz="0" w:space="0"/>
+          <w:right w:val="nil" w:color="000000" w:sz="0" w:space="0"/>
+          <w:between w:val="nil" w:color="000000" w:sz="0" w:space="0"/>
+        </w:pBdr>
+        <w:ind w:left="426"/>
+        <w:jc w:val="both"/>
+        <w:rPr>
+          <w:b w:val="0"/>
+          <w:bCs w:val="0"/>
+          <w:sz w:val="20"/>
+          <w:szCs w:val="20"/>
+          <w:highlight w:val="yellow"/>
+        </w:rPr>
+      </w:pPr>
+      <w:r>
+        <w:rPr>
+          <w:b w:val="0"/>
+          <w:bCs w:val="0"/>
+          <w:sz w:val="20"/>
+          <w:szCs w:val="20"/>
+          <w:highlight w:val="yellow"/>
+        </w:rPr>
+        <w:t xml:space="preserve">A continuación, se describen los diferentes elementos que se pueden encontrar en el archivo con sus respectivas </w:t>
+      </w:r>
+      <w:r>
+        <w:rPr>
+          <w:b w:val="0"/>
+          <w:bCs w:val="0"/>
+          <w:sz w:val="20"/>
+          <w:szCs w:val="20"/>
+          <w:highlight w:val="yellow"/>
+        </w:rPr>
+        <w:t>características</w:t>
+      </w:r>
+      <w:r>
+        <w:rPr>
+          <w:b w:val="0"/>
+          <w:bCs w:val="0"/>
+          <w:sz w:val="20"/>
+          <w:szCs w:val="20"/>
+          <w:highlight w:val="yellow"/>
+        </w:rPr>
+        <w:t>:</w:t>
+      </w:r>
+    </w:p>
+    <w:p>
+      <w:pPr>
+        <w:pStyle w:val="Normal0"/>
+        <w:pBdr>
+          <w:top w:val="nil" w:color="000000" w:sz="0" w:space="0"/>
+          <w:left w:val="nil" w:color="000000" w:sz="0" w:space="0"/>
+          <w:bottom w:val="nil" w:color="000000" w:sz="0" w:space="0"/>
+          <w:right w:val="nil" w:color="000000" w:sz="0" w:space="0"/>
+          <w:between w:val="nil" w:color="000000" w:sz="0" w:space="0"/>
+        </w:pBdr>
+        <w:ind w:left="426"/>
+        <w:jc w:val="both"/>
+        <w:rPr>
+          <w:b w:val="1"/>
+          <w:bCs w:val="1"/>
+          <w:sz w:val="20"/>
+          <w:szCs w:val="20"/>
+        </w:rPr>
+      </w:pPr>
+    </w:p>
+    <w:p>
+      <w:pPr>
+        <w:pStyle w:val="Normal0"/>
+        <w:pBdr>
+          <w:top w:val="nil"/>
+          <w:left w:val="nil"/>
+          <w:bottom w:val="nil"/>
+          <w:right w:val="nil"/>
+          <w:between w:val="nil"/>
+        </w:pBdr>
+        <w:ind w:left="426"/>
+        <w:jc w:val="both"/>
+        <w:rPr>
+          <w:sz w:val="20"/>
+          <w:szCs w:val="20"/>
+        </w:rPr>
+      </w:pPr>
+      <w:commentRangeStart w:id="11"/>
+      <w:r>
+        <w:rPr>
           <w:b/>
           <w:bCs/>
           <w:sz w:val="20"/>
           <w:szCs w:val="20"/>
         </w:rPr>
-        <w:t xml:space="preserve">6. ELEMENTOS DE ARCHIVO </w:t>
-      </w:r>
-    </w:p>
-    <w:p>
-      <w:pPr>
-        <w:pStyle w:val="Normal0"/>
-        <w:pBdr>
-          <w:top w:val="nil"/>
-          <w:left w:val="nil"/>
-          <w:bottom w:val="nil"/>
-          <w:right w:val="nil"/>
-          <w:between w:val="nil"/>
-        </w:pBdr>
-        <w:ind w:left="426"/>
-        <w:jc w:val="both"/>
-        <w:rPr>
-          <w:sz w:val="20"/>
-          <w:szCs w:val="20"/>
-        </w:rPr>
-      </w:pPr>
-      <w:commentRangeStart w:id="11"/>
-      <w:r>
-        <w:rPr>
-          <w:b/>
-          <w:bCs/>
-          <w:sz w:val="20"/>
-          <w:szCs w:val="20"/>
-        </w:rPr>
         <w:t xml:space="preserve">Archivadores </w:t>
       </w:r>
     </w:p>
@@ -5252,29 +5381,11 @@
       <w:pPr>
         <w:pStyle w:val="Normal0"/>
         <w:pBdr>
-          <w:top w:val="nil"/>
-          <w:left w:val="nil"/>
-          <w:bottom w:val="nil"/>
-          <w:right w:val="nil"/>
-          <w:between w:val="nil"/>
-        </w:pBdr>
-        <w:ind w:left="426"/>
-        <w:jc w:val="both"/>
-        <w:rPr>
-          <w:sz w:val="20"/>
-          <w:szCs w:val="20"/>
-        </w:rPr>
-      </w:pPr>
-    </w:p>
-    <w:p>
-      <w:pPr>
-        <w:pStyle w:val="Normal0"/>
-        <w:pBdr>
-          <w:top w:val="nil"/>
-          <w:left w:val="nil"/>
-          <w:bottom w:val="nil"/>
-          <w:right w:val="nil"/>
-          <w:between w:val="nil"/>
+          <w:top w:val="nil" w:color="000000" w:sz="0" w:space="0"/>
+          <w:left w:val="nil" w:color="000000" w:sz="0" w:space="0"/>
+          <w:bottom w:val="nil" w:color="000000" w:sz="0" w:space="0"/>
+          <w:right w:val="nil" w:color="000000" w:sz="0" w:space="0"/>
+          <w:between w:val="nil" w:color="000000" w:sz="0" w:space="0"/>
         </w:pBdr>
         <w:ind w:left="426"/>
         <w:jc w:val="both"/>
@@ -5732,41 +5843,25 @@
     <w:p>
       <w:pPr>
         <w:pStyle w:val="Normal0"/>
-        <w:pBdr>
-          <w:top w:val="nil"/>
-          <w:left w:val="nil"/>
-          <w:bottom w:val="nil"/>
-          <w:right w:val="nil"/>
-          <w:between w:val="nil"/>
-        </w:pBdr>
-        <w:ind w:left="426"/>
-        <w:jc w:val="both"/>
-        <w:rPr>
-          <w:sz w:val="20"/>
-          <w:szCs w:val="20"/>
-        </w:rPr>
-      </w:pPr>
-      <w:r>
-        <w:rPr>
-          <w:sz w:val="20"/>
-          <w:szCs w:val="20"/>
-        </w:rPr>
+        <w:rPr>
+          <w:sz w:val="20"/>
+          <w:szCs w:val="20"/>
+        </w:rPr>
+      </w:pPr>
+      <w:r>
+        <w:rPr/>
         <w:t xml:space="preserve">Es un mueble dinámico, en el cual se acopia gran cantidad de documentos </w:t>
       </w:r>
-      <w:proofErr w:type="gramStart"/>
-      <w:r>
-        <w:rPr>
-          <w:sz w:val="20"/>
-          <w:szCs w:val="20"/>
-        </w:rPr>
-        <w:t>de acuerdo a</w:t>
-      </w:r>
-      <w:proofErr w:type="gramEnd"/>
-      <w:r>
-        <w:rPr>
-          <w:sz w:val="20"/>
-          <w:szCs w:val="20"/>
-        </w:rPr>
+      <w:r>
+        <w:rPr/>
+        <w:t xml:space="preserve">de acuerdo </w:t>
+      </w:r>
+      <w:r>
+        <w:rPr/>
+        <w:t>con</w:t>
+      </w:r>
+      <w:r>
+        <w:rPr/>
         <w:t xml:space="preserve"> la clasificación interna de la organización. Debido a su condición física permite de una manera práctica la búsqueda y manipulación de la información contenida en los documentos.</w:t>
       </w:r>
     </w:p>
@@ -7073,11 +7168,11 @@
       <w:pPr>
         <w:pStyle w:val="Normal0"/>
         <w:pBdr>
-          <w:top w:val="nil"/>
-          <w:left w:val="nil"/>
-          <w:bottom w:val="nil"/>
-          <w:right w:val="nil"/>
-          <w:between w:val="nil"/>
+          <w:top w:val="nil" w:color="000000" w:sz="0" w:space="0"/>
+          <w:left w:val="nil" w:color="000000" w:sz="0" w:space="0"/>
+          <w:bottom w:val="nil" w:color="000000" w:sz="0" w:space="0"/>
+          <w:right w:val="nil" w:color="000000" w:sz="0" w:space="0"/>
+          <w:between w:val="nil" w:color="000000" w:sz="0" w:space="0"/>
         </w:pBdr>
         <w:ind w:left="426"/>
         <w:jc w:val="both"/>
@@ -7099,12 +7194,33 @@
           <w:sz w:val="20"/>
           <w:szCs w:val="20"/>
         </w:rPr>
-        <w:t xml:space="preserve"> Bond de 75 gr: generalmente empleado para fotocopias. </w:t>
+        <w:t xml:space="preserve"> Bond de </w:t>
+      </w:r>
+      <w:r>
+        <w:rPr>
+          <w:sz w:val="20"/>
+          <w:szCs w:val="20"/>
+        </w:rPr>
+        <w:t>75</w:t>
+      </w:r>
+      <w:r>
+        <w:rPr>
+          <w:sz w:val="20"/>
+          <w:szCs w:val="20"/>
+        </w:rPr>
+        <w:t xml:space="preserve"> g: generalmente empleado para fotocopias.</w:t>
+      </w:r>
+      <w:r>
+        <w:rPr>
+          <w:sz w:val="20"/>
+          <w:szCs w:val="20"/>
+        </w:rPr>
+        <w:t xml:space="preserve"> </w:t>
       </w:r>
       <w:commentRangeEnd w:id="11"/>
       <w:r>
         <w:rPr>
-          <w:rStyle w:val="Refdecomentario"/>
+          <w:rStyle w:val="CommentReference"/>
         </w:rPr>
         <w:commentReference w:id="11"/>
       </w:r>
@@ -7516,7 +7632,7 @@
           <w:sz w:val="20"/>
           <w:szCs w:val="20"/>
         </w:rPr>
-        <w:t xml:space="preserve"> brindan gran variedad de posibilidades de transporte de información mediante soportes multimediales, archivos informáticos y páginas web, entre otros.</w:t>
+        <w:t xml:space="preserve"> brindan gran variedad de posibilidades de transporte de información mediante soportes multimedias, archivos informáticos y páginas web, entre otros.</w:t>
       </w:r>
     </w:p>
     <w:p>
@@ -8122,8 +8238,8 @@
       </w:pPr>
       <w:r>
         <w:rPr>
-          <w:b/>
-          <w:bCs/>
+          <w:b w:val="1"/>
+          <w:bCs w:val="1"/>
           <w:sz w:val="20"/>
           <w:szCs w:val="20"/>
         </w:rPr>
@@ -8134,7 +8250,21 @@
           <w:sz w:val="20"/>
           <w:szCs w:val="20"/>
         </w:rPr>
-        <w:t>son aquellas características que no dependen del cuerpo del documento, sino que son parámetros que hacen que éste se realice de determinada manera, y se pueden clasificar de la siguiente forma:</w:t>
+        <w:t xml:space="preserve">son aquellas características que no dependen del cuerpo del documento, sino que son parámetros que hacen que </w:t>
+      </w:r>
+      <w:r>
+        <w:rPr>
+          <w:sz w:val="20"/>
+          <w:szCs w:val="20"/>
+        </w:rPr>
+        <w:t>e</w:t>
+      </w:r>
+      <w:r>
+        <w:rPr>
+          <w:sz w:val="20"/>
+          <w:szCs w:val="20"/>
+        </w:rPr>
+        <w:t>ste se realice de determinada manera, y se pueden clasificar de la siguiente forma:</w:t>
       </w:r>
     </w:p>
     <w:p>
@@ -8377,10 +8507,10 @@
       </w:pPr>
       <w:r>
         <w:rPr>
-          <w:b/>
-          <w:bCs/>
-          <w:i/>
-          <w:iCs/>
+          <w:b w:val="1"/>
+          <w:bCs w:val="1"/>
+          <w:i w:val="1"/>
+          <w:iCs w:val="1"/>
           <w:sz w:val="20"/>
           <w:szCs w:val="20"/>
         </w:rPr>
@@ -8388,8 +8518,8 @@
       </w:r>
       <w:r>
         <w:rPr>
-          <w:b/>
-          <w:bCs/>
+          <w:b w:val="1"/>
+          <w:bCs w:val="1"/>
           <w:sz w:val="20"/>
           <w:szCs w:val="20"/>
         </w:rPr>
@@ -8402,15 +8532,27 @@
         </w:rPr>
         <w:t xml:space="preserve">refleja la presentación en físico del documento dependiendo su clase, por ejemplo: Los textuales se organizan por legajos, cajas, libros, entre otros; los no textuales, como son las imágenes y los sonoros, se organizan en cintas, microfilms, </w:t>
       </w:r>
-      <w:proofErr w:type="spellStart"/>
-      <w:r>
-        <w:rPr>
-          <w:sz w:val="20"/>
-          <w:szCs w:val="20"/>
-        </w:rPr>
-        <w:t>Cds</w:t>
-      </w:r>
-      <w:proofErr w:type="spellEnd"/>
+      <w:r>
+        <w:rPr>
+          <w:sz w:val="20"/>
+          <w:szCs w:val="20"/>
+        </w:rPr>
+        <w:t>C</w:t>
+      </w:r>
+      <w:r>
+        <w:rPr>
+          <w:sz w:val="20"/>
+          <w:szCs w:val="20"/>
+        </w:rPr>
+        <w:t>D</w:t>
+      </w:r>
+      <w:r>
+        <w:rPr>
+          <w:sz w:val="20"/>
+          <w:szCs w:val="20"/>
+        </w:rPr>
+        <w:t>s</w:t>
+      </w:r>
       <w:r>
         <w:rPr>
           <w:sz w:val="20"/>
@@ -9236,74 +9378,12 @@
       <w:pPr>
         <w:pStyle w:val="Normal0"/>
         <w:rPr>
-          <w:sz w:val="20"/>
-          <w:szCs w:val="20"/>
-        </w:rPr>
-      </w:pPr>
-    </w:p>
-    <w:p>
-      <w:pPr>
-        <w:pStyle w:val="Normal0"/>
-        <w:rPr>
-          <w:sz w:val="20"/>
-          <w:szCs w:val="20"/>
-        </w:rPr>
-      </w:pPr>
-    </w:p>
-    <w:p w14:noSpellErr="1">
-      <w:pPr>
-        <w:pStyle w:val="Normal0"/>
-        <w:rPr>
           <w:b w:val="1"/>
           <w:bCs w:val="1"/>
           <w:sz w:val="20"/>
           <w:szCs w:val="20"/>
         </w:rPr>
       </w:pPr>
-      <w:commentRangeStart w:id="2138759509"/>
-      <w:r>
-        <w:rPr>
-          <w:b w:val="1"/>
-          <w:bCs w:val="1"/>
-          <w:sz w:val="20"/>
-          <w:szCs w:val="20"/>
-        </w:rPr>
-        <w:t>8</w:t>
-      </w:r>
-      <w:r>
-        <w:rPr>
-          <w:b w:val="1"/>
-          <w:bCs w:val="1"/>
-          <w:sz w:val="20"/>
-          <w:szCs w:val="20"/>
-        </w:rPr>
-        <w:t>.</w:t>
-      </w:r>
-      <w:r>
-        <w:rPr>
-          <w:b w:val="1"/>
-          <w:bCs w:val="1"/>
-          <w:sz w:val="20"/>
-          <w:szCs w:val="20"/>
-        </w:rPr>
-        <w:t>1</w:t>
-      </w:r>
-      <w:r>
-        <w:rPr>
-          <w:b w:val="1"/>
-          <w:bCs w:val="1"/>
-          <w:sz w:val="20"/>
-          <w:szCs w:val="20"/>
-        </w:rPr>
-        <w:t xml:space="preserve"> </w:t>
-      </w:r>
-      <w:commentRangeEnd w:id="2138759509"/>
-      <w:r>
-        <w:rPr>
-          <w:rStyle w:val="CommentReference"/>
-        </w:rPr>
-        <w:commentReference w:id="2138759509"/>
-      </w:r>
       <w:r>
         <w:rPr>
           <w:b w:val="1"/>
@@ -9862,8 +9942,8 @@
       </w:pPr>
       <w:r>
         <w:rPr>
-          <w:b/>
-          <w:bCs/>
+          <w:b w:val="1"/>
+          <w:bCs w:val="1"/>
           <w:sz w:val="20"/>
           <w:szCs w:val="20"/>
         </w:rPr>
@@ -9874,7 +9954,28 @@
           <w:sz w:val="20"/>
           <w:szCs w:val="20"/>
         </w:rPr>
-        <w:t>aquellos que conforman la generalidad de los documentos dentro de la función administrativa de una empresa, como son: cartas, memorando, circulares, presupuestos.</w:t>
+        <w:t xml:space="preserve">aquellos que conforman la generalidad de los documentos dentro de la función administrativa de una empresa, como son: cartas, </w:t>
+      </w:r>
+      <w:r>
+        <w:rPr>
+          <w:sz w:val="20"/>
+          <w:szCs w:val="20"/>
+        </w:rPr>
+        <w:t>memorando</w:t>
+      </w:r>
+      <w:r>
+        <w:rPr>
+          <w:sz w:val="20"/>
+          <w:szCs w:val="20"/>
+        </w:rPr>
+        <w:t>s</w:t>
+      </w:r>
+      <w:r>
+        <w:rPr>
+          <w:sz w:val="20"/>
+          <w:szCs w:val="20"/>
+        </w:rPr>
+        <w:t>, circulares, presupuestos.</w:t>
       </w:r>
     </w:p>
     <w:p>
@@ -9997,7 +10098,21 @@
           <w:sz w:val="20"/>
           <w:szCs w:val="20"/>
         </w:rPr>
-        <w:t>Es importante tener en cuenta, que no todos los documentos tienen una vigencia indefinida, sino que han sido diseñados exclusivamente para cumplir una función que tiene un principio y un final en el tiempo, como ocurre con la Tabla de Retención Documental, en la que se encuentra establecido el tiempo de permanencia de los documentos en cada fase del archivo, y su disposición final, ya se de conservación o eliminación.</w:t>
+        <w:t>Es importante tener en cuenta, que no todos los documentos tienen una vigencia indefinida, sino que han sido diseñados exclusivamente para cumplir una función que tiene un principio y un final en el tiempo, como ocurre con la Tabla de Retención Documental, en la que se encuentra establecido el tiempo de permanencia de los documentos en cada fase del archivo, y su disposición final, ya se</w:t>
+      </w:r>
+      <w:r>
+        <w:rPr>
+          <w:sz w:val="20"/>
+          <w:szCs w:val="20"/>
+        </w:rPr>
+        <w:t>a</w:t>
+      </w:r>
+      <w:r>
+        <w:rPr>
+          <w:sz w:val="20"/>
+          <w:szCs w:val="20"/>
+        </w:rPr>
+        <w:t xml:space="preserve"> de conservación o eliminación.</w:t>
       </w:r>
     </w:p>
     <w:p>
@@ -10181,120 +10296,14 @@
           <w:szCs w:val="20"/>
         </w:rPr>
       </w:pPr>
-      <w:proofErr w:type="spellStart"/>
-      <w:r>
-        <w:rPr>
-          <w:b/>
-          <w:bCs/>
-          <w:sz w:val="20"/>
-          <w:szCs w:val="20"/>
-        </w:rPr>
-        <w:t>Facilitativos</w:t>
-      </w:r>
-      <w:proofErr w:type="spellEnd"/>
-      <w:r>
-        <w:rPr>
-          <w:b/>
-          <w:bCs/>
-          <w:sz w:val="20"/>
-          <w:szCs w:val="20"/>
-        </w:rPr>
-        <w:t xml:space="preserve"> o Comunes: </w:t>
-      </w:r>
-      <w:r>
-        <w:rPr>
-          <w:sz w:val="20"/>
-          <w:szCs w:val="20"/>
-        </w:rPr>
-        <w:t>aquellos que además de apoyar la gestión empresarial,</w:t>
-      </w:r>
-      <w:r>
-        <w:rPr>
-          <w:sz w:val="20"/>
-          <w:szCs w:val="20"/>
-        </w:rPr>
-        <w:t xml:space="preserve"> </w:t>
-      </w:r>
-      <w:r>
-        <w:rPr>
-          <w:sz w:val="20"/>
-          <w:szCs w:val="20"/>
-        </w:rPr>
-        <w:t xml:space="preserve">también se hacen presentes con contenidos </w:t>
-      </w:r>
-      <w:r>
-        <w:rPr>
-          <w:sz w:val="20"/>
-          <w:szCs w:val="20"/>
-        </w:rPr>
-        <w:t>diferentes,</w:t>
-      </w:r>
-      <w:r>
-        <w:rPr>
-          <w:sz w:val="20"/>
-          <w:szCs w:val="20"/>
-        </w:rPr>
-        <w:t xml:space="preserve"> pero cumpliendo las mismas funciones, por </w:t>
-      </w:r>
-      <w:proofErr w:type="gramStart"/>
-      <w:r>
-        <w:rPr>
-          <w:sz w:val="20"/>
-          <w:szCs w:val="20"/>
-        </w:rPr>
-        <w:t>ejemplo</w:t>
-      </w:r>
-      <w:proofErr w:type="gramEnd"/>
-      <w:r>
-        <w:rPr>
-          <w:sz w:val="20"/>
-          <w:szCs w:val="20"/>
-        </w:rPr>
-        <w:t xml:space="preserve"> las nóminas, los libros contables, hojas de vida y control de expedientes del personal.</w:t>
-      </w:r>
-      <w:commentRangeEnd w:id="22"/>
-      <w:r>
-        <w:rPr>
-          <w:rStyle w:val="Refdecomentario"/>
-        </w:rPr>
-        <w:commentReference w:id="22"/>
-      </w:r>
-    </w:p>
-    <w:p>
-      <w:pPr>
-        <w:pStyle w:val="Normal0"/>
-        <w:rPr>
-          <w:sz w:val="20"/>
-          <w:szCs w:val="20"/>
-        </w:rPr>
-      </w:pPr>
-    </w:p>
-    <w:p>
-      <w:pPr>
-        <w:pStyle w:val="Normal0"/>
-        <w:rPr>
-          <w:sz w:val="20"/>
-          <w:szCs w:val="20"/>
-        </w:rPr>
-      </w:pPr>
-    </w:p>
-    <w:p>
-      <w:pPr>
-        <w:pStyle w:val="Normal0"/>
-        <w:rPr>
-          <w:sz w:val="20"/>
-          <w:szCs w:val="20"/>
-        </w:rPr>
-      </w:pPr>
       <w:r>
         <w:rPr>
           <w:b w:val="1"/>
           <w:bCs w:val="1"/>
           <w:sz w:val="20"/>
           <w:szCs w:val="20"/>
-          <w:highlight w:val="yellow"/>
-        </w:rPr>
-        <w:t>9.</w:t>
+        </w:rPr>
+        <w:t>Facilitativos</w:t>
       </w:r>
       <w:r>
         <w:rPr>
@@ -10303,14 +10312,144 @@
           <w:sz w:val="20"/>
           <w:szCs w:val="20"/>
         </w:rPr>
+        <w:t xml:space="preserve"> o Comunes: </w:t>
+      </w:r>
+      <w:r>
+        <w:rPr>
+          <w:sz w:val="20"/>
+          <w:szCs w:val="20"/>
+        </w:rPr>
+        <w:t>aquellos que además de apoyar la gestión empresarial,</w:t>
+      </w:r>
+      <w:r>
+        <w:rPr>
+          <w:sz w:val="20"/>
+          <w:szCs w:val="20"/>
+        </w:rPr>
         <w:t xml:space="preserve"> </w:t>
       </w:r>
+      <w:r>
+        <w:rPr>
+          <w:sz w:val="20"/>
+          <w:szCs w:val="20"/>
+        </w:rPr>
+        <w:t xml:space="preserve">también se hacen presentes con contenidos </w:t>
+      </w:r>
+      <w:r>
+        <w:rPr>
+          <w:sz w:val="20"/>
+          <w:szCs w:val="20"/>
+        </w:rPr>
+        <w:t>diferentes,</w:t>
+      </w:r>
+      <w:r>
+        <w:rPr>
+          <w:sz w:val="20"/>
+          <w:szCs w:val="20"/>
+        </w:rPr>
+        <w:t xml:space="preserve"> pero cumpliendo las mismas funciones, por </w:t>
+      </w:r>
+      <w:r>
+        <w:rPr>
+          <w:sz w:val="20"/>
+          <w:szCs w:val="20"/>
+        </w:rPr>
+        <w:t>ejemplo:</w:t>
+      </w:r>
+      <w:r>
+        <w:rPr>
+          <w:sz w:val="20"/>
+          <w:szCs w:val="20"/>
+        </w:rPr>
+        <w:t xml:space="preserve"> las nóminas, los libros contables, </w:t>
+      </w:r>
+      <w:r>
+        <w:rPr>
+          <w:sz w:val="20"/>
+          <w:szCs w:val="20"/>
+        </w:rPr>
+        <w:t xml:space="preserve">las </w:t>
+      </w:r>
+      <w:r>
+        <w:rPr>
+          <w:sz w:val="20"/>
+          <w:szCs w:val="20"/>
+        </w:rPr>
+        <w:t xml:space="preserve">hojas de vida y </w:t>
+      </w:r>
+      <w:r>
+        <w:rPr>
+          <w:sz w:val="20"/>
+          <w:szCs w:val="20"/>
+        </w:rPr>
+        <w:t xml:space="preserve">el </w:t>
+      </w:r>
+      <w:r>
+        <w:rPr>
+          <w:sz w:val="20"/>
+          <w:szCs w:val="20"/>
+        </w:rPr>
+        <w:t>control de expedientes del personal.</w:t>
+      </w:r>
+      <w:commentRangeEnd w:id="22"/>
+      <w:r>
+        <w:rPr>
+          <w:rStyle w:val="CommentReference"/>
+        </w:rPr>
+        <w:commentReference w:id="22"/>
+      </w:r>
+    </w:p>
+    <w:p>
+      <w:pPr>
+        <w:pStyle w:val="Normal0"/>
+        <w:rPr>
+          <w:sz w:val="20"/>
+          <w:szCs w:val="20"/>
+        </w:rPr>
+      </w:pPr>
+    </w:p>
+    <w:p>
+      <w:pPr>
+        <w:pStyle w:val="Normal0"/>
+        <w:rPr>
+          <w:sz w:val="20"/>
+          <w:szCs w:val="20"/>
+        </w:rPr>
+      </w:pPr>
+    </w:p>
+    <w:p>
+      <w:pPr>
+        <w:pStyle w:val="Normal0"/>
+        <w:rPr>
+          <w:sz w:val="20"/>
+          <w:szCs w:val="20"/>
+        </w:rPr>
+      </w:pPr>
       <w:r>
         <w:rPr>
           <w:b w:val="1"/>
           <w:bCs w:val="1"/>
           <w:sz w:val="20"/>
           <w:szCs w:val="20"/>
+          <w:highlight w:val="yellow"/>
+        </w:rPr>
+        <w:t>9.</w:t>
+      </w:r>
+      <w:r>
+        <w:rPr>
+          <w:b w:val="1"/>
+          <w:bCs w:val="1"/>
+          <w:sz w:val="20"/>
+          <w:szCs w:val="20"/>
+        </w:rPr>
+        <w:t xml:space="preserve"> </w:t>
+      </w:r>
+      <w:r>
+        <w:rPr>
+          <w:b w:val="1"/>
+          <w:bCs w:val="1"/>
+          <w:sz w:val="20"/>
+          <w:szCs w:val="20"/>
         </w:rPr>
         <w:t>TIPOLOGÍA DOCUMENTAL</w:t>
       </w:r>
@@ -10365,7 +10504,21 @@
           <w:sz w:val="20"/>
           <w:szCs w:val="20"/>
         </w:rPr>
-        <w:t xml:space="preserve"> de tipo documental son</w:t>
+        <w:t xml:space="preserve"> de tipo</w:t>
+      </w:r>
+      <w:r>
+        <w:rPr>
+          <w:sz w:val="20"/>
+          <w:szCs w:val="20"/>
+        </w:rPr>
+        <w:t>logía</w:t>
+      </w:r>
+      <w:r>
+        <w:rPr>
+          <w:sz w:val="20"/>
+          <w:szCs w:val="20"/>
+        </w:rPr>
+        <w:t xml:space="preserve"> documental son</w:t>
       </w:r>
       <w:r>
         <w:rPr>
@@ -10379,7 +10532,21 @@
           <w:sz w:val="20"/>
           <w:szCs w:val="20"/>
         </w:rPr>
-        <w:t xml:space="preserve"> resoluciones, memorandos, informes, entre otros.</w:t>
+        <w:t xml:space="preserve"> resoluciones, </w:t>
+      </w:r>
+      <w:r>
+        <w:rPr>
+          <w:sz w:val="20"/>
+          <w:szCs w:val="20"/>
+        </w:rPr>
+        <w:t>memorando</w:t>
+      </w:r>
+      <w:r>
+        <w:rPr>
+          <w:sz w:val="20"/>
+          <w:szCs w:val="20"/>
+        </w:rPr>
+        <w:t>s, informes, entre otros.</w:t>
       </w:r>
     </w:p>
     <w:p>
@@ -10429,7 +10596,42 @@
           <w:sz w:val="20"/>
           <w:szCs w:val="20"/>
         </w:rPr>
-        <w:t>Generalmente, los tipos documentales de un mismo soporte, acude por estructura, a caracteres internos específicos a cada uno de ellos determinando su contenido. Es importante considerar, que los tipos documentales se derivan propiamente de cada una de las instancias o dependencias que los generan dentro de cada institución, lo que implica de manera práctica, que cada función produce uno o varios tipos de documentos.</w:t>
+        <w:t xml:space="preserve">Generalmente, los tipos documentales de un mismo soporte, </w:t>
+      </w:r>
+      <w:r>
+        <w:rPr>
+          <w:sz w:val="20"/>
+          <w:szCs w:val="20"/>
+        </w:rPr>
+        <w:t>acude</w:t>
+      </w:r>
+      <w:r>
+        <w:rPr>
+          <w:sz w:val="20"/>
+          <w:szCs w:val="20"/>
+        </w:rPr>
+        <w:t>n</w:t>
+      </w:r>
+      <w:r>
+        <w:rPr>
+          <w:sz w:val="20"/>
+          <w:szCs w:val="20"/>
+        </w:rPr>
+        <w:t xml:space="preserve"> por estructura, a caracteres internos específicos a cada uno de ellos determinando su contenido. Es importante considerar</w:t>
+      </w:r>
+      <w:r>
+        <w:rPr>
+          <w:sz w:val="20"/>
+          <w:szCs w:val="20"/>
+        </w:rPr>
+        <w:t xml:space="preserve"> </w:t>
+      </w:r>
+      <w:r>
+        <w:rPr>
+          <w:sz w:val="20"/>
+          <w:szCs w:val="20"/>
+        </w:rPr>
+        <w:t>que los tipos documentales se derivan propiamente de cada una de las instancias o dependencias que los generan dentro de cada institución, lo que implica de manera práctica, que cada función produce uno o varios tipos de documentos.</w:t>
       </w:r>
     </w:p>
     <w:p>
@@ -11896,7 +12098,21 @@
                 <w:sz w:val="20"/>
                 <w:szCs w:val="20"/>
               </w:rPr>
-              <w:t>conjunto de documentos generados como producto de una gestión, por lo general institucional. Una vez cumplido su trámite se deben conservar.</w:t>
+              <w:t>conjunto de documentos generados como producto de una gestión, por lo general institucional. Una vez cumplido su trámite</w:t>
+            </w:r>
+            <w:r>
+              <w:rPr>
+                <w:sz w:val="20"/>
+                <w:szCs w:val="20"/>
+              </w:rPr>
+              <w:t>,</w:t>
+            </w:r>
+            <w:r>
+              <w:rPr>
+                <w:sz w:val="20"/>
+                <w:szCs w:val="20"/>
+              </w:rPr>
+              <w:t xml:space="preserve"> se deben conservar.</w:t>
             </w:r>
           </w:p>
         </w:tc>
@@ -12035,7 +12251,21 @@
                 <w:sz w:val="20"/>
                 <w:szCs w:val="20"/>
               </w:rPr>
-              <w:t>se agrupan documentos transferidos por los distintos archivos de gestión de la entidad respectiva, cuya consulta no es tan frecuente pero que siguen teniendo vigencia.</w:t>
+              <w:t>se agrupan documentos transferidos por los distintos archivos de gestión de la entidad respectiva, cuya consulta no es tan frecuente</w:t>
+            </w:r>
+            <w:r>
+              <w:rPr>
+                <w:sz w:val="20"/>
+                <w:szCs w:val="20"/>
+              </w:rPr>
+              <w:t>,</w:t>
+            </w:r>
+            <w:r>
+              <w:rPr>
+                <w:sz w:val="20"/>
+                <w:szCs w:val="20"/>
+              </w:rPr>
+              <w:t xml:space="preserve"> pero que siguen teniendo vigencia.</w:t>
             </w:r>
           </w:p>
         </w:tc>
@@ -12175,7 +12405,21 @@
                 <w:sz w:val="20"/>
                 <w:szCs w:val="20"/>
               </w:rPr>
-              <w:t>una copia de seguridad o copia de respaldo. En tecnologías de la información e informática es una copia de los datos originales que se realiza, con el fin de disponer de un medio de recuperación en caso de su pérdida.</w:t>
+              <w:t>una copia de seguridad o copia de respaldo. En tecnologías de la información e informática</w:t>
+            </w:r>
+            <w:r>
+              <w:rPr>
+                <w:sz w:val="20"/>
+                <w:szCs w:val="20"/>
+              </w:rPr>
+              <w:t>,</w:t>
+            </w:r>
+            <w:r>
+              <w:rPr>
+                <w:sz w:val="20"/>
+                <w:szCs w:val="20"/>
+              </w:rPr>
+              <w:t xml:space="preserve"> es una copia de los datos originales que se realiza, con el fin de disponer de un medio de recuperación en caso de su pérdida.</w:t>
             </w:r>
           </w:p>
         </w:tc>
@@ -12268,15 +12512,16 @@
             <w:pPr>
               <w:pStyle w:val="Normal0"/>
               <w:rPr>
-                <w:bCs/>
+                <w:b w:val="1"/>
+                <w:bCs w:val="1"/>
                 <w:sz w:val="20"/>
                 <w:szCs w:val="20"/>
               </w:rPr>
             </w:pPr>
             <w:r>
               <w:rPr>
-                <w:b w:val="0"/>
-                <w:bCs/>
+                <w:b w:val="1"/>
+                <w:bCs w:val="1"/>
                 <w:sz w:val="20"/>
                 <w:szCs w:val="20"/>
               </w:rPr>
@@ -14099,7 +14344,7 @@
       </w:r>
     </w:p>
   </w:comment>
-  <w:comment xmlns:w="http://schemas.openxmlformats.org/wordprocessingml/2006/main" w:initials="CS" w:author="Carolina Jiménez Suescún" w:date="2024-11-21T11:17:24" w:id="2138759509">
+  <w:comment xmlns:w="http://schemas.openxmlformats.org/wordprocessingml/2006/main" w:initials="CS" w:author="Carolina Jiménez Suescún" w:date="2024-11-28T16:58:47" w:id="520409104">
     <w:p xmlns:w14="http://schemas.microsoft.com/office/word/2010/wordml" xmlns:w="http://schemas.openxmlformats.org/wordprocessingml/2006/main">
       <w:pPr>
         <w:pStyle w:val="CommentText"/>
@@ -14114,7 +14359,23 @@
         <w:rPr>
           <w:color w:val="8064a2"/>
         </w:rPr>
-        <w:t>eliminar numeración</w:t>
+        <w:t>Figura 1: Ciclo vital de los archivos</w:t>
+      </w:r>
+    </w:p>
+    <w:p xmlns:w14="http://schemas.microsoft.com/office/word/2010/wordml" xmlns:w="http://schemas.openxmlformats.org/wordprocessingml/2006/main">
+      <w:pPr>
+        <w:pStyle w:val="CommentText"/>
+      </w:pPr>
+    </w:p>
+    <w:p xmlns:w14="http://schemas.microsoft.com/office/word/2010/wordml" xmlns:w="http://schemas.openxmlformats.org/wordprocessingml/2006/main">
+      <w:pPr>
+        <w:pStyle w:val="CommentText"/>
+      </w:pPr>
+      <w:r>
+        <w:rPr>
+          <w:color w:val="8064a2"/>
+        </w:rPr>
+        <w:t>texto alternativo: La imagen ilustra el ciclo de vida de los documentos en un sistema archivístico. Inicia en el Archivo de Gestión, donde se conservan documentos activos. Luego, a través de Transferencias Primarias, pasan al Archivo Central para almacenamiento temporal. Finalmente, mediante Transferencias Secundarias, los documentos con valor histórico se trasladan al Archivo Histórico para su conservación permanente. Este proceso garantiza su correcta gestión y preservación.</w:t>
       </w:r>
     </w:p>
   </w:comment>
@@ -14147,7 +14408,7 @@
   <w15:commentEx w15:done="0" w15:paraId="139F3A58"/>
   <w15:commentEx w15:done="0" w15:paraId="54EFC289"/>
   <w15:commentEx w15:done="0" w15:paraId="7CE15BCF"/>
-  <w15:commentEx w15:done="0" w15:paraId="62367DAA"/>
+  <w15:commentEx w15:done="0" w15:paraId="6B22622A"/>
 </w15:commentsEx>
 </file>
 
@@ -14177,7 +14438,7 @@
   <w16cex:commentExtensible w16cex:durableId="4DEC0DA9" w16cex:dateUtc="2024-11-01T18:29:00Z"/>
   <w16cex:commentExtensible w16cex:durableId="05E4AF57" w16cex:dateUtc="2024-11-01T18:30:00Z"/>
   <w16cex:commentExtensible w16cex:durableId="142AFFAE" w16cex:dateUtc="2024-11-01T21:17:00Z"/>
-  <w16cex:commentExtensible w16cex:durableId="481FC95F" w16cex:dateUtc="2024-11-21T16:17:24.284Z"/>
+  <w16cex:commentExtensible w16cex:durableId="6131DA49" w16cex:dateUtc="2024-11-28T21:58:47.071Z"/>
 </w16cex:commentsExtensible>
 </file>
 
@@ -14207,7 +14468,7 @@
   <w16cid:commentId w16cid:paraId="139F3A58" w16cid:durableId="4DEC0DA9"/>
   <w16cid:commentId w16cid:paraId="54EFC289" w16cid:durableId="05E4AF57"/>
   <w16cid:commentId w16cid:paraId="7CE15BCF" w16cid:durableId="142AFFAE"/>
-  <w16cid:commentId w16cid:paraId="62367DAA" w16cid:durableId="481FC95F"/>
+  <w16cid:commentId w16cid:paraId="6B22622A" w16cid:durableId="6131DA49"/>
 </w16cid:commentsIds>
 </file>
 

</xml_diff>